<commit_message>
Tweak to installer patch build checklist.
</commit_message>
<xml_diff>
--- a/WIX Installer System.docx
+++ b/WIX Installer System.docx
@@ -232,15 +232,7 @@
         <w:t>Features.</w:t>
       </w:r>
       <w:r>
-        <w:t xml:space="preserve"> These group together the components into units that the user can select for </w:t>
-      </w:r>
-      <w:proofErr w:type="gramStart"/>
-      <w:r>
-        <w:t>installation</w:t>
-      </w:r>
-      <w:proofErr w:type="gramEnd"/>
-      <w:r>
-        <w:t xml:space="preserve">. For example, the FieldWorks installer has </w:t>
+        <w:t xml:space="preserve"> These group together the components into units that the user can select for installation. For example, the FieldWorks installer has </w:t>
       </w:r>
       <w:r>
         <w:t xml:space="preserve">a </w:t>
@@ -454,10 +446,7 @@
         <w:t xml:space="preserve"> </w:t>
       </w:r>
       <w:r>
-        <w:t>part of a feature that has been disabled indefinitely</w:t>
-      </w:r>
-      <w:r>
-        <w:t xml:space="preserve">, </w:t>
+        <w:t xml:space="preserve">part of a feature that has been disabled indefinitely, </w:t>
       </w:r>
       <w:r>
         <w:t xml:space="preserve">discussed </w:t>
@@ -465,8 +454,6 @@
       <w:r>
         <w:t>in section 1.1.1.3</w:t>
       </w:r>
-      <w:bookmarkStart w:id="0" w:name="_GoBack"/>
-      <w:bookmarkEnd w:id="0"/>
       <w:r>
         <w:t>.</w:t>
       </w:r>
@@ -974,13 +961,7 @@
         <w:rPr>
           <w:i/>
         </w:rPr>
-        <w:t xml:space="preserve">official installer </w:t>
-      </w:r>
-      <w:r>
-        <w:rPr>
-          <w:i/>
-        </w:rPr>
-        <w:t xml:space="preserve">(for that branch) </w:t>
+        <w:t xml:space="preserve">official installer (for that branch) </w:t>
       </w:r>
       <w:r>
         <w:rPr>
@@ -2072,7 +2053,15 @@
         </w:numPr>
       </w:pPr>
       <w:r>
-        <w:t>Build the web download packages.</w:t>
+        <w:t xml:space="preserve">Build the component installers (language packs, </w:t>
+      </w:r>
+      <w:proofErr w:type="spellStart"/>
+      <w:r>
+        <w:t>FLEx</w:t>
+      </w:r>
+      <w:proofErr w:type="spellEnd"/>
+      <w:r>
+        <w:t xml:space="preserve"> movies) and sign them.</w:t>
       </w:r>
     </w:p>
     <w:p>
@@ -2084,15 +2073,19 @@
         </w:numPr>
       </w:pPr>
       <w:r>
-        <w:t xml:space="preserve">Build the component installers (language packs, </w:t>
+        <w:lastRenderedPageBreak/>
+        <w:t xml:space="preserve">Increment the installer version number in the WIX source file </w:t>
       </w:r>
       <w:proofErr w:type="spellStart"/>
       <w:r>
-        <w:t>FLEx</w:t>
+        <w:rPr>
+          <w:rFonts w:ascii="Courier New" w:hAnsi="Courier New" w:cs="Courier New"/>
+        </w:rPr>
+        <w:t>FW.wxs</w:t>
       </w:r>
       <w:proofErr w:type="spellEnd"/>
       <w:r>
-        <w:t xml:space="preserve"> movies) and sign them.</w:t>
+        <w:t xml:space="preserve"> ready for the next release.</w:t>
       </w:r>
     </w:p>
     <w:p>
@@ -2104,29 +2097,58 @@
         </w:numPr>
       </w:pPr>
       <w:r>
-        <w:lastRenderedPageBreak/>
-        <w:t>Post the built installer</w:t>
-      </w:r>
-      <w:r>
-        <w:t>s (BTE and SE)</w:t>
+        <w:t>Submit to Perforce the</w:t>
+      </w:r>
+      <w:r>
+        <w:t xml:space="preserve"> </w:t>
+      </w:r>
+      <w:r>
+        <w:t xml:space="preserve">files </w:t>
+      </w:r>
+      <w:proofErr w:type="spellStart"/>
+      <w:r>
+        <w:rPr>
+          <w:rFonts w:ascii="Courier New" w:hAnsi="Courier New" w:cs="Courier New"/>
+        </w:rPr>
+        <w:t>FW.wxs</w:t>
+      </w:r>
+      <w:proofErr w:type="spellEnd"/>
+      <w:r>
+        <w:t xml:space="preserve">, </w:t>
+      </w:r>
+      <w:r>
+        <w:rPr>
+          <w:rFonts w:ascii="Courier New" w:hAnsi="Courier New" w:cs="Courier New"/>
+        </w:rPr>
+        <w:t>FileLibrary.xml</w:t>
+      </w:r>
+      <w:r>
+        <w:t xml:space="preserve"> (add if new)</w:t>
       </w:r>
       <w:r>
         <w:t>,</w:t>
       </w:r>
       <w:r>
-        <w:t xml:space="preserve"> patch</w:t>
-      </w:r>
-      <w:r>
-        <w:t xml:space="preserve"> package</w:t>
-      </w:r>
-      <w:r>
-        <w:t>(s)</w:t>
-      </w:r>
-      <w:r>
-        <w:t xml:space="preserve">, component installers, Readmes and other baggage </w:t>
-      </w:r>
-      <w:r>
-        <w:t>on the web server.</w:t>
+        <w:t xml:space="preserve"> </w:t>
+      </w:r>
+      <w:r>
+        <w:t xml:space="preserve">and </w:t>
+      </w:r>
+      <w:proofErr w:type="spellStart"/>
+      <w:r>
+        <w:rPr>
+          <w:rFonts w:ascii="Courier New" w:hAnsi="Courier New" w:cs="Courier New"/>
+        </w:rPr>
+        <w:t>PatchCorrections.wxs</w:t>
+      </w:r>
+      <w:proofErr w:type="spellEnd"/>
+      <w:r>
+        <w:t>.</w:t>
+      </w:r>
+    </w:p>
+    <w:p>
+      <w:r>
+        <w:t>And on a machine that has the master installer build system:</w:t>
       </w:r>
     </w:p>
     <w:p>
@@ -2138,18 +2160,7 @@
         </w:numPr>
       </w:pPr>
       <w:r>
-        <w:t xml:space="preserve">Increment the installer version number in the WIX source file </w:t>
-      </w:r>
-      <w:proofErr w:type="spellStart"/>
-      <w:r>
-        <w:rPr>
-          <w:rFonts w:ascii="Courier New" w:hAnsi="Courier New" w:cs="Courier New"/>
-        </w:rPr>
-        <w:t>FW.wxs</w:t>
-      </w:r>
-      <w:proofErr w:type="spellEnd"/>
-      <w:r>
-        <w:t xml:space="preserve"> ready for the next release.</w:t>
+        <w:t>Build the web download packages.</w:t>
       </w:r>
     </w:p>
     <w:p>
@@ -2161,51 +2172,10 @@
         </w:numPr>
       </w:pPr>
       <w:r>
-        <w:t>Submit to Perforce the</w:t>
-      </w:r>
-      <w:r>
-        <w:t xml:space="preserve"> </w:t>
-      </w:r>
-      <w:r>
-        <w:t xml:space="preserve">files </w:t>
-      </w:r>
-      <w:proofErr w:type="spellStart"/>
-      <w:r>
-        <w:rPr>
-          <w:rFonts w:ascii="Courier New" w:hAnsi="Courier New" w:cs="Courier New"/>
-        </w:rPr>
-        <w:t>FW.wxs</w:t>
-      </w:r>
-      <w:proofErr w:type="spellEnd"/>
-      <w:r>
-        <w:t xml:space="preserve">, </w:t>
-      </w:r>
-      <w:r>
-        <w:rPr>
-          <w:rFonts w:ascii="Courier New" w:hAnsi="Courier New" w:cs="Courier New"/>
-        </w:rPr>
-        <w:t>FileLibrary.xml</w:t>
-      </w:r>
-      <w:r>
-        <w:t xml:space="preserve"> (add if new)</w:t>
-      </w:r>
-      <w:r>
-        <w:t>,</w:t>
-      </w:r>
-      <w:r>
-        <w:t xml:space="preserve"> </w:t>
-      </w:r>
-      <w:r>
-        <w:t xml:space="preserve">and </w:t>
-      </w:r>
-      <w:proofErr w:type="spellStart"/>
-      <w:r>
-        <w:rPr>
-          <w:rFonts w:ascii="Courier New" w:hAnsi="Courier New" w:cs="Courier New"/>
-        </w:rPr>
-        <w:t>PatchCorrections.wxs</w:t>
-      </w:r>
-      <w:proofErr w:type="spellEnd"/>
+        <w:t>Post the built installers (BTE and SE), patch package(s), component installers, Readmes and other baggage on the web server</w:t>
+      </w:r>
+      <w:bookmarkStart w:id="0" w:name="_GoBack"/>
+      <w:bookmarkEnd w:id="0"/>
       <w:r>
         <w:t>.</w:t>
       </w:r>
@@ -2584,6 +2554,7 @@
     </w:p>
     <w:p>
       <w:r>
+        <w:lastRenderedPageBreak/>
         <w:t xml:space="preserve">If you edit the </w:t>
       </w:r>
       <w:proofErr w:type="spellStart"/>
@@ -2621,7 +2592,6 @@
     </w:p>
     <w:p>
       <w:r>
-        <w:lastRenderedPageBreak/>
         <w:t>Note that when</w:t>
       </w:r>
       <w:r>
@@ -3170,6 +3140,7 @@
         <w:rPr>
           <w:rFonts w:ascii="Courier New" w:hAnsi="Courier New" w:cs="Courier New"/>
         </w:rPr>
+        <w:lastRenderedPageBreak/>
         <w:t>ProcessedAutoFiles.wxs</w:t>
       </w:r>
       <w:proofErr w:type="spellEnd"/>
@@ -3193,7 +3164,6 @@
         <w:pStyle w:val="Heading3"/>
       </w:pPr>
       <w:r>
-        <w:lastRenderedPageBreak/>
         <w:t>2.3.3 Administrative Install of Current Installer</w:t>
       </w:r>
     </w:p>
@@ -3936,6 +3906,7 @@
           <w:sz w:val="20"/>
           <w:szCs w:val="20"/>
         </w:rPr>
+        <w:lastRenderedPageBreak/>
         <w:t>UpgradeImage</w:t>
       </w:r>
       <w:r>
@@ -4043,7 +4014,6 @@
         <w:pStyle w:val="Heading4"/>
       </w:pPr>
       <w:r>
-        <w:lastRenderedPageBreak/>
         <w:t>2.3.4.2 Compile WIX Source</w:t>
       </w:r>
     </w:p>
@@ -4347,7 +4317,11 @@
         <w:t>ComponentInstallerGenerator.exe</w:t>
       </w:r>
       <w:r>
-        <w:t xml:space="preserve"> utility. In the “select component” list, select “all of the above”. Press the “create installer” button to build all the installers.</w:t>
+        <w:t xml:space="preserve"> utility. In the </w:t>
+      </w:r>
+      <w:r>
+        <w:lastRenderedPageBreak/>
+        <w:t>“select component” list, select “all of the above”. Press the “create installer” button to build all the installers.</w:t>
       </w:r>
       <w:r>
         <w:t xml:space="preserve"> Once the installers are built, they should be signed with the SIL digital certificate.</w:t>
@@ -4358,7 +4332,6 @@
         <w:pStyle w:val="Heading2"/>
       </w:pPr>
       <w:r>
-        <w:lastRenderedPageBreak/>
         <w:t>2.6</w:t>
       </w:r>
       <w:r>
@@ -7318,7 +7291,7 @@
 </file>
 
 <file path=customXml/itemProps1.xml><?xml version="1.0" encoding="utf-8"?>
-<ds:datastoreItem xmlns:ds="http://schemas.openxmlformats.org/officeDocument/2006/customXml" ds:itemID="{5A1F09BD-477E-4937-9240-14E76594F76A}">
+<ds:datastoreItem xmlns:ds="http://schemas.openxmlformats.org/officeDocument/2006/customXml" ds:itemID="{8D38FC5A-C67E-41CA-9667-4F019CDD27E8}">
   <ds:schemaRefs>
     <ds:schemaRef ds:uri="http://schemas.openxmlformats.org/officeDocument/2006/bibliography"/>
   </ds:schemaRefs>

</xml_diff>

<commit_message>
Further tweak to Installer documentation.
</commit_message>
<xml_diff>
--- a/WIX Installer System.docx
+++ b/WIX Installer System.docx
@@ -119,15 +119,7 @@
         <w:t xml:space="preserve">basic </w:t>
       </w:r>
       <w:r>
-        <w:t>elements that can be installed. A file is a resource, and so is a registry setting. There are others too, such as shortcuts, and .</w:t>
-      </w:r>
-      <w:proofErr w:type="spellStart"/>
-      <w:r>
-        <w:t>ini</w:t>
-      </w:r>
-      <w:proofErr w:type="spellEnd"/>
-      <w:r>
-        <w:t xml:space="preserve"> file settings.</w:t>
+        <w:t>elements that can be installed. A file is a resource, and so is a registry setting. There are others too, such as shortcuts, and .ini file settings.</w:t>
       </w:r>
     </w:p>
     <w:p>
@@ -324,15 +316,7 @@
     </w:p>
     <w:p>
       <w:r>
-        <w:t xml:space="preserve">Or you can call the </w:t>
-      </w:r>
-      <w:proofErr w:type="spellStart"/>
-      <w:r>
-        <w:t>Nant</w:t>
-      </w:r>
-      <w:proofErr w:type="spellEnd"/>
-      <w:r>
-        <w:t xml:space="preserve"> target</w:t>
+        <w:t>Or you can call the Nant target</w:t>
       </w:r>
       <w:r>
         <w:t xml:space="preserve">s </w:t>
@@ -342,489 +326,400 @@
           <w:rFonts w:cstheme="minorHAnsi"/>
           <w:b/>
         </w:rPr>
-        <w:t xml:space="preserve">release </w:t>
-      </w:r>
-      <w:proofErr w:type="spellStart"/>
+        <w:t>release B</w:t>
+      </w:r>
       <w:r>
         <w:rPr>
           <w:rFonts w:cstheme="minorHAnsi"/>
           <w:b/>
         </w:rPr>
-        <w:t>B</w:t>
-      </w:r>
-      <w:r>
-        <w:rPr>
-          <w:rFonts w:cstheme="minorHAnsi"/>
+        <w:t>uildFwInstaller</w:t>
+      </w:r>
+      <w:r>
+        <w:t>.</w:t>
+      </w:r>
+    </w:p>
+    <w:p>
+      <w:r>
+        <w:t>That’s all there is to it, unless you want to know what’s going on under the hood…</w:t>
+      </w:r>
+    </w:p>
+    <w:p>
+      <w:pPr>
+        <w:pStyle w:val="Heading2"/>
+      </w:pPr>
+      <w:r>
+        <w:t xml:space="preserve">1.1. </w:t>
+      </w:r>
+      <w:r>
+        <w:t>Under the Hood</w:t>
+      </w:r>
+    </w:p>
+    <w:p>
+      <w:r>
+        <w:t xml:space="preserve">The building of the FieldWorks installer comprises of various pre-processing </w:t>
+      </w:r>
+      <w:r>
+        <w:t>scripts/utilities</w:t>
+      </w:r>
+      <w:r>
+        <w:t>, the compilation of the WIX source files (some of them the results of pre-processing), and finally the linking of the compiled WIX sources.</w:t>
+      </w:r>
+    </w:p>
+    <w:p>
+      <w:pPr>
+        <w:pStyle w:val="Heading3"/>
+      </w:pPr>
+      <w:r>
+        <w:t>1.1.1. Pre-processing scripts</w:t>
+      </w:r>
+      <w:r>
+        <w:t xml:space="preserve"> and utilities</w:t>
+      </w:r>
+    </w:p>
+    <w:p>
+      <w:r>
+        <w:t xml:space="preserve">First of all, </w:t>
+      </w:r>
+      <w:r>
+        <w:t>the</w:t>
+      </w:r>
+      <w:r>
+        <w:t xml:space="preserve"> </w:t>
+      </w:r>
+      <w:r>
+        <w:rPr>
+          <w:rFonts w:ascii="Courier New" w:hAnsi="Courier New" w:cs="Courier New"/>
+        </w:rPr>
+        <w:t>RegLibraryAddenda.xml</w:t>
+      </w:r>
+      <w:r>
+        <w:t xml:space="preserve"> file</w:t>
+      </w:r>
+      <w:r>
+        <w:t xml:space="preserve"> is</w:t>
+      </w:r>
+      <w:r>
+        <w:t xml:space="preserve"> deleted</w:t>
+      </w:r>
+      <w:r>
+        <w:t>, if it exists</w:t>
+      </w:r>
+      <w:r>
+        <w:t>. Th</w:t>
+      </w:r>
+      <w:r>
+        <w:t>i</w:t>
+      </w:r>
+      <w:r>
+        <w:t>s file</w:t>
+      </w:r>
+      <w:r>
+        <w:t xml:space="preserve"> is</w:t>
+      </w:r>
+      <w:r>
+        <w:t xml:space="preserve"> </w:t>
+      </w:r>
+      <w:r>
+        <w:t xml:space="preserve">part of a feature that has been disabled indefinitely, </w:t>
+      </w:r>
+      <w:r>
+        <w:t xml:space="preserve">discussed </w:t>
+      </w:r>
+      <w:r>
+        <w:t>in section 1.1.1.3</w:t>
+      </w:r>
+      <w:r>
+        <w:t>.</w:t>
+      </w:r>
+      <w:r>
+        <w:t xml:space="preserve"> Next, t</w:t>
+      </w:r>
+      <w:r>
+        <w:t xml:space="preserve">here are four pre-processing </w:t>
+      </w:r>
+      <w:r>
+        <w:t xml:space="preserve">steps. </w:t>
+      </w:r>
+      <w:r>
+        <w:t>One</w:t>
+      </w:r>
+      <w:r>
+        <w:t xml:space="preserve"> </w:t>
+      </w:r>
+      <w:r>
+        <w:t>is</w:t>
+      </w:r>
+      <w:r>
+        <w:t xml:space="preserve"> </w:t>
+      </w:r>
+      <w:r>
+        <w:t>written in JavaScript</w:t>
+      </w:r>
+      <w:r>
+        <w:t xml:space="preserve">, and </w:t>
+      </w:r>
+      <w:r>
+        <w:t xml:space="preserve">the rest </w:t>
+      </w:r>
+      <w:r>
+        <w:t>are</w:t>
+      </w:r>
+      <w:r>
+        <w:t xml:space="preserve"> compiled C# project</w:t>
+      </w:r>
+      <w:r>
+        <w:t>s</w:t>
+      </w:r>
+      <w:r>
+        <w:t>.</w:t>
+      </w:r>
+    </w:p>
+    <w:p>
+      <w:pPr>
+        <w:pStyle w:val="Heading4"/>
+      </w:pPr>
+      <w:r>
+        <w:t>1.1.1.1 ProcessMergeModule</w:t>
+      </w:r>
+      <w:r>
+        <w:t>s.js</w:t>
+      </w:r>
+    </w:p>
+    <w:p>
+      <w:pPr>
+        <w:rPr>
           <w:b/>
         </w:rPr>
-        <w:t>uildFwInstaller</w:t>
-      </w:r>
-      <w:proofErr w:type="spellEnd"/>
-      <w:r>
-        <w:t>.</w:t>
-      </w:r>
-    </w:p>
-    <w:p>
-      <w:r>
-        <w:t>That’s all there is to it, unless you want to know what’s going on under the hood…</w:t>
-      </w:r>
-    </w:p>
-    <w:p>
-      <w:pPr>
-        <w:pStyle w:val="Heading2"/>
-      </w:pPr>
-      <w:r>
-        <w:t xml:space="preserve">1.1. </w:t>
-      </w:r>
-      <w:r>
-        <w:t>Under the Hood</w:t>
-      </w:r>
-    </w:p>
-    <w:p>
-      <w:r>
-        <w:t xml:space="preserve">The building of the FieldWorks installer comprises of various pre-processing </w:t>
-      </w:r>
-      <w:r>
-        <w:t>scripts/utilities</w:t>
-      </w:r>
-      <w:r>
-        <w:t>, the compilation of the WIX source files (some of them the results of pre-processing), and finally the linking of the compiled WIX sources.</w:t>
-      </w:r>
-    </w:p>
-    <w:p>
-      <w:pPr>
-        <w:pStyle w:val="Heading3"/>
-      </w:pPr>
-      <w:r>
-        <w:t>1.1.1. Pre-processing scripts</w:t>
-      </w:r>
-      <w:r>
-        <w:t xml:space="preserve"> and utilities</w:t>
-      </w:r>
-    </w:p>
-    <w:p>
-      <w:r>
-        <w:t xml:space="preserve">First of all, </w:t>
-      </w:r>
-      <w:r>
-        <w:t>the</w:t>
+      </w:pPr>
+      <w:r>
+        <w:t xml:space="preserve">This script processes </w:t>
+      </w:r>
+      <w:r>
+        <w:rPr>
+          <w:rFonts w:ascii="Courier New" w:hAnsi="Courier New" w:cs="Courier New"/>
+        </w:rPr>
+        <w:t>MergeModules.wxs</w:t>
+      </w:r>
+      <w:r>
+        <w:t>, converting relative source paths of consumed merge modules into absolute paths.</w:t>
+      </w:r>
+    </w:p>
+    <w:p>
+      <w:pPr>
+        <w:pStyle w:val="Heading4"/>
+      </w:pPr>
+      <w:r>
+        <w:t xml:space="preserve">1.1.1.2 </w:t>
+      </w:r>
+      <w:r>
+        <w:t>GenerateFilesSource.exe</w:t>
+      </w:r>
+    </w:p>
+    <w:p>
+      <w:r>
+        <w:t xml:space="preserve">This </w:t>
+      </w:r>
+      <w:r>
+        <w:t>program</w:t>
       </w:r>
       <w:r>
         <w:t xml:space="preserve"> </w:t>
       </w:r>
       <w:r>
-        <w:rPr>
-          <w:rFonts w:ascii="Courier New" w:hAnsi="Courier New" w:cs="Courier New"/>
-        </w:rPr>
-        <w:t>RegLibraryAddenda.xml</w:t>
-      </w:r>
-      <w:r>
-        <w:t xml:space="preserve"> file</w:t>
-      </w:r>
-      <w:r>
-        <w:t xml:space="preserve"> is</w:t>
-      </w:r>
-      <w:r>
-        <w:t xml:space="preserve"> deleted</w:t>
-      </w:r>
-      <w:r>
-        <w:t>, if it exists</w:t>
-      </w:r>
-      <w:r>
-        <w:t>. Th</w:t>
-      </w:r>
-      <w:r>
-        <w:t>i</w:t>
-      </w:r>
-      <w:r>
-        <w:t>s file</w:t>
-      </w:r>
-      <w:r>
-        <w:t xml:space="preserve"> is</w:t>
+        <w:t xml:space="preserve">automatically </w:t>
+      </w:r>
+      <w:r>
+        <w:t>determines which files go in the installer,</w:t>
       </w:r>
       <w:r>
         <w:t xml:space="preserve"> </w:t>
       </w:r>
       <w:r>
-        <w:t xml:space="preserve">part of a feature that has been disabled indefinitely, </w:t>
-      </w:r>
-      <w:r>
-        <w:t xml:space="preserve">discussed </w:t>
-      </w:r>
-      <w:r>
-        <w:t>in section 1.1.1.3</w:t>
-      </w:r>
-      <w:r>
-        <w:t>.</w:t>
-      </w:r>
-      <w:r>
-        <w:t xml:space="preserve"> Next, t</w:t>
-      </w:r>
-      <w:r>
-        <w:t xml:space="preserve">here are four pre-processing </w:t>
-      </w:r>
-      <w:r>
-        <w:t xml:space="preserve">steps. </w:t>
-      </w:r>
-      <w:r>
-        <w:t>One</w:t>
+        <w:t>and writes the</w:t>
+      </w:r>
+      <w:r>
+        <w:t>ir details</w:t>
+      </w:r>
+      <w:r>
+        <w:t xml:space="preserve"> into the </w:t>
+      </w:r>
+      <w:r>
+        <w:t xml:space="preserve">WIX source file </w:t>
+      </w:r>
+      <w:r>
+        <w:rPr>
+          <w:rFonts w:ascii="Courier New" w:hAnsi="Courier New" w:cs="Courier New"/>
+        </w:rPr>
+        <w:t>AutoFiles.wxs</w:t>
+      </w:r>
+      <w:r>
+        <w:t xml:space="preserve">. </w:t>
+      </w:r>
+      <w:r>
+        <w:t>(</w:t>
+      </w:r>
+      <w:r>
+        <w:t xml:space="preserve">Its C# project files are in the </w:t>
+      </w:r>
+      <w:r>
+        <w:rPr>
+          <w:rFonts w:ascii="Courier New" w:hAnsi="Courier New" w:cs="Courier New"/>
+        </w:rPr>
+        <w:t>GenerateSourceFiles</w:t>
+      </w:r>
+      <w:r>
+        <w:t xml:space="preserve"> subfolder of the </w:t>
+      </w:r>
+      <w:r>
+        <w:rPr>
+          <w:rFonts w:ascii="Courier New" w:hAnsi="Courier New" w:cs="Courier New"/>
+        </w:rPr>
+        <w:t>Installer</w:t>
+      </w:r>
+      <w:r>
+        <w:t xml:space="preserve"> folder</w:t>
+      </w:r>
+      <w:r>
+        <w:t>)</w:t>
+      </w:r>
+      <w:r>
+        <w:t xml:space="preserve">. </w:t>
+      </w:r>
+      <w:r>
+        <w:t>It</w:t>
+      </w:r>
+      <w:r>
+        <w:t xml:space="preserve"> works by</w:t>
       </w:r>
       <w:r>
         <w:t xml:space="preserve"> </w:t>
       </w:r>
       <w:r>
-        <w:t>is</w:t>
-      </w:r>
-      <w:r>
+        <w:t>examining</w:t>
+      </w:r>
+      <w:r>
+        <w:t xml:space="preserve"> various folders </w:t>
+      </w:r>
+      <w:r>
+        <w:t xml:space="preserve">(basically </w:t>
+      </w:r>
+      <w:r>
+        <w:rPr>
+          <w:rFonts w:ascii="Courier New" w:hAnsi="Courier New" w:cs="Courier New"/>
+        </w:rPr>
+        <w:t>Output\Release</w:t>
+      </w:r>
+      <w:r>
+        <w:t xml:space="preserve"> and </w:t>
+      </w:r>
+      <w:r>
+        <w:rPr>
+          <w:rFonts w:ascii="Courier New" w:hAnsi="Courier New" w:cs="Courier New"/>
+        </w:rPr>
+        <w:t>DistFiles</w:t>
+      </w:r>
+      <w:r>
+        <w:t xml:space="preserve">) </w:t>
+      </w:r>
+      <w:r>
+        <w:t xml:space="preserve">for </w:t>
+      </w:r>
+      <w:r>
+        <w:t xml:space="preserve">candidate </w:t>
+      </w:r>
+      <w:r>
+        <w:t>files</w:t>
+      </w:r>
+      <w:r>
+        <w:t xml:space="preserve">, </w:t>
+      </w:r>
+      <w:r>
+        <w:t>using</w:t>
+      </w:r>
+      <w:r>
+        <w:t xml:space="preserve"> various heuristics </w:t>
+      </w:r>
+      <w:r>
+        <w:t xml:space="preserve">to separate needed files from </w:t>
+      </w:r>
+      <w:r>
+        <w:t>junk</w:t>
+      </w:r>
+      <w:r>
+        <w:t xml:space="preserve"> (such as unit test results)</w:t>
+      </w:r>
+      <w:r>
+        <w:t xml:space="preserve">. </w:t>
+      </w:r>
+      <w:r>
+        <w:t xml:space="preserve">Much of </w:t>
+      </w:r>
+      <w:r>
+        <w:t>this</w:t>
+      </w:r>
+      <w:r>
+        <w:t xml:space="preserve"> behavior is defined in the </w:t>
+      </w:r>
+      <w:r>
+        <w:rPr>
+          <w:rFonts w:ascii="Courier New" w:hAnsi="Courier New" w:cs="Courier New"/>
+        </w:rPr>
+        <w:t>InstallerConfig.xml</w:t>
+      </w:r>
+      <w:r>
+        <w:t xml:space="preserve"> file.  </w:t>
+      </w:r>
+      <w:r>
+        <w:t>The program</w:t>
+      </w:r>
+      <w:r>
+        <w:t xml:space="preserve"> determines which files are needed for FLEx only, which are needed for TE only, and which are needed for both</w:t>
+      </w:r>
+      <w:r>
+        <w:t>, gathering components into corresponding features</w:t>
+      </w:r>
+      <w:r>
+        <w:t xml:space="preserve">. To do this, it calls the Nant targets </w:t>
+      </w:r>
+      <w:r>
+        <w:rPr>
+          <w:b/>
+        </w:rPr>
+        <w:t>remakele</w:t>
+      </w:r>
+      <w:r>
+        <w:t xml:space="preserve"> (to build FLEx only) and </w:t>
+      </w:r>
+      <w:r>
+        <w:rPr>
+          <w:b/>
+        </w:rPr>
+        <w:t>remakete</w:t>
+      </w:r>
+      <w:r>
+        <w:t xml:space="preserve"> (to build TE only).</w:t>
+      </w:r>
+      <w:r>
+        <w:rPr>
+          <w:b/>
+        </w:rPr>
+        <w:t xml:space="preserve"> Therefore, it is imperative that developers maintain the integrity of these Nant targets, to prevent TE-only files from appearing in a FLEx-only installation.</w:t>
+      </w:r>
+      <w:r>
+        <w:rPr>
+          <w:b/>
+        </w:rPr>
         <w:t xml:space="preserve"> </w:t>
       </w:r>
       <w:r>
-        <w:t>written in JavaScript</w:t>
-      </w:r>
-      <w:r>
-        <w:t xml:space="preserve">, and </w:t>
-      </w:r>
-      <w:r>
-        <w:t xml:space="preserve">the rest </w:t>
-      </w:r>
-      <w:r>
-        <w:t>are</w:t>
-      </w:r>
-      <w:r>
-        <w:t xml:space="preserve"> compiled C# project</w:t>
-      </w:r>
-      <w:r>
-        <w:t>s</w:t>
-      </w:r>
-      <w:r>
-        <w:t>.</w:t>
-      </w:r>
-    </w:p>
-    <w:p>
-      <w:pPr>
-        <w:pStyle w:val="Heading4"/>
-      </w:pPr>
-      <w:r>
-        <w:t>1.1.1.1 ProcessMergeModule</w:t>
-      </w:r>
-      <w:r>
-        <w:t>s.js</w:t>
-      </w:r>
-    </w:p>
-    <w:p>
-      <w:pPr>
-        <w:rPr>
-          <w:b/>
-        </w:rPr>
-      </w:pPr>
-      <w:r>
-        <w:t xml:space="preserve">This script processes </w:t>
-      </w:r>
-      <w:proofErr w:type="spellStart"/>
-      <w:r>
-        <w:rPr>
-          <w:rFonts w:ascii="Courier New" w:hAnsi="Courier New" w:cs="Courier New"/>
-        </w:rPr>
-        <w:t>MergeModules.wxs</w:t>
-      </w:r>
-      <w:proofErr w:type="spellEnd"/>
-      <w:r>
-        <w:t>, converting relative source paths of consumed merge modules into absolute paths.</w:t>
-      </w:r>
-    </w:p>
-    <w:p>
-      <w:pPr>
-        <w:pStyle w:val="Heading4"/>
-      </w:pPr>
-      <w:r>
-        <w:t xml:space="preserve">1.1.1.2 </w:t>
-      </w:r>
-      <w:r>
-        <w:t>GenerateFilesSource.exe</w:t>
-      </w:r>
-    </w:p>
-    <w:p>
-      <w:r>
-        <w:t xml:space="preserve">This </w:t>
-      </w:r>
-      <w:r>
-        <w:t>program</w:t>
-      </w:r>
-      <w:r>
         <w:t xml:space="preserve"> </w:t>
       </w:r>
       <w:r>
-        <w:t xml:space="preserve">automatically </w:t>
-      </w:r>
-      <w:r>
-        <w:t>determines which files go in the installer,</w:t>
-      </w:r>
-      <w:r>
-        <w:t xml:space="preserve"> </w:t>
-      </w:r>
-      <w:r>
-        <w:t>and writes the</w:t>
-      </w:r>
-      <w:r>
-        <w:t>ir details</w:t>
-      </w:r>
-      <w:r>
-        <w:t xml:space="preserve"> into the </w:t>
-      </w:r>
-      <w:r>
-        <w:t xml:space="preserve">WIX source file </w:t>
-      </w:r>
-      <w:proofErr w:type="spellStart"/>
-      <w:r>
-        <w:rPr>
-          <w:rFonts w:ascii="Courier New" w:hAnsi="Courier New" w:cs="Courier New"/>
-        </w:rPr>
-        <w:t>AutoFiles.wxs</w:t>
-      </w:r>
-      <w:proofErr w:type="spellEnd"/>
-      <w:r>
-        <w:t xml:space="preserve">. </w:t>
-      </w:r>
-      <w:r>
-        <w:t>(</w:t>
-      </w:r>
-      <w:r>
-        <w:t xml:space="preserve">Its C# project files are in the </w:t>
-      </w:r>
-      <w:proofErr w:type="spellStart"/>
-      <w:r>
-        <w:rPr>
-          <w:rFonts w:ascii="Courier New" w:hAnsi="Courier New" w:cs="Courier New"/>
-        </w:rPr>
-        <w:t>GenerateSourceFiles</w:t>
-      </w:r>
-      <w:proofErr w:type="spellEnd"/>
-      <w:r>
-        <w:t xml:space="preserve"> subfolder of the </w:t>
-      </w:r>
-      <w:r>
-        <w:rPr>
-          <w:rFonts w:ascii="Courier New" w:hAnsi="Courier New" w:cs="Courier New"/>
-        </w:rPr>
-        <w:t>Installer</w:t>
-      </w:r>
-      <w:r>
-        <w:t xml:space="preserve"> folder</w:t>
-      </w:r>
-      <w:r>
-        <w:t>)</w:t>
-      </w:r>
-      <w:r>
-        <w:t xml:space="preserve">. </w:t>
-      </w:r>
-      <w:r>
-        <w:t>It</w:t>
-      </w:r>
-      <w:r>
-        <w:t xml:space="preserve"> works by</w:t>
-      </w:r>
-      <w:r>
-        <w:t xml:space="preserve"> </w:t>
-      </w:r>
-      <w:r>
-        <w:t>examining</w:t>
-      </w:r>
-      <w:r>
-        <w:t xml:space="preserve"> various folders </w:t>
-      </w:r>
-      <w:r>
-        <w:t xml:space="preserve">(basically </w:t>
-      </w:r>
-      <w:r>
-        <w:rPr>
-          <w:rFonts w:ascii="Courier New" w:hAnsi="Courier New" w:cs="Courier New"/>
-        </w:rPr>
-        <w:t>Output\Release</w:t>
-      </w:r>
-      <w:r>
-        <w:t xml:space="preserve"> and </w:t>
-      </w:r>
-      <w:proofErr w:type="spellStart"/>
-      <w:r>
-        <w:rPr>
-          <w:rFonts w:ascii="Courier New" w:hAnsi="Courier New" w:cs="Courier New"/>
-        </w:rPr>
-        <w:t>DistFiles</w:t>
-      </w:r>
-      <w:proofErr w:type="spellEnd"/>
-      <w:r>
-        <w:t xml:space="preserve">) </w:t>
-      </w:r>
-      <w:r>
-        <w:t xml:space="preserve">for </w:t>
-      </w:r>
-      <w:r>
-        <w:t xml:space="preserve">candidate </w:t>
-      </w:r>
-      <w:r>
-        <w:t>files</w:t>
-      </w:r>
-      <w:r>
-        <w:t xml:space="preserve">, </w:t>
-      </w:r>
-      <w:r>
-        <w:t>using</w:t>
-      </w:r>
-      <w:r>
-        <w:t xml:space="preserve"> various heuristics </w:t>
-      </w:r>
-      <w:r>
-        <w:t xml:space="preserve">to separate needed files from </w:t>
-      </w:r>
-      <w:r>
-        <w:t>junk</w:t>
-      </w:r>
-      <w:r>
-        <w:t xml:space="preserve"> (such as unit test results)</w:t>
-      </w:r>
-      <w:r>
-        <w:t xml:space="preserve">. </w:t>
-      </w:r>
-      <w:r>
-        <w:t xml:space="preserve">Much of </w:t>
-      </w:r>
-      <w:r>
-        <w:t>this</w:t>
-      </w:r>
-      <w:r>
-        <w:t xml:space="preserve"> behavior is defined in the </w:t>
-      </w:r>
-      <w:r>
-        <w:rPr>
-          <w:rFonts w:ascii="Courier New" w:hAnsi="Courier New" w:cs="Courier New"/>
-        </w:rPr>
-        <w:t>InstallerConfig.xml</w:t>
-      </w:r>
-      <w:r>
-        <w:t xml:space="preserve"> file.  </w:t>
-      </w:r>
-      <w:r>
-        <w:t>The program</w:t>
-      </w:r>
-      <w:r>
-        <w:t xml:space="preserve"> determines which files are needed for </w:t>
-      </w:r>
-      <w:proofErr w:type="spellStart"/>
-      <w:r>
-        <w:t>FLEx</w:t>
-      </w:r>
-      <w:proofErr w:type="spellEnd"/>
-      <w:r>
-        <w:t xml:space="preserve"> only, which are needed for TE only, and which are needed for both</w:t>
-      </w:r>
-      <w:r>
-        <w:t>, gathering components into corresponding features</w:t>
-      </w:r>
-      <w:r>
-        <w:t xml:space="preserve">. To do this, it calls the </w:t>
-      </w:r>
-      <w:proofErr w:type="spellStart"/>
-      <w:r>
-        <w:t>Nant</w:t>
-      </w:r>
-      <w:proofErr w:type="spellEnd"/>
-      <w:r>
-        <w:t xml:space="preserve"> targets </w:t>
-      </w:r>
-      <w:proofErr w:type="spellStart"/>
-      <w:r>
-        <w:rPr>
-          <w:b/>
-        </w:rPr>
-        <w:t>remakele</w:t>
-      </w:r>
-      <w:proofErr w:type="spellEnd"/>
-      <w:r>
-        <w:t xml:space="preserve"> (to build </w:t>
-      </w:r>
-      <w:proofErr w:type="spellStart"/>
-      <w:r>
-        <w:t>FLEx</w:t>
-      </w:r>
-      <w:proofErr w:type="spellEnd"/>
-      <w:r>
-        <w:t xml:space="preserve"> only) and </w:t>
-      </w:r>
-      <w:proofErr w:type="spellStart"/>
-      <w:r>
-        <w:rPr>
-          <w:b/>
-        </w:rPr>
-        <w:t>remakete</w:t>
-      </w:r>
-      <w:proofErr w:type="spellEnd"/>
-      <w:r>
-        <w:t xml:space="preserve"> (to build TE only).</w:t>
-      </w:r>
-      <w:r>
-        <w:rPr>
-          <w:b/>
-        </w:rPr>
-        <w:t xml:space="preserve"> Therefore, it is imperative that developers maintain the integrity of these </w:t>
-      </w:r>
-      <w:proofErr w:type="spellStart"/>
-      <w:r>
-        <w:rPr>
-          <w:b/>
-        </w:rPr>
-        <w:t>Nant</w:t>
-      </w:r>
-      <w:proofErr w:type="spellEnd"/>
-      <w:r>
-        <w:rPr>
-          <w:b/>
-        </w:rPr>
-        <w:t xml:space="preserve"> targets, to prevent TE-only files from appearing in a </w:t>
-      </w:r>
-      <w:proofErr w:type="spellStart"/>
-      <w:r>
-        <w:rPr>
-          <w:b/>
-        </w:rPr>
-        <w:t>FLEx</w:t>
-      </w:r>
-      <w:proofErr w:type="spellEnd"/>
-      <w:r>
-        <w:rPr>
-          <w:b/>
-        </w:rPr>
-        <w:t>-only installation.</w:t>
-      </w:r>
-      <w:r>
-        <w:rPr>
-          <w:b/>
-        </w:rPr>
-        <w:t xml:space="preserve"> </w:t>
-      </w:r>
-      <w:r>
-        <w:t xml:space="preserve"> </w:t>
-      </w:r>
-      <w:r>
-        <w:t xml:space="preserve">(A </w:t>
-      </w:r>
-      <w:proofErr w:type="spellStart"/>
-      <w:r>
-        <w:t>FLEx</w:t>
-      </w:r>
-      <w:proofErr w:type="spellEnd"/>
-      <w:r>
-        <w:t xml:space="preserve">-only installer is needed in some sensitive locations.) </w:t>
-      </w:r>
-      <w:r>
-        <w:t xml:space="preserve"> The </w:t>
-      </w:r>
-      <w:proofErr w:type="spellStart"/>
-      <w:r>
-        <w:t>Nant</w:t>
-      </w:r>
-      <w:proofErr w:type="spellEnd"/>
-      <w:r>
-        <w:t xml:space="preserve"> targets </w:t>
+        <w:t xml:space="preserve">(A FLEx-only installer is needed in some sensitive locations.) </w:t>
+      </w:r>
+      <w:r>
+        <w:t xml:space="preserve"> The Nant targets </w:t>
       </w:r>
       <w:r>
         <w:rPr>
@@ -1083,21 +978,13 @@
         <w:t xml:space="preserve">on </w:t>
       </w:r>
       <w:r>
-        <w:t>the overnight build machine (</w:t>
-      </w:r>
-      <w:proofErr w:type="spellStart"/>
-      <w:r>
-        <w:t>ls</w:t>
+        <w:t>the overnight build machine (ls</w:t>
       </w:r>
       <w:r>
         <w:noBreakHyphen/>
       </w:r>
       <w:r>
-        <w:t>fwbuilder</w:t>
-      </w:r>
-      <w:proofErr w:type="spellEnd"/>
-      <w:r>
-        <w:t xml:space="preserve">) </w:t>
+        <w:t xml:space="preserve">fwbuilder) </w:t>
       </w:r>
       <w:r>
         <w:t xml:space="preserve">because the </w:t>
@@ -1131,14 +1018,12 @@
       <w:r>
         <w:t xml:space="preserve">It should be noted that there is a WIX source file </w:t>
       </w:r>
-      <w:proofErr w:type="spellStart"/>
       <w:r>
         <w:rPr>
           <w:rFonts w:ascii="Courier New" w:hAnsi="Courier New" w:cs="Courier New"/>
         </w:rPr>
         <w:t>Files.wxs</w:t>
       </w:r>
-      <w:proofErr w:type="spellEnd"/>
       <w:r>
         <w:t xml:space="preserve"> which is used to set up internal names for folders that are needed elsewhere in the installer, and to include files which aren’t dealt with </w:t>
       </w:r>
@@ -1182,25 +1067,21 @@
       <w:r>
         <w:t xml:space="preserve"> processes </w:t>
       </w:r>
-      <w:proofErr w:type="spellStart"/>
       <w:r>
         <w:rPr>
           <w:rFonts w:ascii="Courier New" w:hAnsi="Courier New" w:cs="Courier New"/>
         </w:rPr>
         <w:t>AutoFiles.wxs</w:t>
       </w:r>
-      <w:proofErr w:type="spellEnd"/>
       <w:r>
         <w:t xml:space="preserve"> and </w:t>
       </w:r>
-      <w:proofErr w:type="spellStart"/>
       <w:r>
         <w:rPr>
           <w:rFonts w:ascii="Courier New" w:hAnsi="Courier New" w:cs="Courier New"/>
         </w:rPr>
         <w:t>Files.wxs</w:t>
       </w:r>
-      <w:proofErr w:type="spellEnd"/>
       <w:r>
         <w:t xml:space="preserve"> which were mentioned in the previous section. It converts the resource file paths from relative to absolute, assigns the Key for each Component, and adds .NET assembly information (where relevant). </w:t>
       </w:r>
@@ -1247,107 +1128,83 @@
         </w:rPr>
         <w:t xml:space="preserve">calling </w:t>
       </w:r>
-      <w:proofErr w:type="spellStart"/>
-      <w:proofErr w:type="gramStart"/>
       <w:r>
         <w:rPr>
           <w:color w:val="808080" w:themeColor="background1" w:themeShade="80"/>
         </w:rPr>
         <w:t>AddRegInfo</w:t>
       </w:r>
-      <w:proofErr w:type="spellEnd"/>
       <w:r>
         <w:rPr>
           <w:color w:val="808080" w:themeColor="background1" w:themeShade="80"/>
         </w:rPr>
-        <w:t>(</w:t>
-      </w:r>
-      <w:proofErr w:type="gramEnd"/>
+        <w:t xml:space="preserve">() </w:t>
+      </w:r>
       <w:r>
         <w:rPr>
           <w:color w:val="808080" w:themeColor="background1" w:themeShade="80"/>
         </w:rPr>
-        <w:t xml:space="preserve">) </w:t>
+        <w:t>were uncommented</w:t>
       </w:r>
       <w:r>
         <w:rPr>
           <w:color w:val="808080" w:themeColor="background1" w:themeShade="80"/>
         </w:rPr>
-        <w:t>were uncommented</w:t>
+        <w:t>:</w:t>
       </w:r>
       <w:r>
         <w:rPr>
           <w:color w:val="808080" w:themeColor="background1" w:themeShade="80"/>
         </w:rPr>
-        <w:t>:</w:t>
+        <w:t xml:space="preserve"> adding </w:t>
       </w:r>
       <w:r>
         <w:rPr>
           <w:color w:val="808080" w:themeColor="background1" w:themeShade="80"/>
         </w:rPr>
-        <w:t xml:space="preserve"> adding </w:t>
+        <w:t>in reg</w:t>
       </w:r>
       <w:r>
         <w:rPr>
           <w:color w:val="808080" w:themeColor="background1" w:themeShade="80"/>
         </w:rPr>
-        <w:t>in reg</w:t>
+        <w:t>istry data for both COM and COM-</w:t>
       </w:r>
       <w:r>
         <w:rPr>
           <w:color w:val="808080" w:themeColor="background1" w:themeShade="80"/>
         </w:rPr>
-        <w:t>istry data for both COM and COM-</w:t>
+        <w:t>interoperability for every DLL that has it.</w:t>
       </w:r>
       <w:r>
         <w:rPr>
           <w:color w:val="808080" w:themeColor="background1" w:themeShade="80"/>
         </w:rPr>
-        <w:t>interoperability for every DLL that has it.</w:t>
+        <w:t xml:space="preserve"> The main reason for </w:t>
       </w:r>
       <w:r>
         <w:rPr>
           <w:color w:val="808080" w:themeColor="background1" w:themeShade="80"/>
         </w:rPr>
-        <w:t xml:space="preserve"> The main reason for </w:t>
+        <w:t xml:space="preserve">having it was </w:t>
       </w:r>
       <w:r>
         <w:rPr>
           <w:color w:val="808080" w:themeColor="background1" w:themeShade="80"/>
         </w:rPr>
-        <w:t xml:space="preserve">having it was </w:t>
+        <w:t xml:space="preserve">that it is bad practice </w:t>
       </w:r>
       <w:r>
         <w:rPr>
           <w:color w:val="808080" w:themeColor="background1" w:themeShade="80"/>
         </w:rPr>
-        <w:t xml:space="preserve">that it is bad practice </w:t>
+        <w:t xml:space="preserve">(and very risky) </w:t>
       </w:r>
       <w:r>
         <w:rPr>
           <w:color w:val="808080" w:themeColor="background1" w:themeShade="80"/>
         </w:rPr>
-        <w:t xml:space="preserve">(and very risky) </w:t>
-      </w:r>
-      <w:r>
-        <w:rPr>
-          <w:color w:val="808080" w:themeColor="background1" w:themeShade="80"/>
-        </w:rPr>
-        <w:t xml:space="preserve">to have the installer call RegSvr32 or </w:t>
-      </w:r>
-      <w:proofErr w:type="spellStart"/>
-      <w:r>
-        <w:rPr>
-          <w:color w:val="808080" w:themeColor="background1" w:themeShade="80"/>
-        </w:rPr>
-        <w:t>RegAsm</w:t>
-      </w:r>
-      <w:proofErr w:type="spellEnd"/>
-      <w:r>
-        <w:rPr>
-          <w:color w:val="808080" w:themeColor="background1" w:themeShade="80"/>
-        </w:rPr>
-        <w:t xml:space="preserve"> on the user’s machine during installation</w:t>
+        <w:t>to have the installer call RegSvr32 or RegAsm on the user’s machine during installation</w:t>
       </w:r>
       <w:r>
         <w:rPr>
@@ -1713,14 +1570,12 @@
       <w:r>
         <w:t xml:space="preserve">. Such snippets must be carefully analyzed, corrected (where appropriate) and copied into </w:t>
       </w:r>
-      <w:proofErr w:type="spellStart"/>
       <w:r>
         <w:rPr>
           <w:rFonts w:ascii="Courier New" w:hAnsi="Courier New" w:cs="Courier New"/>
         </w:rPr>
         <w:t>PatchCorrections.wxs</w:t>
       </w:r>
-      <w:proofErr w:type="spellEnd"/>
       <w:r>
         <w:t>.</w:t>
       </w:r>
@@ -1932,14 +1787,12 @@
       <w:r>
         <w:t xml:space="preserve">Check out from Perforce the files </w:t>
       </w:r>
-      <w:proofErr w:type="spellStart"/>
       <w:r>
         <w:rPr>
           <w:rFonts w:ascii="Courier New" w:hAnsi="Courier New" w:cs="Courier New"/>
         </w:rPr>
         <w:t>FW.wxs</w:t>
       </w:r>
-      <w:proofErr w:type="spellEnd"/>
       <w:r>
         <w:t xml:space="preserve">, </w:t>
       </w:r>
@@ -1961,14 +1814,12 @@
         </w:rPr>
         <w:t xml:space="preserve"> </w:t>
       </w:r>
-      <w:proofErr w:type="spellStart"/>
       <w:r>
         <w:rPr>
           <w:rFonts w:ascii="Courier New" w:hAnsi="Courier New" w:cs="Courier New"/>
         </w:rPr>
         <w:t>PatchCorrections.wxs</w:t>
       </w:r>
-      <w:proofErr w:type="spellEnd"/>
       <w:r>
         <w:t>.</w:t>
       </w:r>
@@ -1999,14 +1850,12 @@
       <w:r>
         <w:t xml:space="preserve"> file and incorporate any necessary changes into the </w:t>
       </w:r>
-      <w:proofErr w:type="spellStart"/>
       <w:r>
         <w:rPr>
           <w:rFonts w:ascii="Courier New" w:hAnsi="Courier New" w:cs="Courier New"/>
         </w:rPr>
         <w:t>PatchCorrections.wxs</w:t>
       </w:r>
-      <w:proofErr w:type="spellEnd"/>
       <w:r>
         <w:t xml:space="preserve"> file. If there </w:t>
       </w:r>
@@ -2053,15 +1902,7 @@
         </w:numPr>
       </w:pPr>
       <w:r>
-        <w:t xml:space="preserve">Build the component installers (language packs, </w:t>
-      </w:r>
-      <w:proofErr w:type="spellStart"/>
-      <w:r>
-        <w:t>FLEx</w:t>
-      </w:r>
-      <w:proofErr w:type="spellEnd"/>
-      <w:r>
-        <w:t xml:space="preserve"> movies) and sign them.</w:t>
+        <w:t>Build the component installers (language packs, FLEx movies) and sign them.</w:t>
       </w:r>
     </w:p>
     <w:p>
@@ -2076,14 +1917,12 @@
         <w:lastRenderedPageBreak/>
         <w:t xml:space="preserve">Increment the installer version number in the WIX source file </w:t>
       </w:r>
-      <w:proofErr w:type="spellStart"/>
       <w:r>
         <w:rPr>
           <w:rFonts w:ascii="Courier New" w:hAnsi="Courier New" w:cs="Courier New"/>
         </w:rPr>
         <w:t>FW.wxs</w:t>
       </w:r>
-      <w:proofErr w:type="spellEnd"/>
       <w:r>
         <w:t xml:space="preserve"> ready for the next release.</w:t>
       </w:r>
@@ -2105,14 +1944,12 @@
       <w:r>
         <w:t xml:space="preserve">files </w:t>
       </w:r>
-      <w:proofErr w:type="spellStart"/>
       <w:r>
         <w:rPr>
           <w:rFonts w:ascii="Courier New" w:hAnsi="Courier New" w:cs="Courier New"/>
         </w:rPr>
         <w:t>FW.wxs</w:t>
       </w:r>
-      <w:proofErr w:type="spellEnd"/>
       <w:r>
         <w:t xml:space="preserve">, </w:t>
       </w:r>
@@ -2134,16 +1971,17 @@
       <w:r>
         <w:t xml:space="preserve">and </w:t>
       </w:r>
-      <w:proofErr w:type="spellStart"/>
       <w:r>
         <w:rPr>
           <w:rFonts w:ascii="Courier New" w:hAnsi="Courier New" w:cs="Courier New"/>
         </w:rPr>
         <w:t>PatchCorrections.wxs</w:t>
       </w:r>
-      <w:proofErr w:type="spellEnd"/>
       <w:r>
         <w:t>.</w:t>
+      </w:r>
+      <w:r>
+        <w:t xml:space="preserve"> Submit to Subversion the new patch builds.</w:t>
       </w:r>
     </w:p>
     <w:p>
@@ -2172,12 +2010,7 @@
         </w:numPr>
       </w:pPr>
       <w:r>
-        <w:t>Post the built installers (BTE and SE), patch package(s), component installers, Readmes and other baggage on the web server</w:t>
-      </w:r>
-      <w:bookmarkStart w:id="0" w:name="_GoBack"/>
-      <w:bookmarkEnd w:id="0"/>
-      <w:r>
-        <w:t>.</w:t>
+        <w:t>Post the built installers (BTE and SE), patch package(s), component installers, Readmes and other baggage on the web server.</w:t>
       </w:r>
     </w:p>
     <w:p>
@@ -2213,24 +2046,14 @@
           <w:numId w:val="8"/>
         </w:numPr>
       </w:pPr>
-      <w:proofErr w:type="gramStart"/>
-      <w:r>
-        <w:t>on</w:t>
-      </w:r>
-      <w:proofErr w:type="gramEnd"/>
-      <w:r>
-        <w:t xml:space="preserve"> the build machine: D:\</w:t>
+      <w:r>
+        <w:t>on the build machine: D:\</w:t>
       </w:r>
       <w:r>
         <w:t xml:space="preserve"> </w:t>
       </w:r>
-      <w:proofErr w:type="spellStart"/>
-      <w:r>
-        <w:t>FWBuilds</w:t>
-      </w:r>
-      <w:proofErr w:type="spellEnd"/>
-      <w:r>
-        <w:t>\FW_</w:t>
+      <w:r>
+        <w:t>FWBuilds\FW_</w:t>
       </w:r>
       <w:r>
         <w:rPr>
@@ -2265,13 +2088,8 @@
           <w:numId w:val="8"/>
         </w:numPr>
       </w:pPr>
-      <w:proofErr w:type="gramStart"/>
-      <w:r>
-        <w:t>on</w:t>
-      </w:r>
-      <w:proofErr w:type="gramEnd"/>
-      <w:r>
-        <w:t xml:space="preserve"> a server: </w:t>
+      <w:r>
+        <w:t xml:space="preserve">on a server: </w:t>
       </w:r>
       <w:r>
         <w:t>\\BEREA2\FWBuilds\FW</w:t>
@@ -2317,14 +2135,12 @@
       <w:r>
         <w:t xml:space="preserve">The essential files are </w:t>
       </w:r>
-      <w:proofErr w:type="spellStart"/>
       <w:r>
         <w:rPr>
           <w:rFonts w:ascii="Courier New" w:hAnsi="Courier New" w:cs="Courier New"/>
         </w:rPr>
         <w:t>ProcessedAutoFiles.wxs</w:t>
       </w:r>
-      <w:proofErr w:type="spellEnd"/>
       <w:r>
         <w:t>,</w:t>
       </w:r>
@@ -2368,14 +2184,12 @@
       <w:r>
         <w:t xml:space="preserve">The files </w:t>
       </w:r>
-      <w:proofErr w:type="spellStart"/>
       <w:r>
         <w:rPr>
           <w:rFonts w:ascii="Courier New" w:hAnsi="Courier New" w:cs="Courier New"/>
         </w:rPr>
         <w:t>FW.wxs</w:t>
       </w:r>
-      <w:proofErr w:type="spellEnd"/>
       <w:r>
         <w:t xml:space="preserve">, </w:t>
       </w:r>
@@ -2394,14 +2208,12 @@
         </w:rPr>
         <w:t xml:space="preserve"> </w:t>
       </w:r>
-      <w:proofErr w:type="spellStart"/>
       <w:r>
         <w:rPr>
           <w:rFonts w:ascii="Courier New" w:hAnsi="Courier New" w:cs="Courier New"/>
         </w:rPr>
         <w:t>PatchCorrections.wxs</w:t>
       </w:r>
-      <w:proofErr w:type="spellEnd"/>
       <w:r>
         <w:t xml:space="preserve"> are likely to get edited in the steps below, so make sure they are opened for edit in Perforce.</w:t>
       </w:r>
@@ -2496,14 +2308,12 @@
       <w:r>
         <w:t xml:space="preserve">WIX source </w:t>
       </w:r>
-      <w:proofErr w:type="spellStart"/>
       <w:r>
         <w:rPr>
           <w:rFonts w:ascii="Courier New" w:hAnsi="Courier New" w:cs="Courier New"/>
         </w:rPr>
         <w:t>PatchCorrections.wxs</w:t>
       </w:r>
-      <w:proofErr w:type="spellEnd"/>
       <w:r>
         <w:t xml:space="preserve">. </w:t>
       </w:r>
@@ -2540,14 +2350,12 @@
       <w:r>
         <w:t xml:space="preserve"> will likely refer to the obsolete folder, and so the folder will have to be reinstated in </w:t>
       </w:r>
-      <w:proofErr w:type="spellStart"/>
       <w:r>
         <w:rPr>
           <w:rFonts w:ascii="Courier New" w:hAnsi="Courier New" w:cs="Courier New"/>
         </w:rPr>
         <w:t>PatchCorrections.wxs</w:t>
       </w:r>
-      <w:proofErr w:type="spellEnd"/>
       <w:r>
         <w:t xml:space="preserve"> in order for the snippet to work.</w:t>
       </w:r>
@@ -2557,14 +2365,12 @@
         <w:lastRenderedPageBreak/>
         <w:t xml:space="preserve">If you edit the </w:t>
       </w:r>
-      <w:proofErr w:type="spellStart"/>
       <w:r>
         <w:rPr>
           <w:rFonts w:ascii="Courier New" w:hAnsi="Courier New" w:cs="Courier New"/>
         </w:rPr>
         <w:t>PatchCorrections.wxs</w:t>
       </w:r>
-      <w:proofErr w:type="spellEnd"/>
       <w:r>
         <w:t xml:space="preserve"> file, you will have to scrap the existing installer and rebuild it.</w:t>
       </w:r>
@@ -2600,14 +2406,12 @@
       <w:r>
         <w:t xml:space="preserve"> a new branch or major (i.e. unpatched) release is created, the </w:t>
       </w:r>
-      <w:proofErr w:type="spellStart"/>
       <w:r>
         <w:rPr>
           <w:rFonts w:ascii="Courier New" w:hAnsi="Courier New" w:cs="Courier New"/>
         </w:rPr>
         <w:t>PatchCorrections.wxs</w:t>
       </w:r>
-      <w:proofErr w:type="spellEnd"/>
       <w:r>
         <w:t xml:space="preserve"> file must </w:t>
       </w:r>
@@ -2819,14 +2623,12 @@
         </w:rPr>
         <w:t>\</w:t>
       </w:r>
-      <w:proofErr w:type="spellStart"/>
       <w:r>
         <w:rPr>
           <w:rFonts w:ascii="Courier New" w:hAnsi="Courier New" w:cs="Courier New"/>
         </w:rPr>
         <w:t>ArchiveAndBuildPatch</w:t>
       </w:r>
-      <w:proofErr w:type="spellEnd"/>
       <w:r>
         <w:t>.</w:t>
       </w:r>
@@ -3135,7 +2937,6 @@
       <w:r>
         <w:t xml:space="preserve"> Also archived there is the </w:t>
       </w:r>
-      <w:proofErr w:type="spellStart"/>
       <w:r>
         <w:rPr>
           <w:rFonts w:ascii="Courier New" w:hAnsi="Courier New" w:cs="Courier New"/>
@@ -3143,18 +2944,15 @@
         <w:lastRenderedPageBreak/>
         <w:t>ProcessedAutoFiles.wxs</w:t>
       </w:r>
-      <w:proofErr w:type="spellEnd"/>
       <w:r>
         <w:t xml:space="preserve"> file, which can assist in tracing obsolete folders should they need to be reinstated in </w:t>
       </w:r>
-      <w:proofErr w:type="spellStart"/>
       <w:r>
         <w:rPr>
           <w:rFonts w:ascii="Courier New" w:hAnsi="Courier New" w:cs="Courier New"/>
         </w:rPr>
         <w:t>PatchCorrections.wxs</w:t>
       </w:r>
-      <w:proofErr w:type="spellEnd"/>
       <w:r>
         <w:t>. (See section 2.1)</w:t>
       </w:r>
@@ -3175,16 +2973,8 @@
         <w:rPr>
           <w:rFonts w:ascii="Courier New" w:hAnsi="Courier New" w:cs="Courier New"/>
         </w:rPr>
-        <w:t>.</w:t>
-      </w:r>
-      <w:proofErr w:type="spellStart"/>
-      <w:r>
-        <w:rPr>
-          <w:rFonts w:ascii="Courier New" w:hAnsi="Courier New" w:cs="Courier New"/>
-        </w:rPr>
-        <w:t>msi</w:t>
-      </w:r>
-      <w:proofErr w:type="spellEnd"/>
+        <w:t>.msi</w:t>
+      </w:r>
       <w:r>
         <w:t xml:space="preserve"> and </w:t>
       </w:r>
@@ -3225,16 +3015,8 @@
         <w:rPr>
           <w:rFonts w:ascii="Courier New" w:hAnsi="Courier New" w:cs="Courier New"/>
         </w:rPr>
-        <w:t>.</w:t>
-      </w:r>
-      <w:proofErr w:type="spellStart"/>
-      <w:r>
-        <w:rPr>
-          <w:rFonts w:ascii="Courier New" w:hAnsi="Courier New" w:cs="Courier New"/>
-        </w:rPr>
-        <w:t>msi</w:t>
-      </w:r>
-      <w:proofErr w:type="spellEnd"/>
+        <w:t>.msi</w:t>
+      </w:r>
       <w:r>
         <w:t xml:space="preserve"> and </w:t>
       </w:r>
@@ -3251,16 +3033,8 @@
         <w:rPr>
           <w:rFonts w:ascii="Courier New" w:hAnsi="Courier New" w:cs="Courier New"/>
         </w:rPr>
-        <w:t>.</w:t>
-      </w:r>
-      <w:proofErr w:type="spellStart"/>
-      <w:r>
-        <w:rPr>
-          <w:rFonts w:ascii="Courier New" w:hAnsi="Courier New" w:cs="Courier New"/>
-        </w:rPr>
-        <w:t>msi</w:t>
-      </w:r>
-      <w:proofErr w:type="spellEnd"/>
+        <w:t>.msi</w:t>
+      </w:r>
       <w:r>
         <w:t xml:space="preserve"> file </w:t>
       </w:r>
@@ -3280,19 +3054,11 @@
       </w:r>
     </w:p>
     <w:p>
-      <w:proofErr w:type="spellStart"/>
-      <w:r>
-        <w:rPr>
-          <w:rFonts w:ascii="Courier New" w:hAnsi="Courier New" w:cs="Courier New"/>
-        </w:rPr>
-        <w:t>Msiexec</w:t>
-      </w:r>
-      <w:proofErr w:type="spellEnd"/>
-      <w:r>
-        <w:rPr>
-          <w:rFonts w:ascii="Courier New" w:hAnsi="Courier New" w:cs="Courier New"/>
-        </w:rPr>
-        <w:t xml:space="preserve"> /a </w:t>
+      <w:r>
+        <w:rPr>
+          <w:rFonts w:ascii="Courier New" w:hAnsi="Courier New" w:cs="Courier New"/>
+        </w:rPr>
+        <w:t xml:space="preserve">Msiexec /a </w:t>
       </w:r>
       <w:r>
         <w:rPr>
@@ -3455,16 +3221,26 @@
         <w:rPr>
           <w:rFonts w:ascii="Courier New" w:hAnsi="Courier New" w:cs="Courier New"/>
         </w:rPr>
+        <w:t>???to???</w:t>
+      </w:r>
+      <w:r>
+        <w:rPr>
+          <w:rFonts w:ascii="Courier New" w:hAnsi="Courier New" w:cs="Courier New"/>
+        </w:rPr>
+        <w:t>.wxs</w:t>
+      </w:r>
+      <w:r>
+        <w:t xml:space="preserve">, where the first </w:t>
+      </w:r>
+      <w:r>
+        <w:rPr>
+          <w:rFonts w:ascii="Courier New" w:hAnsi="Courier New" w:cs="Courier New"/>
+        </w:rPr>
         <w:t>???</w:t>
       </w:r>
-      <w:proofErr w:type="gramStart"/>
-      <w:r>
-        <w:rPr>
-          <w:rFonts w:ascii="Courier New" w:hAnsi="Courier New" w:cs="Courier New"/>
-        </w:rPr>
-        <w:t>to</w:t>
-      </w:r>
-      <w:proofErr w:type="gramEnd"/>
+      <w:r>
+        <w:t xml:space="preserve"> represents the initial installation version number, and the second </w:t>
+      </w:r>
       <w:r>
         <w:rPr>
           <w:rFonts w:ascii="Courier New" w:hAnsi="Courier New" w:cs="Courier New"/>
@@ -3472,57 +3248,7 @@
         <w:t>???</w:t>
       </w:r>
       <w:r>
-        <w:rPr>
-          <w:rFonts w:ascii="Courier New" w:hAnsi="Courier New" w:cs="Courier New"/>
-        </w:rPr>
-        <w:t>.</w:t>
-      </w:r>
-      <w:proofErr w:type="spellStart"/>
-      <w:proofErr w:type="gramStart"/>
-      <w:r>
-        <w:rPr>
-          <w:rFonts w:ascii="Courier New" w:hAnsi="Courier New" w:cs="Courier New"/>
-        </w:rPr>
-        <w:t>wxs</w:t>
-      </w:r>
-      <w:proofErr w:type="spellEnd"/>
-      <w:proofErr w:type="gramEnd"/>
-      <w:r>
-        <w:t xml:space="preserve">, where the first </w:t>
-      </w:r>
-      <w:r>
-        <w:rPr>
-          <w:rFonts w:ascii="Courier New" w:hAnsi="Courier New" w:cs="Courier New"/>
-        </w:rPr>
-        <w:t>???</w:t>
-      </w:r>
-      <w:r>
-        <w:t xml:space="preserve"> </w:t>
-      </w:r>
-      <w:proofErr w:type="gramStart"/>
-      <w:r>
-        <w:t>represents</w:t>
-      </w:r>
-      <w:proofErr w:type="gramEnd"/>
-      <w:r>
-        <w:t xml:space="preserve"> the initial installation version number, and the second </w:t>
-      </w:r>
-      <w:r>
-        <w:rPr>
-          <w:rFonts w:ascii="Courier New" w:hAnsi="Courier New" w:cs="Courier New"/>
-        </w:rPr>
-        <w:t>???</w:t>
-      </w:r>
-      <w:r>
-        <w:t xml:space="preserve"> </w:t>
-      </w:r>
-      <w:proofErr w:type="gramStart"/>
-      <w:r>
-        <w:t>represents</w:t>
-      </w:r>
-      <w:proofErr w:type="gramEnd"/>
-      <w:r>
-        <w:t xml:space="preserve"> the final installation version number. Each patch </w:t>
+        <w:t xml:space="preserve"> represents the final installation version number. Each patch </w:t>
       </w:r>
       <w:r>
         <w:t xml:space="preserve">source </w:t>
@@ -3563,7 +3289,6 @@
           <w:numId w:val="3"/>
         </w:numPr>
       </w:pPr>
-      <w:proofErr w:type="gramStart"/>
       <w:r>
         <w:rPr>
           <w:rFonts w:ascii="Courier New" w:hAnsi="Courier New" w:cs="Courier New"/>
@@ -3577,7 +3302,6 @@
       <w:r>
         <w:t>[</w:t>
       </w:r>
-      <w:proofErr w:type="gramEnd"/>
       <w:r>
         <w:rPr>
           <w:rFonts w:ascii="Courier New" w:hAnsi="Courier New" w:cs="Courier New"/>
@@ -3674,7 +3398,6 @@
       <w:r>
         <w:t>[</w:t>
       </w:r>
-      <w:proofErr w:type="spellStart"/>
       <w:r>
         <w:rPr>
           <w:rFonts w:ascii="Courier New" w:hAnsi="Courier New" w:cs="Courier New"/>
@@ -3685,7 +3408,6 @@
         </w:rPr>
         <w:t>DisplayName</w:t>
       </w:r>
-      <w:proofErr w:type="spellEnd"/>
       <w:r>
         <w:t>]</w:t>
       </w:r>
@@ -3775,7 +3497,6 @@
       <w:r>
         <w:t xml:space="preserve"> [</w:t>
       </w:r>
-      <w:proofErr w:type="spellStart"/>
       <w:r>
         <w:rPr>
           <w:rFonts w:ascii="Courier New" w:hAnsi="Courier New" w:cs="Courier New"/>
@@ -3786,17 +3507,8 @@
         </w:rPr>
         <w:t>DiskId</w:t>
       </w:r>
-      <w:proofErr w:type="spellEnd"/>
-      <w:r>
-        <w:t xml:space="preserve">] – this needs to be one higher than the </w:t>
-      </w:r>
-      <w:proofErr w:type="gramStart"/>
-      <w:r>
-        <w:t>number of .cab files produced by the main installer build</w:t>
-      </w:r>
-      <w:proofErr w:type="gramEnd"/>
-      <w:r>
-        <w:t>.</w:t>
+      <w:r>
+        <w:t>] – this needs to be one higher than the number of .cab files produced by the main installer build.</w:t>
       </w:r>
     </w:p>
     <w:p>
@@ -3820,7 +3532,6 @@
       <w:r>
         <w:t xml:space="preserve"> [</w:t>
       </w:r>
-      <w:proofErr w:type="spellStart"/>
       <w:r>
         <w:rPr>
           <w:rFonts w:ascii="Courier New" w:hAnsi="Courier New" w:cs="Courier New"/>
@@ -3831,7 +3542,6 @@
         </w:rPr>
         <w:t>MediaSrcProp</w:t>
       </w:r>
-      <w:proofErr w:type="spellEnd"/>
       <w:r>
         <w:t>] – this needs to be different for each patch released.</w:t>
       </w:r>
@@ -3857,7 +3567,6 @@
       <w:r>
         <w:t xml:space="preserve"> [</w:t>
       </w:r>
-      <w:proofErr w:type="spellStart"/>
       <w:r>
         <w:rPr>
           <w:rFonts w:ascii="Courier New" w:hAnsi="Courier New" w:cs="Courier New"/>
@@ -3868,25 +3577,8 @@
         </w:rPr>
         <w:t>SequenceStart</w:t>
       </w:r>
-      <w:proofErr w:type="spellEnd"/>
-      <w:r>
-        <w:t>] – this needs to be higher than the highest file Sequence number in the main .</w:t>
-      </w:r>
-      <w:proofErr w:type="spellStart"/>
-      <w:r>
-        <w:t>msi</w:t>
-      </w:r>
-      <w:proofErr w:type="spellEnd"/>
-      <w:r>
-        <w:t xml:space="preserve"> installer, which can be inspected by loading the .</w:t>
-      </w:r>
-      <w:proofErr w:type="spellStart"/>
-      <w:r>
-        <w:t>msi</w:t>
-      </w:r>
-      <w:proofErr w:type="spellEnd"/>
-      <w:r>
-        <w:t xml:space="preserve"> into Microsoft’s Orca tool and examining the File table, sorted by sequence.</w:t>
+      <w:r>
+        <w:t>] – this needs to be higher than the highest file Sequence number in the main .msi installer, which can be inspected by loading the .msi into Microsoft’s Orca tool and examining the File table, sorted by sequence.</w:t>
       </w:r>
     </w:p>
     <w:p>
@@ -3897,7 +3589,6 @@
           <w:numId w:val="3"/>
         </w:numPr>
       </w:pPr>
-      <w:proofErr w:type="gramStart"/>
       <w:r>
         <w:rPr>
           <w:rFonts w:ascii="Courier New" w:hAnsi="Courier New" w:cs="Courier New"/>
@@ -3912,8 +3603,6 @@
       <w:r>
         <w:t>[</w:t>
       </w:r>
-      <w:proofErr w:type="spellStart"/>
-      <w:proofErr w:type="gramEnd"/>
       <w:r>
         <w:rPr>
           <w:rFonts w:ascii="Courier New" w:hAnsi="Courier New" w:cs="Courier New"/>
@@ -3924,7 +3613,6 @@
         </w:rPr>
         <w:t>src</w:t>
       </w:r>
-      <w:proofErr w:type="spellEnd"/>
       <w:r>
         <w:t xml:space="preserve">], </w:t>
       </w:r>
@@ -3941,7 +3629,6 @@
       <w:r>
         <w:t>[</w:t>
       </w:r>
-      <w:proofErr w:type="spellStart"/>
       <w:r>
         <w:rPr>
           <w:rFonts w:ascii="Courier New" w:hAnsi="Courier New" w:cs="Courier New"/>
@@ -3952,7 +3639,6 @@
         </w:rPr>
         <w:t>src</w:t>
       </w:r>
-      <w:proofErr w:type="spellEnd"/>
       <w:r>
         <w:t>]</w:t>
       </w:r>
@@ -3971,7 +3657,6 @@
           <w:numId w:val="3"/>
         </w:numPr>
       </w:pPr>
-      <w:proofErr w:type="gramStart"/>
       <w:r>
         <w:rPr>
           <w:rFonts w:ascii="Courier New" w:hAnsi="Courier New" w:cs="Courier New"/>
@@ -3985,7 +3670,6 @@
       <w:r>
         <w:t>[</w:t>
       </w:r>
-      <w:proofErr w:type="gramEnd"/>
       <w:r>
         <w:rPr>
           <w:rFonts w:ascii="Courier New" w:hAnsi="Courier New" w:cs="Courier New"/>
@@ -4044,130 +3728,152 @@
         <w:rPr>
           <w:rFonts w:ascii="Courier New" w:hAnsi="Courier New" w:cs="Courier New"/>
         </w:rPr>
+        <w:t>.pcp</w:t>
+      </w:r>
+      <w:r>
+        <w:t xml:space="preserve"> file.</w:t>
+      </w:r>
+    </w:p>
+    <w:p>
+      <w:pPr>
+        <w:pStyle w:val="Heading4"/>
+      </w:pPr>
+      <w:r>
+        <w:t xml:space="preserve">2.3.4.4 </w:t>
+      </w:r>
+      <w:r>
+        <w:t>Run the Microsoft Patch Builder Tool</w:t>
+      </w:r>
+    </w:p>
+    <w:p>
+      <w:r>
+        <w:t xml:space="preserve">The </w:t>
+      </w:r>
+      <w:r>
+        <w:rPr>
+          <w:rFonts w:ascii="Courier New" w:hAnsi="Courier New" w:cs="Courier New"/>
+        </w:rPr>
+        <w:t>.pcp</w:t>
+      </w:r>
+      <w:r>
+        <w:t xml:space="preserve"> file and administrative installs are combined to make a patch installer using the </w:t>
+      </w:r>
+      <w:r>
+        <w:rPr>
+          <w:rFonts w:ascii="Courier New" w:hAnsi="Courier New" w:cs="Courier New"/>
+        </w:rPr>
+        <w:t>msimsp.exe</w:t>
+      </w:r>
+      <w:r>
+        <w:t xml:space="preserve"> tool.</w:t>
+      </w:r>
+    </w:p>
+    <w:p>
+      <w:pPr>
+        <w:pStyle w:val="Heading3"/>
+      </w:pPr>
+      <w:r>
+        <w:t>2.3.</w:t>
+      </w:r>
+      <w:r>
+        <w:t>5</w:t>
+      </w:r>
+      <w:r>
+        <w:t xml:space="preserve"> Wrapping of Patches</w:t>
+      </w:r>
+    </w:p>
+    <w:p>
+      <w:r>
+        <w:t>In order to launch a patch installer correctly, the command line must contain several parameters, as in this example:</w:t>
+      </w:r>
+    </w:p>
+    <w:p>
+      <w:pPr>
+        <w:rPr>
+          <w:rFonts w:ascii="Courier New" w:hAnsi="Courier New" w:cs="Courier New"/>
+        </w:rPr>
+      </w:pPr>
+      <w:r>
+        <w:rPr>
+          <w:rFonts w:ascii="Courier New" w:hAnsi="Courier New" w:cs="Courier New"/>
+        </w:rPr>
+        <w:t>msiexec /update Patch700to701.msp REINSTALL=ALL REINSTALLMODE=omus</w:t>
+      </w:r>
+    </w:p>
+    <w:p>
+      <w:r>
+        <w:t xml:space="preserve">This is generally too complicated for an end user to be expected to carry out, especially as merely double-clicking the patch file appears to work (although it doesn’t, and the differences are subtle). Consequently, the patch file is wrapped in a self-extracting </w:t>
+      </w:r>
+      <w:r>
+        <w:rPr>
+          <w:rFonts w:ascii="Courier New" w:hAnsi="Courier New" w:cs="Courier New"/>
+        </w:rPr>
+        <w:t>.exe</w:t>
+      </w:r>
+      <w:r>
+        <w:t xml:space="preserve"> file which is configured to launch the patch with the correct parameters</w:t>
+      </w:r>
+      <w:r>
+        <w:t>, and delete the patch after running it</w:t>
+      </w:r>
+      <w:r>
         <w:t>.</w:t>
       </w:r>
-      <w:proofErr w:type="spellStart"/>
-      <w:r>
-        <w:rPr>
-          <w:rFonts w:ascii="Courier New" w:hAnsi="Courier New" w:cs="Courier New"/>
-        </w:rPr>
-        <w:t>pcp</w:t>
-      </w:r>
-      <w:proofErr w:type="spellEnd"/>
-      <w:r>
-        <w:t xml:space="preserve"> file.</w:t>
-      </w:r>
-    </w:p>
-    <w:p>
-      <w:pPr>
-        <w:pStyle w:val="Heading4"/>
-      </w:pPr>
-      <w:r>
-        <w:t xml:space="preserve">2.3.4.4 </w:t>
-      </w:r>
-      <w:r>
-        <w:t>Run the Microsoft Patch Builder Tool</w:t>
-      </w:r>
-    </w:p>
-    <w:p>
-      <w:r>
-        <w:t xml:space="preserve">The </w:t>
-      </w:r>
-      <w:r>
-        <w:rPr>
-          <w:rFonts w:ascii="Courier New" w:hAnsi="Courier New" w:cs="Courier New"/>
-        </w:rPr>
-        <w:t>.</w:t>
-      </w:r>
-      <w:proofErr w:type="spellStart"/>
-      <w:r>
-        <w:rPr>
-          <w:rFonts w:ascii="Courier New" w:hAnsi="Courier New" w:cs="Courier New"/>
-        </w:rPr>
-        <w:t>pcp</w:t>
-      </w:r>
-      <w:proofErr w:type="spellEnd"/>
-      <w:r>
-        <w:t xml:space="preserve"> file and administrative installs are combined to make a patch installer using the </w:t>
-      </w:r>
-      <w:r>
-        <w:rPr>
-          <w:rFonts w:ascii="Courier New" w:hAnsi="Courier New" w:cs="Courier New"/>
-        </w:rPr>
-        <w:t>msimsp.exe</w:t>
-      </w:r>
-      <w:r>
-        <w:t xml:space="preserve"> tool.</w:t>
-      </w:r>
-    </w:p>
-    <w:p>
-      <w:pPr>
-        <w:pStyle w:val="Heading3"/>
-      </w:pPr>
-      <w:r>
-        <w:t>2.3.</w:t>
+    </w:p>
+    <w:p>
+      <w:pPr>
+        <w:pStyle w:val="Heading2"/>
+      </w:pPr>
+      <w:r>
+        <w:t>2.</w:t>
+      </w:r>
+      <w:r>
+        <w:t>4</w:t>
+      </w:r>
+      <w:r>
+        <w:t xml:space="preserve"> </w:t>
+      </w:r>
+      <w:r>
+        <w:t>Build the component installers and sign them.</w:t>
+      </w:r>
+    </w:p>
+    <w:p>
+      <w:r>
+        <w:t>A release of FieldWorks normally includes separate installers for the FLEx movies and the language packs. To generate these installers, r</w:t>
+      </w:r>
+      <w:r>
+        <w:t xml:space="preserve">un the </w:t>
+      </w:r>
+      <w:r>
+        <w:rPr>
+          <w:rFonts w:ascii="Courier New" w:hAnsi="Courier New" w:cs="Courier New"/>
+        </w:rPr>
+        <w:t>ComponentInstallerGenerator.exe</w:t>
+      </w:r>
+      <w:r>
+        <w:t xml:space="preserve"> utility. In the “select component” list, select “all of the above”. Press the “create installer” button to build all the installers.</w:t>
+      </w:r>
+      <w:r>
+        <w:t xml:space="preserve"> Once the installers are built, they should be signed with the SIL digital certificate.</w:t>
+      </w:r>
+    </w:p>
+    <w:p>
+      <w:pPr>
+        <w:pStyle w:val="Heading2"/>
+      </w:pPr>
+      <w:r>
+        <w:t>2.</w:t>
       </w:r>
       <w:r>
         <w:t>5</w:t>
       </w:r>
       <w:r>
-        <w:t xml:space="preserve"> Wrapping of Patches</w:t>
-      </w:r>
-    </w:p>
-    <w:p>
-      <w:r>
-        <w:t>In order to launch a patch installer correctly, the command line must contain several parameters, as in this example:</w:t>
-      </w:r>
-    </w:p>
-    <w:p>
-      <w:pPr>
-        <w:rPr>
-          <w:rFonts w:ascii="Courier New" w:hAnsi="Courier New" w:cs="Courier New"/>
-        </w:rPr>
-      </w:pPr>
-      <w:proofErr w:type="spellStart"/>
-      <w:proofErr w:type="gramStart"/>
-      <w:r>
-        <w:rPr>
-          <w:rFonts w:ascii="Courier New" w:hAnsi="Courier New" w:cs="Courier New"/>
-        </w:rPr>
-        <w:t>msiexec</w:t>
-      </w:r>
-      <w:proofErr w:type="spellEnd"/>
-      <w:proofErr w:type="gramEnd"/>
-      <w:r>
-        <w:rPr>
-          <w:rFonts w:ascii="Courier New" w:hAnsi="Courier New" w:cs="Courier New"/>
-        </w:rPr>
-        <w:t xml:space="preserve"> /update Patch700to701.msp REINSTALL=ALL REINSTALLMODE=</w:t>
-      </w:r>
-      <w:proofErr w:type="spellStart"/>
-      <w:r>
-        <w:rPr>
-          <w:rFonts w:ascii="Courier New" w:hAnsi="Courier New" w:cs="Courier New"/>
-        </w:rPr>
-        <w:t>omus</w:t>
-      </w:r>
-      <w:proofErr w:type="spellEnd"/>
-    </w:p>
-    <w:p>
-      <w:r>
-        <w:t xml:space="preserve">This is generally too complicated for an end user to be expected to carry out, especially as merely double-clicking the patch file appears to work (although it doesn’t, and the differences are subtle). Consequently, the patch file is wrapped in a self-extracting </w:t>
-      </w:r>
-      <w:r>
-        <w:rPr>
-          <w:rFonts w:ascii="Courier New" w:hAnsi="Courier New" w:cs="Courier New"/>
-        </w:rPr>
-        <w:t>.exe</w:t>
-      </w:r>
-      <w:r>
-        <w:t xml:space="preserve"> file which is configured to launch the patch with the correct parameters</w:t>
-      </w:r>
-      <w:r>
-        <w:t>, and delete the patch after running it</w:t>
-      </w:r>
-      <w:r>
-        <w:t>.</w:t>
+        <w:t xml:space="preserve"> Increment the installer version number in the WIX source. </w:t>
+      </w:r>
+    </w:p>
+    <w:p>
+      <w:r>
+        <w:t>This will enable the next build of the installer to be distinguished from the current release version.</w:t>
       </w:r>
     </w:p>
     <w:p>
@@ -4175,164 +3881,157 @@
         <w:pStyle w:val="Heading2"/>
       </w:pPr>
       <w:r>
-        <w:rPr>
-          <w:b w:val="0"/>
-          <w:bCs w:val="0"/>
-        </w:rPr>
+        <w:t>2.6</w:t>
+      </w:r>
+      <w:r>
+        <w:t xml:space="preserve"> Submit to Perforce. </w:t>
+      </w:r>
+    </w:p>
+    <w:p>
+      <w:r>
+        <w:t xml:space="preserve">The files </w:t>
+      </w:r>
+      <w:r>
+        <w:rPr>
+          <w:rFonts w:ascii="Courier New" w:hAnsi="Courier New" w:cs="Courier New"/>
+        </w:rPr>
+        <w:t>FW.wxs</w:t>
+      </w:r>
+      <w:r>
+        <w:t xml:space="preserve">, </w:t>
+      </w:r>
+      <w:r>
+        <w:rPr>
+          <w:rFonts w:ascii="Courier New" w:hAnsi="Courier New" w:cs="Courier New"/>
+        </w:rPr>
+        <w:t>FileLibrary.xml</w:t>
+      </w:r>
+      <w:r>
+        <w:t xml:space="preserve"> and</w:t>
+      </w:r>
+      <w:r>
+        <w:rPr>
+          <w:rFonts w:ascii="Courier New" w:hAnsi="Courier New" w:cs="Courier New"/>
+        </w:rPr>
+        <w:t xml:space="preserve"> </w:t>
+      </w:r>
+      <w:r>
+        <w:rPr>
+          <w:rFonts w:ascii="Courier New" w:hAnsi="Courier New" w:cs="Courier New"/>
+        </w:rPr>
+        <w:t>PatchCorrections.wxs</w:t>
+      </w:r>
+      <w:r>
+        <w:t xml:space="preserve"> </w:t>
+      </w:r>
+      <w:r>
+        <w:t xml:space="preserve">need to be checked into Perforce. If </w:t>
+      </w:r>
+      <w:r>
+        <w:rPr>
+          <w:rFonts w:ascii="Courier New" w:hAnsi="Courier New" w:cs="Courier New"/>
+        </w:rPr>
+        <w:t>FileLibrary.xml</w:t>
+      </w:r>
+      <w:r>
+        <w:t xml:space="preserve"> is new, it will need to be added to the changelist before submitting.</w:t>
+      </w:r>
+      <w:r>
+        <w:t xml:space="preserve"> The new patches, and the intermediate builds used to make them, should all be checked into the Subversion repository (svn://ls-cdbuilder/</w:t>
+      </w:r>
+      <w:bookmarkStart w:id="0" w:name="_GoBack"/>
+      <w:bookmarkEnd w:id="0"/>
+      <w:r>
+        <w:t>FwInstallers).</w:t>
+      </w:r>
+    </w:p>
+    <w:p>
+      <w:pPr>
+        <w:pStyle w:val="Heading2"/>
+      </w:pPr>
+      <w:r>
+        <w:t>2.7</w:t>
+      </w:r>
+      <w:r>
+        <w:t xml:space="preserve"> </w:t>
+      </w:r>
+      <w:r>
+        <w:t>Build the web download packages.</w:t>
+      </w:r>
+    </w:p>
+    <w:p>
+      <w:r>
+        <w:t xml:space="preserve">All the stuff needed to do this is on Alistair’s machine, but if you want to set up your own machine to do this, use a Subversion client to collect everything from </w:t>
+      </w:r>
+      <w:r>
+        <w:t>svn://ls-cdbuilder.dallas.sil.org/Master Installer</w:t>
+      </w:r>
+      <w:r>
+        <w:t xml:space="preserve"> and from </w:t>
+      </w:r>
+      <w:r>
+        <w:t>svn://ls-cdbuilder.dallas.sil.org/Products</w:t>
+      </w:r>
+      <w:r>
+        <w:t>. Then from your local Master Installer folder, in the Utils subfolder, run the InitUtils.exe utility.</w:t>
+      </w:r>
+    </w:p>
+    <w:p>
+      <w:r>
+        <w:lastRenderedPageBreak/>
+        <w:t xml:space="preserve">If there is not already a master installer XML file for the current release of FieldWorks, The quickest thing is to make a copy of the one for the last release and edit it carefully to reflect the new version. Put the copy in a subfolder reflecting the current version number. Also copy into the new subfolder the </w:t>
+      </w:r>
+      <w:r>
+        <w:rPr>
+          <w:rFonts w:ascii="Courier New" w:hAnsi="Courier New" w:cs="Courier New"/>
+        </w:rPr>
+        <w:t>ConfigureWebDownloads.xsl</w:t>
+      </w:r>
+      <w:r>
+        <w:t xml:space="preserve"> file from the Utils subfolder of the Master Installer folder.</w:t>
+      </w:r>
+    </w:p>
+    <w:p>
+      <w:r>
+        <w:t xml:space="preserve">To make the download packages, make sure the master installer XML file references the </w:t>
+      </w:r>
+      <w:r>
+        <w:rPr>
+          <w:rFonts w:ascii="Courier New" w:hAnsi="Courier New" w:cs="Courier New"/>
+        </w:rPr>
+        <w:t>xml-stylesheet</w:t>
+      </w:r>
+      <w:r>
+        <w:t xml:space="preserve"> “</w:t>
+      </w:r>
+      <w:r>
+        <w:rPr>
+          <w:rFonts w:ascii="Courier New" w:hAnsi="Courier New" w:cs="Courier New"/>
+        </w:rPr>
+        <w:t>ConfigureWebDownloads.xsl</w:t>
+      </w:r>
+      <w:r>
+        <w:t xml:space="preserve">”. Then simply double-click on the XML file. A web browser should open, allowing you to configure the web download packages. See the </w:t>
+      </w:r>
+      <w:r>
+        <w:rPr>
+          <w:rFonts w:ascii="Courier New" w:hAnsi="Courier New" w:cs="Courier New"/>
+        </w:rPr>
+        <w:t>Web download flavors configuration.doc</w:t>
+      </w:r>
+      <w:r>
+        <w:t xml:space="preserve"> file in the Docs subfolder of the Master Installer folder for details.</w:t>
+      </w:r>
+    </w:p>
+    <w:p>
+      <w:pPr>
+        <w:pStyle w:val="Heading2"/>
+      </w:pPr>
+      <w:r>
         <w:t>2.</w:t>
       </w:r>
       <w:r>
-        <w:t xml:space="preserve">4 </w:t>
-      </w:r>
-      <w:r>
-        <w:t>Build the web download packages.</w:t>
-      </w:r>
-    </w:p>
-    <w:p>
-      <w:r>
-        <w:t xml:space="preserve">All the stuff needed to do this is on Alistair’s machine, but if you want to set up your own machine to do this, use a Subversion client to collect everything from </w:t>
-      </w:r>
-      <w:r>
-        <w:t>svn://ls-cdbuilder.dallas.sil.org/Master Installer</w:t>
-      </w:r>
-      <w:r>
-        <w:t xml:space="preserve"> and from </w:t>
-      </w:r>
-      <w:r>
-        <w:t>svn://ls-cdbuilder.dallas.sil.org/Products</w:t>
-      </w:r>
-      <w:r>
-        <w:t xml:space="preserve">. Then from your local Master Installer folder, in the </w:t>
-      </w:r>
-      <w:proofErr w:type="spellStart"/>
-      <w:r>
-        <w:t>Utils</w:t>
-      </w:r>
-      <w:proofErr w:type="spellEnd"/>
-      <w:r>
-        <w:t xml:space="preserve"> subfolder, run the InitUtils.exe utility.</w:t>
-      </w:r>
-    </w:p>
-    <w:p>
-      <w:r>
-        <w:t xml:space="preserve">If there is not already a master installer XML file for the current release of FieldWorks, </w:t>
-      </w:r>
-      <w:r>
-        <w:t xml:space="preserve">The quickest thing is to </w:t>
-      </w:r>
-      <w:r>
-        <w:t xml:space="preserve">make a copy of the one for the last release and edit it carefully to reflect the new version. Put the copy in a subfolder reflecting the current version number. Also copy into the new subfolder the </w:t>
-      </w:r>
-      <w:r>
-        <w:rPr>
-          <w:rFonts w:ascii="Courier New" w:hAnsi="Courier New" w:cs="Courier New"/>
-        </w:rPr>
-        <w:t>ConfigureWebDownloads.xsl</w:t>
-      </w:r>
-      <w:r>
-        <w:t xml:space="preserve"> file from the </w:t>
-      </w:r>
-      <w:proofErr w:type="spellStart"/>
-      <w:r>
-        <w:t>Utils</w:t>
-      </w:r>
-      <w:proofErr w:type="spellEnd"/>
-      <w:r>
-        <w:t xml:space="preserve"> subfolder of the Master Installer folder.</w:t>
-      </w:r>
-    </w:p>
-    <w:p>
-      <w:r>
-        <w:t xml:space="preserve">To make the download packages, make sure the master installer XML file references the </w:t>
-      </w:r>
-      <w:r>
-        <w:rPr>
-          <w:rFonts w:ascii="Courier New" w:hAnsi="Courier New" w:cs="Courier New"/>
-        </w:rPr>
-        <w:t>xml-</w:t>
-      </w:r>
-      <w:proofErr w:type="spellStart"/>
-      <w:r>
-        <w:rPr>
-          <w:rFonts w:ascii="Courier New" w:hAnsi="Courier New" w:cs="Courier New"/>
-        </w:rPr>
-        <w:t>stylesheet</w:t>
-      </w:r>
-      <w:proofErr w:type="spellEnd"/>
-      <w:r>
-        <w:t xml:space="preserve"> “</w:t>
-      </w:r>
-      <w:r>
-        <w:rPr>
-          <w:rFonts w:ascii="Courier New" w:hAnsi="Courier New" w:cs="Courier New"/>
-        </w:rPr>
-        <w:t>ConfigureWebDownloads.xsl</w:t>
-      </w:r>
-      <w:r>
-        <w:t>”. Then simply double-click on the XML file.</w:t>
-      </w:r>
-      <w:r>
-        <w:t xml:space="preserve"> A web browser should open, allowing you to configure the web download packages. See the </w:t>
-      </w:r>
-      <w:r>
-        <w:rPr>
-          <w:rFonts w:ascii="Courier New" w:hAnsi="Courier New" w:cs="Courier New"/>
-        </w:rPr>
-        <w:t>Web download flavors configuration.doc</w:t>
-      </w:r>
-      <w:r>
-        <w:t xml:space="preserve"> file in the Docs subfolder of the Master Installer folder for details.</w:t>
-      </w:r>
-    </w:p>
-    <w:p>
-      <w:pPr>
-        <w:pStyle w:val="Heading2"/>
-      </w:pPr>
-      <w:r>
-        <w:t xml:space="preserve">2.5 </w:t>
-      </w:r>
-      <w:r>
-        <w:t>Build the component installers and sign them.</w:t>
-      </w:r>
-    </w:p>
-    <w:p>
-      <w:r>
-        <w:t xml:space="preserve">A release of FieldWorks normally includes separate installers for the </w:t>
-      </w:r>
-      <w:proofErr w:type="spellStart"/>
-      <w:r>
-        <w:t>FLEx</w:t>
-      </w:r>
-      <w:proofErr w:type="spellEnd"/>
-      <w:r>
-        <w:t xml:space="preserve"> movies and the language packs. To generate these installers, r</w:t>
-      </w:r>
-      <w:r>
-        <w:t xml:space="preserve">un the </w:t>
-      </w:r>
-      <w:r>
-        <w:rPr>
-          <w:rFonts w:ascii="Courier New" w:hAnsi="Courier New" w:cs="Courier New"/>
-        </w:rPr>
-        <w:t>ComponentInstallerGenerator.exe</w:t>
-      </w:r>
-      <w:r>
-        <w:t xml:space="preserve"> utility. In the </w:t>
-      </w:r>
-      <w:r>
-        <w:lastRenderedPageBreak/>
-        <w:t>“select component” list, select “all of the above”. Press the “create installer” button to build all the installers.</w:t>
-      </w:r>
-      <w:r>
-        <w:t xml:space="preserve"> Once the installers are built, they should be signed with the SIL digital certificate.</w:t>
-      </w:r>
-    </w:p>
-    <w:p>
-      <w:pPr>
-        <w:pStyle w:val="Heading2"/>
-      </w:pPr>
-      <w:r>
-        <w:t>2.6</w:t>
+        <w:t>8</w:t>
       </w:r>
       <w:r>
         <w:t xml:space="preserve"> Post everything on the web server. </w:t>
@@ -4340,15 +4039,7 @@
     </w:p>
     <w:p>
       <w:r>
-        <w:t xml:space="preserve">Use an FTP client to navigate to downloads.sil.org and in the FieldWorks folder, create a new folder labeled with the version number of the current FieldWorks release. Inside that folder, copy the </w:t>
-      </w:r>
-      <w:proofErr w:type="spellStart"/>
-      <w:r>
-        <w:t>FLEx</w:t>
-      </w:r>
-      <w:proofErr w:type="spellEnd"/>
-      <w:r>
-        <w:t xml:space="preserve"> movies installer and the language packs installer, and</w:t>
+        <w:t>Use an FTP client to navigate to downloads.sil.org and in the FieldWorks folder, create a new folder labeled with the version number of the current FieldWorks release. Inside that folder, copy the FLEx movies installer and the language packs installer, and</w:t>
       </w:r>
       <w:r>
         <w:t xml:space="preserve"> </w:t>
@@ -4359,13 +4050,7 @@
     </w:p>
     <w:p>
       <w:r>
-        <w:t xml:space="preserve">In the BTE folder, copy (from the BTE web download packages folder) the download package .exe files, their md5.txt files, </w:t>
-      </w:r>
-      <w:r>
-        <w:t>and the</w:t>
-      </w:r>
-      <w:r>
-        <w:t xml:space="preserve"> downloads.xml file. Also copy the patch packages (from the build machine’s </w:t>
+        <w:t xml:space="preserve">In the BTE folder, copy (from the BTE web download packages folder) the download package .exe files, their md5.txt files, and the downloads.xml file. Also copy the patch packages (from the build machine’s </w:t>
       </w:r>
       <w:r>
         <w:rPr>
@@ -4374,10 +4059,7 @@
         <w:t>Installer\Archives and Patches</w:t>
       </w:r>
       <w:r>
-        <w:t xml:space="preserve"> folder</w:t>
-      </w:r>
-      <w:r>
-        <w:t xml:space="preserve">), and a copy of </w:t>
+        <w:t xml:space="preserve"> folder), and a copy of </w:t>
       </w:r>
       <w:r>
         <w:rPr>
@@ -4386,112 +4068,12 @@
         <w:t>WhichDownload.htm</w:t>
       </w:r>
       <w:r>
-        <w:t xml:space="preserve"> from the previous release folder on the server</w:t>
-      </w:r>
-      <w:r>
-        <w:t>. Create a subfolder “</w:t>
-      </w:r>
-      <w:proofErr w:type="spellStart"/>
-      <w:r>
-        <w:t>ReadMes</w:t>
-      </w:r>
-      <w:proofErr w:type="spellEnd"/>
-      <w:r>
-        <w:t>” and copy in all the BTE ReadMe files.</w:t>
+        <w:t xml:space="preserve"> from the previous release folder on the server. Create a subfolder “ReadMes” and copy in all the BTE ReadMe files.</w:t>
       </w:r>
     </w:p>
     <w:p>
       <w:r>
         <w:t>Follow the same pattern for the SE folder.</w:t>
-      </w:r>
-    </w:p>
-    <w:p>
-      <w:pPr>
-        <w:pStyle w:val="Heading2"/>
-      </w:pPr>
-      <w:r>
-        <w:t>2.7</w:t>
-      </w:r>
-      <w:r>
-        <w:t xml:space="preserve"> Increment the installer version number in the WIX source. </w:t>
-      </w:r>
-    </w:p>
-    <w:p>
-      <w:r>
-        <w:t>This will enable the next build of the installer to be distinguished from the current release version.</w:t>
-      </w:r>
-    </w:p>
-    <w:p>
-      <w:pPr>
-        <w:pStyle w:val="Heading2"/>
-      </w:pPr>
-      <w:r>
-        <w:t>2.8</w:t>
-      </w:r>
-      <w:r>
-        <w:t xml:space="preserve"> Submit to Perforce. </w:t>
-      </w:r>
-    </w:p>
-    <w:p>
-      <w:r>
-        <w:t xml:space="preserve">The files </w:t>
-      </w:r>
-      <w:proofErr w:type="spellStart"/>
-      <w:r>
-        <w:rPr>
-          <w:rFonts w:ascii="Courier New" w:hAnsi="Courier New" w:cs="Courier New"/>
-        </w:rPr>
-        <w:t>FW.wxs</w:t>
-      </w:r>
-      <w:proofErr w:type="spellEnd"/>
-      <w:r>
-        <w:t xml:space="preserve">, </w:t>
-      </w:r>
-      <w:r>
-        <w:rPr>
-          <w:rFonts w:ascii="Courier New" w:hAnsi="Courier New" w:cs="Courier New"/>
-        </w:rPr>
-        <w:t>FileLibrary.xml</w:t>
-      </w:r>
-      <w:r>
-        <w:t xml:space="preserve"> and</w:t>
-      </w:r>
-      <w:r>
-        <w:rPr>
-          <w:rFonts w:ascii="Courier New" w:hAnsi="Courier New" w:cs="Courier New"/>
-        </w:rPr>
-        <w:t xml:space="preserve"> </w:t>
-      </w:r>
-      <w:proofErr w:type="spellStart"/>
-      <w:r>
-        <w:rPr>
-          <w:rFonts w:ascii="Courier New" w:hAnsi="Courier New" w:cs="Courier New"/>
-        </w:rPr>
-        <w:t>PatchCorrections.wxs</w:t>
-      </w:r>
-      <w:proofErr w:type="spellEnd"/>
-      <w:r>
-        <w:t xml:space="preserve"> </w:t>
-      </w:r>
-      <w:r>
-        <w:t xml:space="preserve">need to be checked into Perforce. If </w:t>
-      </w:r>
-      <w:r>
-        <w:rPr>
-          <w:rFonts w:ascii="Courier New" w:hAnsi="Courier New" w:cs="Courier New"/>
-        </w:rPr>
-        <w:t>FileLibrary.xml</w:t>
-      </w:r>
-      <w:r>
-        <w:t xml:space="preserve"> is new, it will need to be added to the </w:t>
-      </w:r>
-      <w:proofErr w:type="spellStart"/>
-      <w:r>
-        <w:t>changelist</w:t>
-      </w:r>
-      <w:proofErr w:type="spellEnd"/>
-      <w:r>
-        <w:t xml:space="preserve"> before submitting.</w:t>
       </w:r>
     </w:p>
     <w:p/>
@@ -7291,7 +6873,7 @@
 </file>
 
 <file path=customXml/itemProps1.xml><?xml version="1.0" encoding="utf-8"?>
-<ds:datastoreItem xmlns:ds="http://schemas.openxmlformats.org/officeDocument/2006/customXml" ds:itemID="{8D38FC5A-C67E-41CA-9667-4F019CDD27E8}">
+<ds:datastoreItem xmlns:ds="http://schemas.openxmlformats.org/officeDocument/2006/customXml" ds:itemID="{0E1E563E-0B08-4D51-9EB6-AD7F7D55A05D}">
   <ds:schemaRefs>
     <ds:schemaRef ds:uri="http://schemas.openxmlformats.org/officeDocument/2006/bibliography"/>
   </ds:schemaRefs>

</xml_diff>

<commit_message>
Clarification in installer documentation.
</commit_message>
<xml_diff>
--- a/WIX Installer System.docx
+++ b/WIX Installer System.docx
@@ -2173,6 +2173,79 @@
       </w:r>
     </w:p>
     <w:p>
+      <w:r>
+        <w:rPr>
+          <w:b/>
+        </w:rPr>
+        <w:t xml:space="preserve">Second </w:t>
+      </w:r>
+      <w:r>
+        <w:rPr>
+          <w:b/>
+        </w:rPr>
+        <w:t>Important note:</w:t>
+      </w:r>
+      <w:r>
+        <w:t xml:space="preserve"> If </w:t>
+      </w:r>
+      <w:r>
+        <w:t xml:space="preserve">a sequence of patches is disrupted by an installer that cannot create a patch for whatever reason, the </w:t>
+      </w:r>
+      <w:r>
+        <w:rPr>
+          <w:rFonts w:ascii="Courier New" w:hAnsi="Courier New" w:cs="Courier New"/>
+        </w:rPr>
+        <w:t>FileLibrary.xml</w:t>
+      </w:r>
+      <w:r>
+        <w:t xml:space="preserve"> file must be deleted, and the </w:t>
+      </w:r>
+      <w:r>
+        <w:rPr>
+          <w:rFonts w:ascii="Courier New" w:hAnsi="Courier New" w:cs="Courier New"/>
+        </w:rPr>
+        <w:t>PatchCorrections.wxs</w:t>
+      </w:r>
+      <w:r>
+        <w:t xml:space="preserve"> filemust be emptied of (non-comment) content inside the </w:t>
+      </w:r>
+      <w:r>
+        <w:rPr>
+          <w:rFonts w:ascii="Courier New" w:hAnsi="Courier New" w:cs="Courier New"/>
+          <w:color w:val="0000FF"/>
+          <w:sz w:val="20"/>
+          <w:szCs w:val="20"/>
+        </w:rPr>
+        <w:t>&lt;/</w:t>
+      </w:r>
+      <w:r>
+        <w:rPr>
+          <w:rFonts w:ascii="Courier New" w:hAnsi="Courier New" w:cs="Courier New"/>
+          <w:color w:val="A31515"/>
+          <w:sz w:val="20"/>
+          <w:szCs w:val="20"/>
+        </w:rPr>
+        <w:t>Fragment</w:t>
+      </w:r>
+      <w:r>
+        <w:rPr>
+          <w:rFonts w:ascii="Courier New" w:hAnsi="Courier New" w:cs="Courier New"/>
+          <w:color w:val="0000FF"/>
+          <w:sz w:val="20"/>
+          <w:szCs w:val="20"/>
+        </w:rPr>
+        <w:t>&gt;</w:t>
+      </w:r>
+      <w:r>
+        <w:t xml:space="preserve"> node.</w:t>
+      </w:r>
+      <w:r>
+        <w:t xml:space="preserve"> These two actions will cause the next built installer to have a fresh start, and not be constrained by any content that went before it.</w:t>
+      </w:r>
+      <w:bookmarkStart w:id="0" w:name="_GoBack"/>
+      <w:bookmarkEnd w:id="0"/>
+    </w:p>
+    <w:p>
       <w:pPr>
         <w:pStyle w:val="Heading2"/>
       </w:pPr>
@@ -2321,7 +2394,11 @@
         <w:t xml:space="preserve">One problem </w:t>
       </w:r>
       <w:r>
-        <w:t xml:space="preserve">may be duplication of internal Id’s. (Of course, the GUIDs are duplicates from the previous release—we’re trying to maintain GUIDs in the new version.) Another problem </w:t>
+        <w:t xml:space="preserve">may be duplication of </w:t>
+      </w:r>
+      <w:r>
+        <w:lastRenderedPageBreak/>
+        <w:t xml:space="preserve">internal Id’s. (Of course, the GUIDs are duplicates from the previous release—we’re trying to maintain GUIDs in the new version.) Another problem </w:t>
       </w:r>
       <w:r>
         <w:t>may be where</w:t>
@@ -2362,7 +2439,6 @@
     </w:p>
     <w:p>
       <w:r>
-        <w:lastRenderedPageBreak/>
         <w:t xml:space="preserve">If you edit the </w:t>
       </w:r>
       <w:r>
@@ -2882,6 +2958,7 @@
         <w:pStyle w:val="Heading3"/>
       </w:pPr>
       <w:r>
+        <w:lastRenderedPageBreak/>
         <w:t>2</w:t>
       </w:r>
       <w:r>
@@ -2941,7 +3018,6 @@
         <w:rPr>
           <w:rFonts w:ascii="Courier New" w:hAnsi="Courier New" w:cs="Courier New"/>
         </w:rPr>
-        <w:lastRenderedPageBreak/>
         <w:t>ProcessedAutoFiles.wxs</w:t>
       </w:r>
       <w:r>
@@ -3527,6 +3603,7 @@
           <w:sz w:val="20"/>
           <w:szCs w:val="20"/>
         </w:rPr>
+        <w:lastRenderedPageBreak/>
         <w:t>Family</w:t>
       </w:r>
       <w:r>
@@ -3597,7 +3674,6 @@
           <w:sz w:val="20"/>
           <w:szCs w:val="20"/>
         </w:rPr>
-        <w:lastRenderedPageBreak/>
         <w:t>UpgradeImage</w:t>
       </w:r>
       <w:r>
@@ -3937,12 +4013,7 @@
         <w:t xml:space="preserve"> is new, it will need to be added to the changelist before submitting.</w:t>
       </w:r>
       <w:r>
-        <w:t xml:space="preserve"> The new patches, and the intermediate builds used to make them, should all be checked into the Subversion repository (svn://ls-cdbuilder/</w:t>
-      </w:r>
-      <w:bookmarkStart w:id="0" w:name="_GoBack"/>
-      <w:bookmarkEnd w:id="0"/>
-      <w:r>
-        <w:t>FwInstallers).</w:t>
+        <w:t xml:space="preserve"> The new patches, and the intermediate builds used to make them, should all be checked into the Subversion repository (svn://ls-cdbuilder/FwInstallers).</w:t>
       </w:r>
     </w:p>
     <w:p>
@@ -3950,10 +4021,8 @@
         <w:pStyle w:val="Heading2"/>
       </w:pPr>
       <w:r>
-        <w:t>2.7</w:t>
-      </w:r>
-      <w:r>
-        <w:t xml:space="preserve"> </w:t>
+        <w:lastRenderedPageBreak/>
+        <w:t xml:space="preserve">2.7 </w:t>
       </w:r>
       <w:r>
         <w:t>Build the web download packages.</w:t>
@@ -3978,7 +4047,6 @@
     </w:p>
     <w:p>
       <w:r>
-        <w:lastRenderedPageBreak/>
         <w:t xml:space="preserve">If there is not already a master installer XML file for the current release of FieldWorks, The quickest thing is to make a copy of the one for the last release and edit it carefully to reflect the new version. Put the copy in a subfolder reflecting the current version number. Also copy into the new subfolder the </w:t>
       </w:r>
       <w:r>
@@ -4028,10 +4096,7 @@
         <w:pStyle w:val="Heading2"/>
       </w:pPr>
       <w:r>
-        <w:t>2.</w:t>
-      </w:r>
-      <w:r>
-        <w:t>8</w:t>
+        <w:t>2.8</w:t>
       </w:r>
       <w:r>
         <w:t xml:space="preserve"> Post everything on the web server. </w:t>
@@ -6873,7 +6938,7 @@
 </file>
 
 <file path=customXml/itemProps1.xml><?xml version="1.0" encoding="utf-8"?>
-<ds:datastoreItem xmlns:ds="http://schemas.openxmlformats.org/officeDocument/2006/customXml" ds:itemID="{0E1E563E-0B08-4D51-9EB6-AD7F7D55A05D}">
+<ds:datastoreItem xmlns:ds="http://schemas.openxmlformats.org/officeDocument/2006/customXml" ds:itemID="{353AD451-2ECA-4DBE-9D63-5592FA4AB54E}">
   <ds:schemaRefs>
     <ds:schemaRef ds:uri="http://schemas.openxmlformats.org/officeDocument/2006/bibliography"/>
   </ds:schemaRefs>

</xml_diff>

<commit_message>
Update installer version for GIAL class second release
* Also update documentation in light of switching from P4 to Git

Change-Id: I1cf1013209f50b62fc895e59f9e20ed563418809
</commit_message>
<xml_diff>
--- a/WIX Installer System.docx
+++ b/WIX Installer System.docx
@@ -119,7 +119,15 @@
         <w:t xml:space="preserve">basic </w:t>
       </w:r>
       <w:r>
-        <w:t>elements that can be installed. A file is a resource, and so is a registry setting. There are others too, such as shortcuts, and .ini file settings.</w:t>
+        <w:t>elements that can be installed. A file is a resource, and so is a registry setting. There are others too, such as shortcuts, and .</w:t>
+      </w:r>
+      <w:proofErr w:type="spellStart"/>
+      <w:r>
+        <w:t>ini</w:t>
+      </w:r>
+      <w:proofErr w:type="spellEnd"/>
+      <w:r>
+        <w:t xml:space="preserve"> file settings.</w:t>
       </w:r>
     </w:p>
     <w:p>
@@ -203,7 +211,15 @@
         <w:t>. In this way, a component can be shared between installers</w:t>
       </w:r>
       <w:r>
-        <w:t>, with reference-counting built in, so that uninstalling one application won’t unplug others that are still using the resources in that component</w:t>
+        <w:t xml:space="preserve">, with reference-counting built in, so that </w:t>
+      </w:r>
+      <w:proofErr w:type="gramStart"/>
+      <w:r>
+        <w:t>uninstalling</w:t>
+      </w:r>
+      <w:proofErr w:type="gramEnd"/>
+      <w:r>
+        <w:t xml:space="preserve"> one application won’t unplug others that are still using the resources in that component</w:t>
       </w:r>
       <w:r>
         <w:t>.</w:t>
@@ -316,7 +332,15 @@
     </w:p>
     <w:p>
       <w:r>
-        <w:t>Or you can call the Nant target</w:t>
+        <w:t xml:space="preserve">Or you can call the </w:t>
+      </w:r>
+      <w:proofErr w:type="spellStart"/>
+      <w:r>
+        <w:t>Nant</w:t>
+      </w:r>
+      <w:proofErr w:type="spellEnd"/>
+      <w:r>
+        <w:t xml:space="preserve"> target</w:t>
       </w:r>
       <w:r>
         <w:t xml:space="preserve">s </w:t>
@@ -326,15 +350,24 @@
           <w:rFonts w:cstheme="minorHAnsi"/>
           <w:b/>
         </w:rPr>
-        <w:t>release B</w:t>
-      </w:r>
+        <w:t xml:space="preserve">release </w:t>
+      </w:r>
+      <w:proofErr w:type="spellStart"/>
       <w:r>
         <w:rPr>
           <w:rFonts w:cstheme="minorHAnsi"/>
           <w:b/>
         </w:rPr>
+        <w:t>B</w:t>
+      </w:r>
+      <w:r>
+        <w:rPr>
+          <w:rFonts w:cstheme="minorHAnsi"/>
+          <w:b/>
+        </w:rPr>
         <w:t>uildFwInstaller</w:t>
       </w:r>
+      <w:proofErr w:type="spellEnd"/>
       <w:r>
         <w:t>.</w:t>
       </w:r>
@@ -495,12 +528,14 @@
       <w:r>
         <w:t xml:space="preserve">This script processes </w:t>
       </w:r>
+      <w:proofErr w:type="spellStart"/>
       <w:r>
         <w:rPr>
           <w:rFonts w:ascii="Courier New" w:hAnsi="Courier New" w:cs="Courier New"/>
         </w:rPr>
         <w:t>MergeModules.wxs</w:t>
       </w:r>
+      <w:proofErr w:type="spellEnd"/>
       <w:r>
         <w:t>, converting relative source paths of consumed merge modules into absolute paths.</w:t>
       </w:r>
@@ -547,12 +582,14 @@
       <w:r>
         <w:t xml:space="preserve">WIX source file </w:t>
       </w:r>
+      <w:proofErr w:type="spellStart"/>
       <w:r>
         <w:rPr>
           <w:rFonts w:ascii="Courier New" w:hAnsi="Courier New" w:cs="Courier New"/>
         </w:rPr>
         <w:t>AutoFiles.wxs</w:t>
       </w:r>
+      <w:proofErr w:type="spellEnd"/>
       <w:r>
         <w:t xml:space="preserve">. </w:t>
       </w:r>
@@ -562,12 +599,14 @@
       <w:r>
         <w:t xml:space="preserve">Its C# project files are in the </w:t>
       </w:r>
+      <w:proofErr w:type="spellStart"/>
       <w:r>
         <w:rPr>
           <w:rFonts w:ascii="Courier New" w:hAnsi="Courier New" w:cs="Courier New"/>
         </w:rPr>
         <w:t>GenerateSourceFiles</w:t>
       </w:r>
+      <w:proofErr w:type="spellEnd"/>
       <w:r>
         <w:t xml:space="preserve"> subfolder of the </w:t>
       </w:r>
@@ -613,12 +652,14 @@
       <w:r>
         <w:t xml:space="preserve"> and </w:t>
       </w:r>
+      <w:proofErr w:type="spellStart"/>
       <w:r>
         <w:rPr>
           <w:rFonts w:ascii="Courier New" w:hAnsi="Courier New" w:cs="Courier New"/>
         </w:rPr>
         <w:t>DistFiles</w:t>
       </w:r>
+      <w:proofErr w:type="spellEnd"/>
       <w:r>
         <w:t xml:space="preserve">) </w:t>
       </w:r>
@@ -674,29 +715,57 @@
         <w:t>The program</w:t>
       </w:r>
       <w:r>
-        <w:t xml:space="preserve"> determines which files are needed for FLEx only, which are needed for TE only, and which are needed for both</w:t>
+        <w:t xml:space="preserve"> determines which files are needed for </w:t>
+      </w:r>
+      <w:proofErr w:type="spellStart"/>
+      <w:r>
+        <w:t>FLEx</w:t>
+      </w:r>
+      <w:proofErr w:type="spellEnd"/>
+      <w:r>
+        <w:t xml:space="preserve"> only, which are needed for TE only, and which are needed for both</w:t>
       </w:r>
       <w:r>
         <w:t>, gathering components into corresponding features</w:t>
       </w:r>
       <w:r>
-        <w:t xml:space="preserve">. To do this, it calls the Nant targets </w:t>
-      </w:r>
+        <w:t xml:space="preserve">. To do this, it calls the </w:t>
+      </w:r>
+      <w:proofErr w:type="spellStart"/>
+      <w:r>
+        <w:t>Nant</w:t>
+      </w:r>
+      <w:proofErr w:type="spellEnd"/>
+      <w:r>
+        <w:t xml:space="preserve"> targets </w:t>
+      </w:r>
+      <w:proofErr w:type="spellStart"/>
       <w:r>
         <w:rPr>
           <w:b/>
         </w:rPr>
         <w:t>remakele</w:t>
       </w:r>
-      <w:r>
-        <w:t xml:space="preserve"> (to build FLEx only) and </w:t>
-      </w:r>
+      <w:proofErr w:type="spellEnd"/>
+      <w:r>
+        <w:t xml:space="preserve"> (to build </w:t>
+      </w:r>
+      <w:proofErr w:type="spellStart"/>
+      <w:r>
+        <w:t>FLEx</w:t>
+      </w:r>
+      <w:proofErr w:type="spellEnd"/>
+      <w:r>
+        <w:t xml:space="preserve"> only) and </w:t>
+      </w:r>
+      <w:proofErr w:type="spellStart"/>
       <w:r>
         <w:rPr>
           <w:b/>
         </w:rPr>
         <w:t>remakete</w:t>
       </w:r>
+      <w:proofErr w:type="spellEnd"/>
       <w:r>
         <w:t xml:space="preserve"> (to build TE only).</w:t>
       </w:r>
@@ -704,22 +773,66 @@
         <w:rPr>
           <w:b/>
         </w:rPr>
-        <w:t xml:space="preserve"> Therefore, it is imperative that developers maintain the integrity of these Nant targets, to prevent TE-only files from appearing in a FLEx-only installation.</w:t>
-      </w:r>
+        <w:t xml:space="preserve"> Therefore, it is imperative that developers maintain the integrity of these </w:t>
+      </w:r>
+      <w:proofErr w:type="spellStart"/>
       <w:r>
         <w:rPr>
           <w:b/>
         </w:rPr>
+        <w:t>Nant</w:t>
+      </w:r>
+      <w:proofErr w:type="spellEnd"/>
+      <w:r>
+        <w:rPr>
+          <w:b/>
+        </w:rPr>
+        <w:t xml:space="preserve"> targets, to prevent TE-only files from appearing in a </w:t>
+      </w:r>
+      <w:proofErr w:type="spellStart"/>
+      <w:r>
+        <w:rPr>
+          <w:b/>
+        </w:rPr>
+        <w:t>FLEx</w:t>
+      </w:r>
+      <w:proofErr w:type="spellEnd"/>
+      <w:r>
+        <w:rPr>
+          <w:b/>
+        </w:rPr>
+        <w:t>-only installation.</w:t>
+      </w:r>
+      <w:r>
+        <w:rPr>
+          <w:b/>
+        </w:rPr>
         <w:t xml:space="preserve"> </w:t>
       </w:r>
       <w:r>
         <w:t xml:space="preserve"> </w:t>
       </w:r>
       <w:r>
-        <w:t xml:space="preserve">(A FLEx-only installer is needed in some sensitive locations.) </w:t>
-      </w:r>
-      <w:r>
-        <w:t xml:space="preserve"> The Nant targets </w:t>
+        <w:t xml:space="preserve">(A </w:t>
+      </w:r>
+      <w:proofErr w:type="spellStart"/>
+      <w:r>
+        <w:t>FLEx</w:t>
+      </w:r>
+      <w:proofErr w:type="spellEnd"/>
+      <w:r>
+        <w:t xml:space="preserve">-only installer is needed in some sensitive locations.) </w:t>
+      </w:r>
+      <w:r>
+        <w:t xml:space="preserve"> The </w:t>
+      </w:r>
+      <w:proofErr w:type="spellStart"/>
+      <w:r>
+        <w:t>Nant</w:t>
+      </w:r>
+      <w:proofErr w:type="spellEnd"/>
+      <w:r>
+        <w:t xml:space="preserve"> targets </w:t>
       </w:r>
       <w:r>
         <w:rPr>
@@ -841,7 +954,10 @@
         <w:t xml:space="preserve"> created and</w:t>
       </w:r>
       <w:r>
-        <w:t xml:space="preserve"> checked into Perforce</w:t>
+        <w:t xml:space="preserve"> checked into </w:t>
+      </w:r>
+      <w:r>
+        <w:t>source control</w:t>
       </w:r>
       <w:r>
         <w:t xml:space="preserve"> </w:t>
@@ -922,7 +1038,10 @@
         <w:t>not</w:t>
       </w:r>
       <w:r>
-        <w:t xml:space="preserve"> checked into Perforce</w:t>
+        <w:t xml:space="preserve"> checked into </w:t>
+      </w:r>
+      <w:r>
+        <w:t>source control</w:t>
       </w:r>
       <w:r>
         <w:t>.</w:t>
@@ -978,13 +1097,21 @@
         <w:t xml:space="preserve">on </w:t>
       </w:r>
       <w:r>
-        <w:t>the overnight build machine (ls</w:t>
+        <w:t>the overnight build machine (</w:t>
+      </w:r>
+      <w:proofErr w:type="spellStart"/>
+      <w:r>
+        <w:t>ls</w:t>
       </w:r>
       <w:r>
         <w:noBreakHyphen/>
       </w:r>
       <w:r>
-        <w:t xml:space="preserve">fwbuilder) </w:t>
+        <w:t>fwbuilder</w:t>
+      </w:r>
+      <w:proofErr w:type="spellEnd"/>
+      <w:r>
+        <w:t xml:space="preserve">) </w:t>
       </w:r>
       <w:r>
         <w:t xml:space="preserve">because the </w:t>
@@ -1018,12 +1145,14 @@
       <w:r>
         <w:t xml:space="preserve">It should be noted that there is a WIX source file </w:t>
       </w:r>
+      <w:proofErr w:type="spellStart"/>
       <w:r>
         <w:rPr>
           <w:rFonts w:ascii="Courier New" w:hAnsi="Courier New" w:cs="Courier New"/>
         </w:rPr>
         <w:t>Files.wxs</w:t>
       </w:r>
+      <w:proofErr w:type="spellEnd"/>
       <w:r>
         <w:t xml:space="preserve"> which is used to set up internal names for folders that are needed elsewhere in the installer, and to include files which aren’t dealt with </w:t>
       </w:r>
@@ -1067,21 +1196,25 @@
       <w:r>
         <w:t xml:space="preserve"> processes </w:t>
       </w:r>
+      <w:proofErr w:type="spellStart"/>
       <w:r>
         <w:rPr>
           <w:rFonts w:ascii="Courier New" w:hAnsi="Courier New" w:cs="Courier New"/>
         </w:rPr>
         <w:t>AutoFiles.wxs</w:t>
       </w:r>
+      <w:proofErr w:type="spellEnd"/>
       <w:r>
         <w:t xml:space="preserve"> and </w:t>
       </w:r>
+      <w:proofErr w:type="spellStart"/>
       <w:r>
         <w:rPr>
           <w:rFonts w:ascii="Courier New" w:hAnsi="Courier New" w:cs="Courier New"/>
         </w:rPr>
         <w:t>Files.wxs</w:t>
       </w:r>
+      <w:proofErr w:type="spellEnd"/>
       <w:r>
         <w:t xml:space="preserve"> which were mentioned in the previous section. It converts the resource file paths from relative to absolute, assigns the Key for each Component, and adds .NET assembly information (where relevant). </w:t>
       </w:r>
@@ -1128,22 +1261,32 @@
         </w:rPr>
         <w:t xml:space="preserve">calling </w:t>
       </w:r>
+      <w:proofErr w:type="spellStart"/>
+      <w:proofErr w:type="gramStart"/>
       <w:r>
         <w:rPr>
           <w:color w:val="808080" w:themeColor="background1" w:themeShade="80"/>
         </w:rPr>
         <w:t>AddRegInfo</w:t>
       </w:r>
+      <w:proofErr w:type="spellEnd"/>
       <w:r>
         <w:rPr>
           <w:color w:val="808080" w:themeColor="background1" w:themeShade="80"/>
         </w:rPr>
-        <w:t xml:space="preserve">() </w:t>
-      </w:r>
+        <w:t>(</w:t>
+      </w:r>
+      <w:proofErr w:type="gramEnd"/>
       <w:r>
         <w:rPr>
           <w:color w:val="808080" w:themeColor="background1" w:themeShade="80"/>
         </w:rPr>
+        <w:t xml:space="preserve">) </w:t>
+      </w:r>
+      <w:r>
+        <w:rPr>
+          <w:color w:val="808080" w:themeColor="background1" w:themeShade="80"/>
+        </w:rPr>
         <w:t>were uncommented</w:t>
       </w:r>
       <w:r>
@@ -1204,7 +1347,21 @@
         <w:rPr>
           <w:color w:val="808080" w:themeColor="background1" w:themeShade="80"/>
         </w:rPr>
-        <w:t>to have the installer call RegSvr32 or RegAsm on the user’s machine during installation</w:t>
+        <w:t xml:space="preserve">to have the installer call RegSvr32 or </w:t>
+      </w:r>
+      <w:proofErr w:type="spellStart"/>
+      <w:r>
+        <w:rPr>
+          <w:color w:val="808080" w:themeColor="background1" w:themeShade="80"/>
+        </w:rPr>
+        <w:t>RegAsm</w:t>
+      </w:r>
+      <w:proofErr w:type="spellEnd"/>
+      <w:r>
+        <w:rPr>
+          <w:color w:val="808080" w:themeColor="background1" w:themeShade="80"/>
+        </w:rPr>
+        <w:t xml:space="preserve"> on the user’s machine during installation</w:t>
       </w:r>
       <w:r>
         <w:rPr>
@@ -1570,12 +1727,14 @@
       <w:r>
         <w:t xml:space="preserve">. Such snippets must be carefully analyzed, corrected (where appropriate) and copied into </w:t>
       </w:r>
+      <w:proofErr w:type="spellStart"/>
       <w:r>
         <w:rPr>
           <w:rFonts w:ascii="Courier New" w:hAnsi="Courier New" w:cs="Courier New"/>
         </w:rPr>
         <w:t>PatchCorrections.wxs</w:t>
       </w:r>
+      <w:proofErr w:type="spellEnd"/>
       <w:r>
         <w:t>.</w:t>
       </w:r>
@@ -1785,43 +1944,39 @@
         </w:numPr>
       </w:pPr>
       <w:r>
-        <w:t xml:space="preserve">Check out from Perforce the files </w:t>
-      </w:r>
-      <w:r>
-        <w:rPr>
-          <w:rFonts w:ascii="Courier New" w:hAnsi="Courier New" w:cs="Courier New"/>
-        </w:rPr>
-        <w:t>FW.wxs</w:t>
-      </w:r>
-      <w:r>
-        <w:t xml:space="preserve">, </w:t>
-      </w:r>
-      <w:r>
-        <w:rPr>
-          <w:rFonts w:ascii="Courier New" w:hAnsi="Courier New" w:cs="Courier New"/>
-        </w:rPr>
-        <w:t>FileLibrary.xml</w:t>
-      </w:r>
-      <w:r>
-        <w:t xml:space="preserve"> (if it exists)</w:t>
-      </w:r>
-      <w:r>
-        <w:t xml:space="preserve"> and</w:t>
-      </w:r>
-      <w:r>
-        <w:rPr>
-          <w:rFonts w:ascii="Courier New" w:hAnsi="Courier New" w:cs="Courier New"/>
-        </w:rPr>
-        <w:t xml:space="preserve"> </w:t>
-      </w:r>
+        <w:t xml:space="preserve">Examine the </w:t>
+      </w:r>
+      <w:r>
+        <w:rPr>
+          <w:rFonts w:ascii="Courier New" w:hAnsi="Courier New" w:cs="Courier New"/>
+        </w:rPr>
+        <w:t>TestInstaller</w:t>
+      </w:r>
+      <w:r>
+        <w:rPr>
+          <w:rFonts w:ascii="Courier New" w:hAnsi="Courier New" w:cs="Courier New"/>
+        </w:rPr>
+        <w:t>Integrity.log</w:t>
+      </w:r>
+      <w:r>
+        <w:t xml:space="preserve"> file and incorporate any necessary changes into the </w:t>
+      </w:r>
+      <w:proofErr w:type="spellStart"/>
       <w:r>
         <w:rPr>
           <w:rFonts w:ascii="Courier New" w:hAnsi="Courier New" w:cs="Courier New"/>
         </w:rPr>
         <w:t>PatchCorrections.wxs</w:t>
       </w:r>
-      <w:r>
-        <w:t>.</w:t>
+      <w:proofErr w:type="spellEnd"/>
+      <w:r>
+        <w:t xml:space="preserve"> file. If there </w:t>
+      </w:r>
+      <w:r>
+        <w:t>are</w:t>
+      </w:r>
+      <w:r>
+        <w:t xml:space="preserve"> changes, rebuild the installer.</w:t>
       </w:r>
     </w:p>
     <w:p>
@@ -1833,37 +1988,22 @@
         </w:numPr>
       </w:pPr>
       <w:r>
-        <w:t xml:space="preserve">Examine the </w:t>
-      </w:r>
-      <w:r>
-        <w:rPr>
-          <w:rFonts w:ascii="Courier New" w:hAnsi="Courier New" w:cs="Courier New"/>
-        </w:rPr>
-        <w:t>TestInstaller</w:t>
-      </w:r>
-      <w:r>
-        <w:rPr>
-          <w:rFonts w:ascii="Courier New" w:hAnsi="Courier New" w:cs="Courier New"/>
-        </w:rPr>
-        <w:t>Integrity.log</w:t>
-      </w:r>
-      <w:r>
-        <w:t xml:space="preserve"> file and incorporate any necessary changes into the </w:t>
-      </w:r>
-      <w:r>
-        <w:rPr>
-          <w:rFonts w:ascii="Courier New" w:hAnsi="Courier New" w:cs="Courier New"/>
-        </w:rPr>
-        <w:t>PatchCorrections.wxs</w:t>
-      </w:r>
-      <w:r>
-        <w:t xml:space="preserve"> file. If there </w:t>
-      </w:r>
-      <w:r>
-        <w:t>are</w:t>
-      </w:r>
-      <w:r>
-        <w:t xml:space="preserve"> changes, rebuild the installer.</w:t>
+        <w:t xml:space="preserve">Run the </w:t>
+      </w:r>
+      <w:r>
+        <w:rPr>
+          <w:rFonts w:ascii="Courier New" w:hAnsi="Courier New" w:cs="Courier New"/>
+        </w:rPr>
+        <w:t>ArchiveAndBuildPatch.exe</w:t>
+      </w:r>
+      <w:r>
+        <w:t xml:space="preserve"> utility</w:t>
+      </w:r>
+      <w:r>
+        <w:t xml:space="preserve"> (even if this is the first release where no patch is required, as it lays the foundation for future patching)</w:t>
+      </w:r>
+      <w:r>
+        <w:t>.</w:t>
       </w:r>
     </w:p>
     <w:p>
@@ -1875,22 +2015,15 @@
         </w:numPr>
       </w:pPr>
       <w:r>
-        <w:t xml:space="preserve">Run the </w:t>
-      </w:r>
-      <w:r>
-        <w:rPr>
-          <w:rFonts w:ascii="Courier New" w:hAnsi="Courier New" w:cs="Courier New"/>
-        </w:rPr>
-        <w:t>ArchiveAndBuildPatch.exe</w:t>
-      </w:r>
-      <w:r>
-        <w:t xml:space="preserve"> utility</w:t>
-      </w:r>
-      <w:r>
-        <w:t xml:space="preserve"> (even if this is the first release where no patch is required, as it lays the foundation for future patching)</w:t>
-      </w:r>
-      <w:r>
-        <w:t>.</w:t>
+        <w:t xml:space="preserve">Build the component installers (language packs, </w:t>
+      </w:r>
+      <w:proofErr w:type="spellStart"/>
+      <w:r>
+        <w:t>FLEx</w:t>
+      </w:r>
+      <w:proofErr w:type="spellEnd"/>
+      <w:r>
+        <w:t xml:space="preserve"> movies) and sign them.</w:t>
       </w:r>
     </w:p>
     <w:p>
@@ -1902,7 +2035,18 @@
         </w:numPr>
       </w:pPr>
       <w:r>
-        <w:t>Build the component installers (language packs, FLEx movies) and sign them.</w:t>
+        <w:t xml:space="preserve">Increment the installer version number in the WIX source file </w:t>
+      </w:r>
+      <w:proofErr w:type="spellStart"/>
+      <w:r>
+        <w:rPr>
+          <w:rFonts w:ascii="Courier New" w:hAnsi="Courier New" w:cs="Courier New"/>
+        </w:rPr>
+        <w:t>FW.wxs</w:t>
+      </w:r>
+      <w:proofErr w:type="spellEnd"/>
+      <w:r>
+        <w:t xml:space="preserve"> ready for the next release.</w:t>
       </w:r>
     </w:p>
     <w:p>
@@ -1915,16 +2059,76 @@
       </w:pPr>
       <w:r>
         <w:lastRenderedPageBreak/>
-        <w:t xml:space="preserve">Increment the installer version number in the WIX source file </w:t>
-      </w:r>
+        <w:t xml:space="preserve">Submit to </w:t>
+      </w:r>
+      <w:r>
+        <w:t>source control</w:t>
+      </w:r>
+      <w:r>
+        <w:t xml:space="preserve"> the</w:t>
+      </w:r>
+      <w:r>
+        <w:t xml:space="preserve"> </w:t>
+      </w:r>
+      <w:r>
+        <w:t xml:space="preserve">files </w:t>
+      </w:r>
+      <w:proofErr w:type="spellStart"/>
       <w:r>
         <w:rPr>
           <w:rFonts w:ascii="Courier New" w:hAnsi="Courier New" w:cs="Courier New"/>
         </w:rPr>
         <w:t>FW.wxs</w:t>
       </w:r>
-      <w:r>
-        <w:t xml:space="preserve"> ready for the next release.</w:t>
+      <w:proofErr w:type="spellEnd"/>
+      <w:r>
+        <w:t xml:space="preserve">, </w:t>
+      </w:r>
+      <w:r>
+        <w:rPr>
+          <w:rFonts w:ascii="Courier New" w:hAnsi="Courier New" w:cs="Courier New"/>
+        </w:rPr>
+        <w:t>FileLibrary.xml</w:t>
+      </w:r>
+      <w:r>
+        <w:t xml:space="preserve"> (add if new)</w:t>
+      </w:r>
+      <w:r>
+        <w:t>,</w:t>
+      </w:r>
+      <w:r>
+        <w:t xml:space="preserve"> </w:t>
+      </w:r>
+      <w:r>
+        <w:t xml:space="preserve">and </w:t>
+      </w:r>
+      <w:proofErr w:type="spellStart"/>
+      <w:r>
+        <w:rPr>
+          <w:rFonts w:ascii="Courier New" w:hAnsi="Courier New" w:cs="Courier New"/>
+        </w:rPr>
+        <w:t>PatchCorrections.wxs</w:t>
+      </w:r>
+      <w:proofErr w:type="spellEnd"/>
+      <w:r>
+        <w:t>.</w:t>
+      </w:r>
+      <w:r>
+        <w:t xml:space="preserve"> Submit to </w:t>
+      </w:r>
+      <w:r>
+        <w:t>source control</w:t>
+      </w:r>
+      <w:r>
+        <w:t xml:space="preserve"> </w:t>
+      </w:r>
+      <w:r>
+        <w:t>the new patch builds.</w:t>
+      </w:r>
+    </w:p>
+    <w:p>
+      <w:r>
+        <w:t>And on a machine that has the master installer build system:</w:t>
       </w:r>
     </w:p>
     <w:p>
@@ -1936,57 +2140,7 @@
         </w:numPr>
       </w:pPr>
       <w:r>
-        <w:t>Submit to Perforce the</w:t>
-      </w:r>
-      <w:r>
-        <w:t xml:space="preserve"> </w:t>
-      </w:r>
-      <w:r>
-        <w:t xml:space="preserve">files </w:t>
-      </w:r>
-      <w:r>
-        <w:rPr>
-          <w:rFonts w:ascii="Courier New" w:hAnsi="Courier New" w:cs="Courier New"/>
-        </w:rPr>
-        <w:t>FW.wxs</w:t>
-      </w:r>
-      <w:r>
-        <w:t xml:space="preserve">, </w:t>
-      </w:r>
-      <w:r>
-        <w:rPr>
-          <w:rFonts w:ascii="Courier New" w:hAnsi="Courier New" w:cs="Courier New"/>
-        </w:rPr>
-        <w:t>FileLibrary.xml</w:t>
-      </w:r>
-      <w:r>
-        <w:t xml:space="preserve"> (add if new)</w:t>
-      </w:r>
-      <w:r>
-        <w:t>,</w:t>
-      </w:r>
-      <w:r>
-        <w:t xml:space="preserve"> </w:t>
-      </w:r>
-      <w:r>
-        <w:t xml:space="preserve">and </w:t>
-      </w:r>
-      <w:r>
-        <w:rPr>
-          <w:rFonts w:ascii="Courier New" w:hAnsi="Courier New" w:cs="Courier New"/>
-        </w:rPr>
-        <w:t>PatchCorrections.wxs</w:t>
-      </w:r>
-      <w:r>
-        <w:t>.</w:t>
-      </w:r>
-      <w:r>
-        <w:t xml:space="preserve"> Submit to Subversion the new patch builds.</w:t>
-      </w:r>
-    </w:p>
-    <w:p>
-      <w:r>
-        <w:t>And on a machine that has the master installer build system:</w:t>
+        <w:t>Build the web download packages.</w:t>
       </w:r>
     </w:p>
     <w:p>
@@ -1998,18 +2152,6 @@
         </w:numPr>
       </w:pPr>
       <w:r>
-        <w:t>Build the web download packages.</w:t>
-      </w:r>
-    </w:p>
-    <w:p>
-      <w:pPr>
-        <w:pStyle w:val="ListParagraph"/>
-        <w:numPr>
-          <w:ilvl w:val="0"/>
-          <w:numId w:val="4"/>
-        </w:numPr>
-      </w:pPr>
-      <w:r>
         <w:t>Post the built installers (BTE and SE), patch package(s), component installers, Readmes and other baggage on the web server.</w:t>
       </w:r>
     </w:p>
@@ -2046,14 +2188,24 @@
           <w:numId w:val="8"/>
         </w:numPr>
       </w:pPr>
-      <w:r>
-        <w:t>on the build machine: D:\</w:t>
+      <w:proofErr w:type="gramStart"/>
+      <w:r>
+        <w:t>on</w:t>
+      </w:r>
+      <w:proofErr w:type="gramEnd"/>
+      <w:r>
+        <w:t xml:space="preserve"> the build machine: D:\</w:t>
       </w:r>
       <w:r>
         <w:t xml:space="preserve"> </w:t>
       </w:r>
-      <w:r>
-        <w:t>FWBuilds\FW_</w:t>
+      <w:proofErr w:type="spellStart"/>
+      <w:r>
+        <w:t>FWBuilds</w:t>
+      </w:r>
+      <w:proofErr w:type="spellEnd"/>
+      <w:r>
+        <w:t>\FW_</w:t>
       </w:r>
       <w:r>
         <w:rPr>
@@ -2088,8 +2240,13 @@
           <w:numId w:val="8"/>
         </w:numPr>
       </w:pPr>
-      <w:r>
-        <w:t xml:space="preserve">on a server: </w:t>
+      <w:proofErr w:type="gramStart"/>
+      <w:r>
+        <w:t>on</w:t>
+      </w:r>
+      <w:proofErr w:type="gramEnd"/>
+      <w:r>
+        <w:t xml:space="preserve"> a server: </w:t>
       </w:r>
       <w:r>
         <w:t>\\BEREA2\FWBuilds\FW</w:t>
@@ -2135,12 +2292,14 @@
       <w:r>
         <w:t xml:space="preserve">The essential files are </w:t>
       </w:r>
+      <w:proofErr w:type="spellStart"/>
       <w:r>
         <w:rPr>
           <w:rFonts w:ascii="Courier New" w:hAnsi="Courier New" w:cs="Courier New"/>
         </w:rPr>
         <w:t>ProcessedAutoFiles.wxs</w:t>
       </w:r>
+      <w:proofErr w:type="spellEnd"/>
       <w:r>
         <w:t>,</w:t>
       </w:r>
@@ -2186,10 +2345,7 @@
         <w:t>Important note:</w:t>
       </w:r>
       <w:r>
-        <w:t xml:space="preserve"> If </w:t>
-      </w:r>
-      <w:r>
-        <w:t xml:space="preserve">a sequence of patches is disrupted by an installer that cannot create a patch for whatever reason, the </w:t>
+        <w:t xml:space="preserve"> If a sequence of patches is disrupted by an installer that cannot create a patch for whatever reason, the </w:t>
       </w:r>
       <w:r>
         <w:rPr>
@@ -2200,14 +2356,24 @@
       <w:r>
         <w:t xml:space="preserve"> file must be deleted, and the </w:t>
       </w:r>
+      <w:proofErr w:type="spellStart"/>
       <w:r>
         <w:rPr>
           <w:rFonts w:ascii="Courier New" w:hAnsi="Courier New" w:cs="Courier New"/>
         </w:rPr>
         <w:t>PatchCorrections.wxs</w:t>
       </w:r>
-      <w:r>
-        <w:t xml:space="preserve"> filemust be emptied of (non-comment) content inside the </w:t>
+      <w:proofErr w:type="spellEnd"/>
+      <w:r>
+        <w:t xml:space="preserve"> </w:t>
+      </w:r>
+      <w:proofErr w:type="spellStart"/>
+      <w:r>
+        <w:t>filemust</w:t>
+      </w:r>
+      <w:proofErr w:type="spellEnd"/>
+      <w:r>
+        <w:t xml:space="preserve"> be emptied of (non-comment) content inside the </w:t>
       </w:r>
       <w:r>
         <w:rPr>
@@ -2237,86 +2403,112 @@
         <w:t>&gt;</w:t>
       </w:r>
       <w:r>
-        <w:t xml:space="preserve"> node.</w:t>
-      </w:r>
-      <w:r>
-        <w:t xml:space="preserve"> These two actions will cause the next built installer to have a fresh start, and not be constrained by any content that went before it.</w:t>
-      </w:r>
-      <w:bookmarkStart w:id="0" w:name="_GoBack"/>
-      <w:bookmarkEnd w:id="0"/>
+        <w:t xml:space="preserve"> node. These two actions will cause the next built installer to have a fresh start, and not be constrained by any content that went before it.</w:t>
+      </w:r>
     </w:p>
     <w:p>
       <w:pPr>
         <w:pStyle w:val="Heading2"/>
       </w:pPr>
       <w:r>
-        <w:t>2.1 Check Out Perforce Files</w:t>
-      </w:r>
-    </w:p>
-    <w:p>
-      <w:r>
-        <w:t xml:space="preserve">The files </w:t>
-      </w:r>
-      <w:r>
-        <w:rPr>
-          <w:rFonts w:ascii="Courier New" w:hAnsi="Courier New" w:cs="Courier New"/>
-        </w:rPr>
-        <w:t>FW.wxs</w:t>
-      </w:r>
-      <w:r>
-        <w:t xml:space="preserve">, </w:t>
-      </w:r>
-      <w:r>
-        <w:rPr>
-          <w:rFonts w:ascii="Courier New" w:hAnsi="Courier New" w:cs="Courier New"/>
-        </w:rPr>
-        <w:t>FileLibrary.xml</w:t>
-      </w:r>
-      <w:r>
-        <w:t xml:space="preserve"> and</w:t>
-      </w:r>
-      <w:r>
-        <w:rPr>
-          <w:rFonts w:ascii="Courier New" w:hAnsi="Courier New" w:cs="Courier New"/>
-        </w:rPr>
-        <w:t xml:space="preserve"> </w:t>
-      </w:r>
+        <w:t>2.</w:t>
+      </w:r>
+      <w:r>
+        <w:t>1</w:t>
+      </w:r>
+      <w:r>
+        <w:t xml:space="preserve"> Adding Patch Corrections</w:t>
+      </w:r>
+    </w:p>
+    <w:p>
+      <w:r>
+        <w:t xml:space="preserve">After </w:t>
+      </w:r>
+      <w:r>
+        <w:rPr>
+          <w:rFonts w:ascii="Courier New" w:hAnsi="Courier New" w:cs="Courier New"/>
+        </w:rPr>
+        <w:t>TestInstaller</w:t>
+      </w:r>
+      <w:r>
+        <w:rPr>
+          <w:rFonts w:ascii="Courier New" w:hAnsi="Courier New" w:cs="Courier New"/>
+        </w:rPr>
+        <w:t>Integrity.</w:t>
+      </w:r>
+      <w:r>
+        <w:rPr>
+          <w:rFonts w:ascii="Courier New" w:hAnsi="Courier New" w:cs="Courier New"/>
+        </w:rPr>
+        <w:t>exe</w:t>
+      </w:r>
+      <w:r>
+        <w:t xml:space="preserve"> is run as part of an installer build (see section 1.1.1.4) there may be some snippets of WIX source in file </w:t>
+      </w:r>
+      <w:r>
+        <w:rPr>
+          <w:rFonts w:ascii="Courier New" w:hAnsi="Courier New" w:cs="Courier New"/>
+        </w:rPr>
+        <w:t>Test</w:t>
+      </w:r>
+      <w:r>
+        <w:rPr>
+          <w:rFonts w:ascii="Courier New" w:hAnsi="Courier New" w:cs="Courier New"/>
+        </w:rPr>
+        <w:t>Installer</w:t>
+      </w:r>
+      <w:r>
+        <w:rPr>
+          <w:rFonts w:ascii="Courier New" w:hAnsi="Courier New" w:cs="Courier New"/>
+        </w:rPr>
+        <w:t>Integrity.log</w:t>
+      </w:r>
+      <w:r>
+        <w:t xml:space="preserve"> which need to be added into the installer. These WIX snippets generally reinstate missing/obsolete components with new resources that actively remove the resources that were in those components. (If missing components are not reinstated, you will probably create a patch which fails spectacularly while giving the impression it is succeeding</w:t>
+      </w:r>
+      <w:r>
+        <w:t>.)</w:t>
+      </w:r>
+      <w:r>
+        <w:t xml:space="preserve"> Although the log file attempts to give you the necessary WIX code </w:t>
+      </w:r>
+      <w:r>
+        <w:t>for each missing component</w:t>
+      </w:r>
+      <w:r>
+        <w:t xml:space="preserve">, it </w:t>
+      </w:r>
+      <w:r>
+        <w:t xml:space="preserve">is not guaranteed error-free. An </w:t>
+      </w:r>
+      <w:r>
+        <w:t xml:space="preserve">installer expert should examine the log file, and decide what to add to the </w:t>
+      </w:r>
+      <w:r>
+        <w:t xml:space="preserve">WIX source </w:t>
+      </w:r>
+      <w:proofErr w:type="spellStart"/>
       <w:r>
         <w:rPr>
           <w:rFonts w:ascii="Courier New" w:hAnsi="Courier New" w:cs="Courier New"/>
         </w:rPr>
         <w:t>PatchCorrections.wxs</w:t>
       </w:r>
-      <w:r>
-        <w:t xml:space="preserve"> are likely to get edited in the steps below, so make sure they are opened for edit in Perforce.</w:t>
-      </w:r>
-      <w:r>
-        <w:t xml:space="preserve"> If this is the first major release (i.e. no patch is to be made) then </w:t>
-      </w:r>
-      <w:r>
-        <w:rPr>
-          <w:rFonts w:ascii="Courier New" w:hAnsi="Courier New" w:cs="Courier New"/>
-        </w:rPr>
-        <w:t>FileLibrary.xml</w:t>
-      </w:r>
-      <w:r>
-        <w:t xml:space="preserve"> will not yet exist—it will be created in step 3, and must then be added to the Perforce tree.</w:t>
-      </w:r>
-    </w:p>
-    <w:p>
-      <w:pPr>
-        <w:pStyle w:val="Heading2"/>
-      </w:pPr>
-      <w:r>
-        <w:t>2.2</w:t>
-      </w:r>
-      <w:r>
-        <w:t xml:space="preserve"> Adding Patch Corrections</w:t>
-      </w:r>
-    </w:p>
-    <w:p>
-      <w:r>
-        <w:t xml:space="preserve">After </w:t>
+      <w:proofErr w:type="spellEnd"/>
+      <w:r>
+        <w:t xml:space="preserve">. </w:t>
+      </w:r>
+      <w:r>
+        <w:t xml:space="preserve">One problem </w:t>
+      </w:r>
+      <w:r>
+        <w:t xml:space="preserve">may be duplication of internal Id’s. (Of course, the GUIDs are duplicates from the previous release—we’re trying to maintain GUIDs in the new version.) Another problem </w:t>
+      </w:r>
+      <w:r>
+        <w:t>may be where</w:t>
+      </w:r>
+      <w:r>
+        <w:t xml:space="preserve"> an entire folder of files has become obsolete. The WIX snippet created by </w:t>
       </w:r>
       <w:r>
         <w:rPr>
@@ -2337,157 +2529,76 @@
         <w:t>exe</w:t>
       </w:r>
       <w:r>
-        <w:t xml:space="preserve"> is run as part of an installer build (see section 1.1.1.4) there may be some snippets of WIX source in file </w:t>
-      </w:r>
-      <w:r>
-        <w:rPr>
-          <w:rFonts w:ascii="Courier New" w:hAnsi="Courier New" w:cs="Courier New"/>
-        </w:rPr>
-        <w:t>Test</w:t>
-      </w:r>
-      <w:r>
-        <w:rPr>
-          <w:rFonts w:ascii="Courier New" w:hAnsi="Courier New" w:cs="Courier New"/>
-        </w:rPr>
-        <w:t>Installer</w:t>
-      </w:r>
-      <w:r>
-        <w:rPr>
-          <w:rFonts w:ascii="Courier New" w:hAnsi="Courier New" w:cs="Courier New"/>
-        </w:rPr>
-        <w:t>Integrity.log</w:t>
-      </w:r>
-      <w:r>
-        <w:t xml:space="preserve"> which need to be added into the installer. These WIX snippets generally reinstate missing/obsolete components with new resources that actively remove the resources that were in those components. (If missing components are not reinstated, you will probably create a patch which fails spectacularly while giving the impression it is succeeding</w:t>
-      </w:r>
-      <w:r>
-        <w:t>.)</w:t>
-      </w:r>
-      <w:r>
-        <w:t xml:space="preserve"> Although the log file attempts to give you the necessary WIX code </w:t>
-      </w:r>
-      <w:r>
-        <w:t>for each missing component</w:t>
-      </w:r>
-      <w:r>
-        <w:t xml:space="preserve">, it </w:t>
-      </w:r>
-      <w:r>
-        <w:t xml:space="preserve">is not guaranteed error-free. An </w:t>
-      </w:r>
-      <w:r>
-        <w:t xml:space="preserve">installer expert should examine the log file, and decide what to add to the </w:t>
-      </w:r>
-      <w:r>
-        <w:t xml:space="preserve">WIX source </w:t>
-      </w:r>
+        <w:t xml:space="preserve"> will likely refer to the obsolete folder, and so the folder will have to be reinstated in </w:t>
+      </w:r>
+      <w:proofErr w:type="spellStart"/>
       <w:r>
         <w:rPr>
           <w:rFonts w:ascii="Courier New" w:hAnsi="Courier New" w:cs="Courier New"/>
         </w:rPr>
         <w:t>PatchCorrections.wxs</w:t>
       </w:r>
-      <w:r>
-        <w:t xml:space="preserve">. </w:t>
-      </w:r>
-      <w:r>
-        <w:t xml:space="preserve">One problem </w:t>
-      </w:r>
-      <w:r>
-        <w:t xml:space="preserve">may be duplication of </w:t>
-      </w:r>
+      <w:proofErr w:type="spellEnd"/>
+      <w:r>
+        <w:t xml:space="preserve"> in order for the snippet to work.</w:t>
+      </w:r>
+    </w:p>
+    <w:p>
       <w:r>
         <w:lastRenderedPageBreak/>
-        <w:t xml:space="preserve">internal Id’s. (Of course, the GUIDs are duplicates from the previous release—we’re trying to maintain GUIDs in the new version.) Another problem </w:t>
-      </w:r>
-      <w:r>
-        <w:t>may be where</w:t>
-      </w:r>
-      <w:r>
-        <w:t xml:space="preserve"> an entire folder of files has become obsolete. The WIX snippet created by </w:t>
-      </w:r>
-      <w:r>
-        <w:rPr>
-          <w:rFonts w:ascii="Courier New" w:hAnsi="Courier New" w:cs="Courier New"/>
-        </w:rPr>
-        <w:t>TestInstaller</w:t>
-      </w:r>
-      <w:r>
-        <w:rPr>
-          <w:rFonts w:ascii="Courier New" w:hAnsi="Courier New" w:cs="Courier New"/>
-        </w:rPr>
-        <w:t>Integrity.</w:t>
-      </w:r>
-      <w:r>
-        <w:rPr>
-          <w:rFonts w:ascii="Courier New" w:hAnsi="Courier New" w:cs="Courier New"/>
-        </w:rPr>
-        <w:t>exe</w:t>
-      </w:r>
-      <w:r>
-        <w:t xml:space="preserve"> will likely refer to the obsolete folder, and so the folder will have to be reinstated in </w:t>
-      </w:r>
+        <w:t xml:space="preserve">If you edit the </w:t>
+      </w:r>
+      <w:proofErr w:type="spellStart"/>
       <w:r>
         <w:rPr>
           <w:rFonts w:ascii="Courier New" w:hAnsi="Courier New" w:cs="Courier New"/>
         </w:rPr>
         <w:t>PatchCorrections.wxs</w:t>
       </w:r>
-      <w:r>
-        <w:t xml:space="preserve"> in order for the snippet to work.</w:t>
-      </w:r>
-    </w:p>
-    <w:p>
-      <w:r>
-        <w:t xml:space="preserve">If you edit the </w:t>
-      </w:r>
+      <w:proofErr w:type="spellEnd"/>
+      <w:r>
+        <w:t xml:space="preserve"> file, you will have to scrap the existing installer and rebuild it.</w:t>
+      </w:r>
+      <w:r>
+        <w:t xml:space="preserve"> You can do this with </w:t>
+      </w:r>
+      <w:r>
+        <w:rPr>
+          <w:rFonts w:ascii="Courier New" w:hAnsi="Courier New" w:cs="Courier New"/>
+        </w:rPr>
+        <w:t>WIX Installer Compile and Link.bat</w:t>
+      </w:r>
+      <w:r>
+        <w:t xml:space="preserve">, because </w:t>
+      </w:r>
+      <w:r>
+        <w:t xml:space="preserve">none of the pre-processing </w:t>
+      </w:r>
+      <w:r>
+        <w:t>needs</w:t>
+      </w:r>
+      <w:r>
+        <w:t xml:space="preserve"> to be repeated.</w:t>
+      </w:r>
+    </w:p>
+    <w:p>
+      <w:r>
+        <w:t>Note that when</w:t>
+      </w:r>
+      <w:r>
+        <w:t>ever</w:t>
+      </w:r>
+      <w:r>
+        <w:t xml:space="preserve"> a new branch or major (i.e. unpatched) release is created, the </w:t>
+      </w:r>
+      <w:proofErr w:type="spellStart"/>
       <w:r>
         <w:rPr>
           <w:rFonts w:ascii="Courier New" w:hAnsi="Courier New" w:cs="Courier New"/>
         </w:rPr>
         <w:t>PatchCorrections.wxs</w:t>
       </w:r>
-      <w:r>
-        <w:t xml:space="preserve"> file, you will have to scrap the existing installer and rebuild it.</w:t>
-      </w:r>
-      <w:r>
-        <w:t xml:space="preserve"> You can do this with </w:t>
-      </w:r>
-      <w:r>
-        <w:rPr>
-          <w:rFonts w:ascii="Courier New" w:hAnsi="Courier New" w:cs="Courier New"/>
-        </w:rPr>
-        <w:t>WIX Installer Compile and Link.bat</w:t>
-      </w:r>
-      <w:r>
-        <w:t xml:space="preserve">, because </w:t>
-      </w:r>
-      <w:r>
-        <w:t xml:space="preserve">none of the pre-processing </w:t>
-      </w:r>
-      <w:r>
-        <w:t>needs</w:t>
-      </w:r>
-      <w:r>
-        <w:t xml:space="preserve"> to be repeated.</w:t>
-      </w:r>
-    </w:p>
-    <w:p>
-      <w:r>
-        <w:t>Note that when</w:t>
-      </w:r>
-      <w:r>
-        <w:t>ever</w:t>
-      </w:r>
-      <w:r>
-        <w:t xml:space="preserve"> a new branch or major (i.e. unpatched) release is created, the </w:t>
-      </w:r>
-      <w:r>
-        <w:rPr>
-          <w:rFonts w:ascii="Courier New" w:hAnsi="Courier New" w:cs="Courier New"/>
-        </w:rPr>
-        <w:t>PatchCorrections.wxs</w:t>
-      </w:r>
+      <w:proofErr w:type="spellEnd"/>
       <w:r>
         <w:t xml:space="preserve"> file must </w:t>
       </w:r>
@@ -2539,7 +2650,10 @@
         <w:pStyle w:val="Heading2"/>
       </w:pPr>
       <w:r>
-        <w:t>2.3</w:t>
+        <w:t>2</w:t>
+      </w:r>
+      <w:r>
+        <w:t>.2</w:t>
       </w:r>
       <w:r>
         <w:t xml:space="preserve"> </w:t>
@@ -2676,7 +2790,13 @@
         <w:t xml:space="preserve">The C# source and project files for </w:t>
       </w:r>
       <w:r>
-        <w:t xml:space="preserve">this tool are in Perforce under </w:t>
+        <w:t xml:space="preserve">this tool are in </w:t>
+      </w:r>
+      <w:r>
+        <w:t xml:space="preserve">source control </w:t>
+      </w:r>
+      <w:r>
+        <w:t xml:space="preserve">under </w:t>
       </w:r>
       <w:r>
         <w:rPr>
@@ -2699,12 +2819,14 @@
         </w:rPr>
         <w:t>\</w:t>
       </w:r>
+      <w:proofErr w:type="spellStart"/>
       <w:r>
         <w:rPr>
           <w:rFonts w:ascii="Courier New" w:hAnsi="Courier New" w:cs="Courier New"/>
         </w:rPr>
         <w:t>ArchiveAndBuildPatch</w:t>
       </w:r>
+      <w:proofErr w:type="spellEnd"/>
       <w:r>
         <w:t>.</w:t>
       </w:r>
@@ -2714,7 +2836,13 @@
         <w:pStyle w:val="Heading3"/>
       </w:pPr>
       <w:r>
-        <w:t xml:space="preserve">2.3.1 </w:t>
+        <w:t>2.</w:t>
+      </w:r>
+      <w:r>
+        <w:t>2</w:t>
+      </w:r>
+      <w:r>
+        <w:t xml:space="preserve">.1 </w:t>
       </w:r>
       <w:r>
         <w:t xml:space="preserve">Consolidation of </w:t>
@@ -2836,7 +2964,7 @@
         <w:rPr>
           <w:b/>
         </w:rPr>
-        <w:t>Perforce</w:t>
+        <w:t>source control</w:t>
       </w:r>
       <w:r>
         <w:t xml:space="preserve">, </w:t>
@@ -2911,7 +3039,13 @@
         <w:t>is</w:t>
       </w:r>
       <w:r>
-        <w:t xml:space="preserve"> not in Perforce, so once an installer gets released, we need to add the addenda data to the main library file. The </w:t>
+        <w:t xml:space="preserve"> not in </w:t>
+      </w:r>
+      <w:r>
+        <w:t>source control</w:t>
+      </w:r>
+      <w:r>
+        <w:t xml:space="preserve">, so once an installer gets released, we need to add the addenda data to the main library file. The </w:t>
       </w:r>
       <w:r>
         <w:t>ArchiveAndBuildPatch.exe</w:t>
@@ -2958,215 +3092,274 @@
         <w:pStyle w:val="Heading3"/>
       </w:pPr>
       <w:r>
+        <w:t>2</w:t>
+      </w:r>
+      <w:r>
+        <w:t>.2</w:t>
+      </w:r>
+      <w:r>
+        <w:t xml:space="preserve">.2 </w:t>
+      </w:r>
+      <w:r>
+        <w:t>Archival of Current I</w:t>
+      </w:r>
+      <w:r>
+        <w:t>nstaller</w:t>
+      </w:r>
+    </w:p>
+    <w:p>
+      <w:r>
+        <w:t xml:space="preserve">As a precaution, the current installer is </w:t>
+      </w:r>
+      <w:r>
+        <w:t>copied to</w:t>
+      </w:r>
+      <w:r>
+        <w:t xml:space="preserve"> a sub</w:t>
+      </w:r>
+      <w:r>
+        <w:t xml:space="preserve">folder of </w:t>
+      </w:r>
+      <w:r>
+        <w:rPr>
+          <w:rFonts w:ascii="Courier New" w:hAnsi="Courier New" w:cs="Courier New"/>
+        </w:rPr>
+        <w:t>Installer\Archives and Patches</w:t>
+      </w:r>
+      <w:r>
+        <w:t>.</w:t>
+      </w:r>
+      <w:r>
+        <w:t xml:space="preserve"> The actual </w:t>
+      </w:r>
+      <w:r>
+        <w:t>sub</w:t>
+      </w:r>
+      <w:r>
+        <w:t>folder name is the version number of the installer. This enables patches to be rebuilt without having to rebuild FieldWorks</w:t>
+      </w:r>
+      <w:r>
+        <w:t>, should the need arise</w:t>
+      </w:r>
+      <w:r>
+        <w:t>.</w:t>
+      </w:r>
+      <w:r>
+        <w:t xml:space="preserve"> Also archived there is the </w:t>
+      </w:r>
+      <w:proofErr w:type="spellStart"/>
+      <w:r>
+        <w:rPr>
+          <w:rFonts w:ascii="Courier New" w:hAnsi="Courier New" w:cs="Courier New"/>
+        </w:rPr>
         <w:lastRenderedPageBreak/>
+        <w:t>ProcessedAutoFiles.wxs</w:t>
+      </w:r>
+      <w:proofErr w:type="spellEnd"/>
+      <w:r>
+        <w:t xml:space="preserve"> file, which can assist in tracing obsolete folders should they need to be reinstated in </w:t>
+      </w:r>
+      <w:proofErr w:type="spellStart"/>
+      <w:r>
+        <w:rPr>
+          <w:rFonts w:ascii="Courier New" w:hAnsi="Courier New" w:cs="Courier New"/>
+        </w:rPr>
+        <w:t>PatchCorrections.wxs</w:t>
+      </w:r>
+      <w:proofErr w:type="spellEnd"/>
+      <w:r>
+        <w:t xml:space="preserve">. (See section </w:t>
+      </w:r>
+      <w:bookmarkStart w:id="0" w:name="_GoBack"/>
+      <w:r>
+        <w:t>2.1</w:t>
+      </w:r>
+      <w:bookmarkEnd w:id="0"/>
+      <w:r>
+        <w:t>)</w:t>
+      </w:r>
+    </w:p>
+    <w:p>
+      <w:pPr>
+        <w:pStyle w:val="Heading3"/>
+      </w:pPr>
+      <w:r>
+        <w:t>2.2</w:t>
+      </w:r>
+      <w:r>
+        <w:t>.3 Administrative Install of Current Installer</w:t>
+      </w:r>
+    </w:p>
+    <w:p>
+      <w:r>
+        <w:t xml:space="preserve">An “administrative installation” simply extracts all the files embedded in an installer </w:t>
+      </w:r>
+      <w:r>
+        <w:rPr>
+          <w:rFonts w:ascii="Courier New" w:hAnsi="Courier New" w:cs="Courier New"/>
+        </w:rPr>
+        <w:t>.</w:t>
+      </w:r>
+      <w:proofErr w:type="spellStart"/>
+      <w:r>
+        <w:rPr>
+          <w:rFonts w:ascii="Courier New" w:hAnsi="Courier New" w:cs="Courier New"/>
+        </w:rPr>
+        <w:t>msi</w:t>
+      </w:r>
+      <w:proofErr w:type="spellEnd"/>
+      <w:r>
+        <w:t xml:space="preserve"> and </w:t>
+      </w:r>
+      <w:r>
+        <w:rPr>
+          <w:rFonts w:ascii="Courier New" w:hAnsi="Courier New" w:cs="Courier New"/>
+        </w:rPr>
+        <w:t>.cab</w:t>
+      </w:r>
+      <w:r>
+        <w:t xml:space="preserve"> files so </w:t>
+      </w:r>
+      <w:r>
+        <w:t xml:space="preserve">that </w:t>
+      </w:r>
+      <w:r>
+        <w:t>they l</w:t>
+      </w:r>
+      <w:r>
+        <w:t>ie</w:t>
+      </w:r>
+      <w:r>
+        <w:t xml:space="preserve"> </w:t>
+      </w:r>
+      <w:r>
+        <w:t xml:space="preserve">raw </w:t>
+      </w:r>
+      <w:r>
+        <w:t>in a folder structure. This is important because the patc</w:t>
+      </w:r>
+      <w:r>
+        <w:t>h creation tool (see section 2.2</w:t>
+      </w:r>
+      <w:r>
+        <w:t>.4</w:t>
+      </w:r>
+      <w:r>
+        <w:t>.4</w:t>
+      </w:r>
+      <w:r>
+        <w:t xml:space="preserve">) cannot access files embedded in </w:t>
+      </w:r>
+      <w:r>
+        <w:rPr>
+          <w:rFonts w:ascii="Courier New" w:hAnsi="Courier New" w:cs="Courier New"/>
+        </w:rPr>
+        <w:t>.</w:t>
+      </w:r>
+      <w:proofErr w:type="spellStart"/>
+      <w:r>
+        <w:rPr>
+          <w:rFonts w:ascii="Courier New" w:hAnsi="Courier New" w:cs="Courier New"/>
+        </w:rPr>
+        <w:t>msi</w:t>
+      </w:r>
+      <w:proofErr w:type="spellEnd"/>
+      <w:r>
+        <w:t xml:space="preserve"> and </w:t>
+      </w:r>
+      <w:r>
+        <w:rPr>
+          <w:rFonts w:ascii="Courier New" w:hAnsi="Courier New" w:cs="Courier New"/>
+        </w:rPr>
+        <w:t>.cab</w:t>
+      </w:r>
+      <w:r>
+        <w:t xml:space="preserve"> files. The administrative install also creates a new copy of the original </w:t>
+      </w:r>
+      <w:r>
+        <w:rPr>
+          <w:rFonts w:ascii="Courier New" w:hAnsi="Courier New" w:cs="Courier New"/>
+        </w:rPr>
+        <w:t>.</w:t>
+      </w:r>
+      <w:proofErr w:type="spellStart"/>
+      <w:r>
+        <w:rPr>
+          <w:rFonts w:ascii="Courier New" w:hAnsi="Courier New" w:cs="Courier New"/>
+        </w:rPr>
+        <w:t>msi</w:t>
+      </w:r>
+      <w:proofErr w:type="spellEnd"/>
+      <w:r>
+        <w:t xml:space="preserve"> file </w:t>
+      </w:r>
+      <w:r>
+        <w:t xml:space="preserve">but without the </w:t>
+      </w:r>
+      <w:r>
+        <w:t xml:space="preserve">embedded </w:t>
+      </w:r>
+      <w:r>
+        <w:t>files.</w:t>
+      </w:r>
+    </w:p>
+    <w:p>
+      <w:r>
+        <w:t>An administrative install can be performed via a DOS command:</w:t>
+      </w:r>
+    </w:p>
+    <w:p>
+      <w:proofErr w:type="spellStart"/>
+      <w:r>
+        <w:rPr>
+          <w:rFonts w:ascii="Courier New" w:hAnsi="Courier New" w:cs="Courier New"/>
+        </w:rPr>
+        <w:t>Msiexec</w:t>
+      </w:r>
+      <w:proofErr w:type="spellEnd"/>
+      <w:r>
+        <w:rPr>
+          <w:rFonts w:ascii="Courier New" w:hAnsi="Courier New" w:cs="Courier New"/>
+        </w:rPr>
+        <w:t xml:space="preserve"> /a </w:t>
+      </w:r>
+      <w:r>
+        <w:rPr>
+          <w:i/>
+        </w:rPr>
+        <w:t>&lt;installer.msi&gt;</w:t>
+      </w:r>
+      <w:r>
+        <w:rPr>
+          <w:rFonts w:ascii="Courier New" w:hAnsi="Courier New" w:cs="Courier New"/>
+        </w:rPr>
+        <w:t xml:space="preserve"> TARGETDIR=”</w:t>
+      </w:r>
+      <w:r>
+        <w:rPr>
+          <w:i/>
+        </w:rPr>
+        <w:t>&lt;target-folder&gt;</w:t>
+      </w:r>
+      <w:r>
+        <w:rPr>
+          <w:rFonts w:ascii="Courier New" w:hAnsi="Courier New" w:cs="Courier New"/>
+        </w:rPr>
+        <w:t>”</w:t>
+      </w:r>
+    </w:p>
+    <w:p>
+      <w:pPr>
+        <w:pStyle w:val="Heading3"/>
+      </w:pPr>
+      <w:r>
+        <w:t>2.</w:t>
+      </w:r>
+      <w:r>
         <w:t>2</w:t>
       </w:r>
       <w:r>
-        <w:t>.3</w:t>
-      </w:r>
-      <w:r>
-        <w:t xml:space="preserve">.2 </w:t>
-      </w:r>
-      <w:r>
-        <w:t>Archival of Current I</w:t>
-      </w:r>
-      <w:r>
-        <w:t>nstaller</w:t>
-      </w:r>
-    </w:p>
-    <w:p>
-      <w:r>
-        <w:t xml:space="preserve">As a precaution, the current installer is </w:t>
-      </w:r>
-      <w:r>
-        <w:t>copied to</w:t>
-      </w:r>
-      <w:r>
-        <w:t xml:space="preserve"> a sub</w:t>
-      </w:r>
-      <w:r>
-        <w:t xml:space="preserve">folder of </w:t>
-      </w:r>
-      <w:r>
-        <w:rPr>
-          <w:rFonts w:ascii="Courier New" w:hAnsi="Courier New" w:cs="Courier New"/>
-        </w:rPr>
-        <w:t>Installer\Archives and Patches</w:t>
-      </w:r>
-      <w:r>
         <w:t>.</w:t>
-      </w:r>
-      <w:r>
-        <w:t xml:space="preserve"> The actual </w:t>
-      </w:r>
-      <w:r>
-        <w:t>sub</w:t>
-      </w:r>
-      <w:r>
-        <w:t>folder name is the version number of the installer. This enables patches to be rebuilt without having to rebuild FieldWorks</w:t>
-      </w:r>
-      <w:r>
-        <w:t>, should the need arise</w:t>
-      </w:r>
-      <w:r>
-        <w:t>.</w:t>
-      </w:r>
-      <w:r>
-        <w:t xml:space="preserve"> Also archived there is the </w:t>
-      </w:r>
-      <w:r>
-        <w:rPr>
-          <w:rFonts w:ascii="Courier New" w:hAnsi="Courier New" w:cs="Courier New"/>
-        </w:rPr>
-        <w:t>ProcessedAutoFiles.wxs</w:t>
-      </w:r>
-      <w:r>
-        <w:t xml:space="preserve"> file, which can assist in tracing obsolete folders should they need to be reinstated in </w:t>
-      </w:r>
-      <w:r>
-        <w:rPr>
-          <w:rFonts w:ascii="Courier New" w:hAnsi="Courier New" w:cs="Courier New"/>
-        </w:rPr>
-        <w:t>PatchCorrections.wxs</w:t>
-      </w:r>
-      <w:r>
-        <w:t>. (See section 2.1)</w:t>
-      </w:r>
-    </w:p>
-    <w:p>
-      <w:pPr>
-        <w:pStyle w:val="Heading3"/>
-      </w:pPr>
-      <w:r>
-        <w:t>2.3.3 Administrative Install of Current Installer</w:t>
-      </w:r>
-    </w:p>
-    <w:p>
-      <w:r>
-        <w:t xml:space="preserve">An “administrative installation” simply extracts all the files embedded in an installer </w:t>
-      </w:r>
-      <w:r>
-        <w:rPr>
-          <w:rFonts w:ascii="Courier New" w:hAnsi="Courier New" w:cs="Courier New"/>
-        </w:rPr>
-        <w:t>.msi</w:t>
-      </w:r>
-      <w:r>
-        <w:t xml:space="preserve"> and </w:t>
-      </w:r>
-      <w:r>
-        <w:rPr>
-          <w:rFonts w:ascii="Courier New" w:hAnsi="Courier New" w:cs="Courier New"/>
-        </w:rPr>
-        <w:t>.cab</w:t>
-      </w:r>
-      <w:r>
-        <w:t xml:space="preserve"> files so </w:t>
-      </w:r>
-      <w:r>
-        <w:t xml:space="preserve">that </w:t>
-      </w:r>
-      <w:r>
-        <w:t>they l</w:t>
-      </w:r>
-      <w:r>
-        <w:t>ie</w:t>
-      </w:r>
-      <w:r>
-        <w:t xml:space="preserve"> </w:t>
-      </w:r>
-      <w:r>
-        <w:t xml:space="preserve">raw </w:t>
-      </w:r>
-      <w:r>
-        <w:t>in a folder structure. This is important because the patch creation tool (see section 2.3.4</w:t>
-      </w:r>
-      <w:r>
-        <w:t>.4</w:t>
-      </w:r>
-      <w:r>
-        <w:t xml:space="preserve">) cannot access files embedded in </w:t>
-      </w:r>
-      <w:r>
-        <w:rPr>
-          <w:rFonts w:ascii="Courier New" w:hAnsi="Courier New" w:cs="Courier New"/>
-        </w:rPr>
-        <w:t>.msi</w:t>
-      </w:r>
-      <w:r>
-        <w:t xml:space="preserve"> and </w:t>
-      </w:r>
-      <w:r>
-        <w:rPr>
-          <w:rFonts w:ascii="Courier New" w:hAnsi="Courier New" w:cs="Courier New"/>
-        </w:rPr>
-        <w:t>.cab</w:t>
-      </w:r>
-      <w:r>
-        <w:t xml:space="preserve"> files. The administrative install also creates a new copy of the original </w:t>
-      </w:r>
-      <w:r>
-        <w:rPr>
-          <w:rFonts w:ascii="Courier New" w:hAnsi="Courier New" w:cs="Courier New"/>
-        </w:rPr>
-        <w:t>.msi</w:t>
-      </w:r>
-      <w:r>
-        <w:t xml:space="preserve"> file </w:t>
-      </w:r>
-      <w:r>
-        <w:t xml:space="preserve">but without the </w:t>
-      </w:r>
-      <w:r>
-        <w:t xml:space="preserve">embedded </w:t>
-      </w:r>
-      <w:r>
-        <w:t>files.</w:t>
-      </w:r>
-    </w:p>
-    <w:p>
-      <w:r>
-        <w:t>An administrative install can be performed via a DOS command:</w:t>
-      </w:r>
-    </w:p>
-    <w:p>
-      <w:r>
-        <w:rPr>
-          <w:rFonts w:ascii="Courier New" w:hAnsi="Courier New" w:cs="Courier New"/>
-        </w:rPr>
-        <w:t xml:space="preserve">Msiexec /a </w:t>
-      </w:r>
-      <w:r>
-        <w:rPr>
-          <w:i/>
-        </w:rPr>
-        <w:t>&lt;installer.msi&gt;</w:t>
-      </w:r>
-      <w:r>
-        <w:rPr>
-          <w:rFonts w:ascii="Courier New" w:hAnsi="Courier New" w:cs="Courier New"/>
-        </w:rPr>
-        <w:t xml:space="preserve"> TARGETDIR=”</w:t>
-      </w:r>
-      <w:r>
-        <w:rPr>
-          <w:i/>
-        </w:rPr>
-        <w:t>&lt;target-folder&gt;</w:t>
-      </w:r>
-      <w:r>
-        <w:rPr>
-          <w:rFonts w:ascii="Courier New" w:hAnsi="Courier New" w:cs="Courier New"/>
-        </w:rPr>
-        <w:t>”</w:t>
-      </w:r>
-    </w:p>
-    <w:p>
-      <w:pPr>
-        <w:pStyle w:val="Heading3"/>
-      </w:pPr>
-      <w:r>
-        <w:t>2.3.</w:t>
       </w:r>
       <w:r>
         <w:t>4</w:t>
@@ -3256,7 +3449,10 @@
         <w:t>2.</w:t>
       </w:r>
       <w:r>
-        <w:t>3.4.1</w:t>
+        <w:t>2</w:t>
+      </w:r>
+      <w:r>
+        <w:t>.4.1</w:t>
       </w:r>
       <w:r>
         <w:t xml:space="preserve"> </w:t>
@@ -3297,14 +3493,38 @@
         <w:rPr>
           <w:rFonts w:ascii="Courier New" w:hAnsi="Courier New" w:cs="Courier New"/>
         </w:rPr>
-        <w:t>???to???</w:t>
-      </w:r>
-      <w:r>
-        <w:rPr>
-          <w:rFonts w:ascii="Courier New" w:hAnsi="Courier New" w:cs="Courier New"/>
-        </w:rPr>
-        <w:t>.wxs</w:t>
-      </w:r>
+        <w:t>???</w:t>
+      </w:r>
+      <w:proofErr w:type="gramStart"/>
+      <w:r>
+        <w:rPr>
+          <w:rFonts w:ascii="Courier New" w:hAnsi="Courier New" w:cs="Courier New"/>
+        </w:rPr>
+        <w:t>to</w:t>
+      </w:r>
+      <w:proofErr w:type="gramEnd"/>
+      <w:r>
+        <w:rPr>
+          <w:rFonts w:ascii="Courier New" w:hAnsi="Courier New" w:cs="Courier New"/>
+        </w:rPr>
+        <w:t>???</w:t>
+      </w:r>
+      <w:r>
+        <w:rPr>
+          <w:rFonts w:ascii="Courier New" w:hAnsi="Courier New" w:cs="Courier New"/>
+        </w:rPr>
+        <w:t>.</w:t>
+      </w:r>
+      <w:proofErr w:type="spellStart"/>
+      <w:proofErr w:type="gramStart"/>
+      <w:r>
+        <w:rPr>
+          <w:rFonts w:ascii="Courier New" w:hAnsi="Courier New" w:cs="Courier New"/>
+        </w:rPr>
+        <w:t>wxs</w:t>
+      </w:r>
+      <w:proofErr w:type="spellEnd"/>
+      <w:proofErr w:type="gramEnd"/>
       <w:r>
         <w:t xml:space="preserve">, where the first </w:t>
       </w:r>
@@ -3315,7 +3535,15 @@
         <w:t>???</w:t>
       </w:r>
       <w:r>
-        <w:t xml:space="preserve"> represents the initial installation version number, and the second </w:t>
+        <w:t xml:space="preserve"> </w:t>
+      </w:r>
+      <w:proofErr w:type="gramStart"/>
+      <w:r>
+        <w:t>represents</w:t>
+      </w:r>
+      <w:proofErr w:type="gramEnd"/>
+      <w:r>
+        <w:t xml:space="preserve"> the initial installation version number, and the second </w:t>
       </w:r>
       <w:r>
         <w:rPr>
@@ -3324,7 +3552,15 @@
         <w:t>???</w:t>
       </w:r>
       <w:r>
-        <w:t xml:space="preserve"> represents the final installation version number. Each patch </w:t>
+        <w:t xml:space="preserve"> </w:t>
+      </w:r>
+      <w:proofErr w:type="gramStart"/>
+      <w:r>
+        <w:t>represents</w:t>
+      </w:r>
+      <w:proofErr w:type="gramEnd"/>
+      <w:r>
+        <w:t xml:space="preserve"> the final installation version number. Each patch </w:t>
       </w:r>
       <w:r>
         <w:t xml:space="preserve">source </w:t>
@@ -3365,6 +3601,7 @@
           <w:numId w:val="3"/>
         </w:numPr>
       </w:pPr>
+      <w:proofErr w:type="gramStart"/>
       <w:r>
         <w:rPr>
           <w:rFonts w:ascii="Courier New" w:hAnsi="Courier New" w:cs="Courier New"/>
@@ -3378,6 +3615,7 @@
       <w:r>
         <w:t>[</w:t>
       </w:r>
+      <w:proofErr w:type="gramEnd"/>
       <w:r>
         <w:rPr>
           <w:rFonts w:ascii="Courier New" w:hAnsi="Courier New" w:cs="Courier New"/>
@@ -3474,6 +3712,7 @@
       <w:r>
         <w:t>[</w:t>
       </w:r>
+      <w:proofErr w:type="spellStart"/>
       <w:r>
         <w:rPr>
           <w:rFonts w:ascii="Courier New" w:hAnsi="Courier New" w:cs="Courier New"/>
@@ -3484,6 +3723,7 @@
         </w:rPr>
         <w:t>DisplayName</w:t>
       </w:r>
+      <w:proofErr w:type="spellEnd"/>
       <w:r>
         <w:t>]</w:t>
       </w:r>
@@ -3573,6 +3813,7 @@
       <w:r>
         <w:t xml:space="preserve"> [</w:t>
       </w:r>
+      <w:proofErr w:type="spellStart"/>
       <w:r>
         <w:rPr>
           <w:rFonts w:ascii="Courier New" w:hAnsi="Courier New" w:cs="Courier New"/>
@@ -3583,8 +3824,17 @@
         </w:rPr>
         <w:t>DiskId</w:t>
       </w:r>
-      <w:r>
-        <w:t>] – this needs to be one higher than the number of .cab files produced by the main installer build.</w:t>
+      <w:proofErr w:type="spellEnd"/>
+      <w:r>
+        <w:t xml:space="preserve">] – this needs to be one higher than the </w:t>
+      </w:r>
+      <w:proofErr w:type="gramStart"/>
+      <w:r>
+        <w:t>number of .cab files produced by the main installer build</w:t>
+      </w:r>
+      <w:proofErr w:type="gramEnd"/>
+      <w:r>
+        <w:t>.</w:t>
       </w:r>
     </w:p>
     <w:p>
@@ -3603,12 +3853,12 @@
           <w:sz w:val="20"/>
           <w:szCs w:val="20"/>
         </w:rPr>
-        <w:lastRenderedPageBreak/>
         <w:t>Family</w:t>
       </w:r>
       <w:r>
         <w:t xml:space="preserve"> [</w:t>
       </w:r>
+      <w:proofErr w:type="spellStart"/>
       <w:r>
         <w:rPr>
           <w:rFonts w:ascii="Courier New" w:hAnsi="Courier New" w:cs="Courier New"/>
@@ -3619,6 +3869,7 @@
         </w:rPr>
         <w:t>MediaSrcProp</w:t>
       </w:r>
+      <w:proofErr w:type="spellEnd"/>
       <w:r>
         <w:t>] – this needs to be different for each patch released.</w:t>
       </w:r>
@@ -3644,6 +3895,7 @@
       <w:r>
         <w:t xml:space="preserve"> [</w:t>
       </w:r>
+      <w:proofErr w:type="spellStart"/>
       <w:r>
         <w:rPr>
           <w:rFonts w:ascii="Courier New" w:hAnsi="Courier New" w:cs="Courier New"/>
@@ -3654,8 +3906,25 @@
         </w:rPr>
         <w:t>SequenceStart</w:t>
       </w:r>
-      <w:r>
-        <w:t>] – this needs to be higher than the highest file Sequence number in the main .msi installer, which can be inspected by loading the .msi into Microsoft’s Orca tool and examining the File table, sorted by sequence.</w:t>
+      <w:proofErr w:type="spellEnd"/>
+      <w:r>
+        <w:t>] – this needs to be higher than the highest file Sequence number in the main .</w:t>
+      </w:r>
+      <w:proofErr w:type="spellStart"/>
+      <w:r>
+        <w:t>msi</w:t>
+      </w:r>
+      <w:proofErr w:type="spellEnd"/>
+      <w:r>
+        <w:t xml:space="preserve"> installer, which can be inspected by loading the .</w:t>
+      </w:r>
+      <w:proofErr w:type="spellStart"/>
+      <w:r>
+        <w:t>msi</w:t>
+      </w:r>
+      <w:proofErr w:type="spellEnd"/>
+      <w:r>
+        <w:t xml:space="preserve"> into Microsoft’s Orca tool and examining the File table, sorted by sequence.</w:t>
       </w:r>
     </w:p>
     <w:p>
@@ -3666,6 +3935,7 @@
           <w:numId w:val="3"/>
         </w:numPr>
       </w:pPr>
+      <w:proofErr w:type="gramStart"/>
       <w:r>
         <w:rPr>
           <w:rFonts w:ascii="Courier New" w:hAnsi="Courier New" w:cs="Courier New"/>
@@ -3674,11 +3944,14 @@
           <w:sz w:val="20"/>
           <w:szCs w:val="20"/>
         </w:rPr>
+        <w:lastRenderedPageBreak/>
         <w:t>UpgradeImage</w:t>
       </w:r>
       <w:r>
         <w:t>[</w:t>
       </w:r>
+      <w:proofErr w:type="spellStart"/>
+      <w:proofErr w:type="gramEnd"/>
       <w:r>
         <w:rPr>
           <w:rFonts w:ascii="Courier New" w:hAnsi="Courier New" w:cs="Courier New"/>
@@ -3689,6 +3962,7 @@
         </w:rPr>
         <w:t>src</w:t>
       </w:r>
+      <w:proofErr w:type="spellEnd"/>
       <w:r>
         <w:t xml:space="preserve">], </w:t>
       </w:r>
@@ -3705,6 +3979,7 @@
       <w:r>
         <w:t>[</w:t>
       </w:r>
+      <w:proofErr w:type="spellStart"/>
       <w:r>
         <w:rPr>
           <w:rFonts w:ascii="Courier New" w:hAnsi="Courier New" w:cs="Courier New"/>
@@ -3715,6 +3990,7 @@
         </w:rPr>
         <w:t>src</w:t>
       </w:r>
+      <w:proofErr w:type="spellEnd"/>
       <w:r>
         <w:t>]</w:t>
       </w:r>
@@ -3733,6 +4009,7 @@
           <w:numId w:val="3"/>
         </w:numPr>
       </w:pPr>
+      <w:proofErr w:type="gramStart"/>
       <w:r>
         <w:rPr>
           <w:rFonts w:ascii="Courier New" w:hAnsi="Courier New" w:cs="Courier New"/>
@@ -3746,6 +4023,7 @@
       <w:r>
         <w:t>[</w:t>
       </w:r>
+      <w:proofErr w:type="gramEnd"/>
       <w:r>
         <w:rPr>
           <w:rFonts w:ascii="Courier New" w:hAnsi="Courier New" w:cs="Courier New"/>
@@ -3774,7 +4052,13 @@
         <w:pStyle w:val="Heading4"/>
       </w:pPr>
       <w:r>
-        <w:t>2.3.4.2 Compile WIX Source</w:t>
+        <w:t>2.</w:t>
+      </w:r>
+      <w:r>
+        <w:t>2</w:t>
+      </w:r>
+      <w:r>
+        <w:t>.4.2 Compile WIX Source</w:t>
       </w:r>
     </w:p>
     <w:p>
@@ -3787,7 +4071,10 @@
         <w:pStyle w:val="Heading4"/>
       </w:pPr>
       <w:r>
-        <w:t>2.3.4.</w:t>
+        <w:t>2.2</w:t>
+      </w:r>
+      <w:r>
+        <w:t>.4.</w:t>
       </w:r>
       <w:r>
         <w:t>3</w:t>
@@ -3804,8 +4091,16 @@
         <w:rPr>
           <w:rFonts w:ascii="Courier New" w:hAnsi="Courier New" w:cs="Courier New"/>
         </w:rPr>
-        <w:t>.pcp</w:t>
-      </w:r>
+        <w:t>.</w:t>
+      </w:r>
+      <w:proofErr w:type="spellStart"/>
+      <w:r>
+        <w:rPr>
+          <w:rFonts w:ascii="Courier New" w:hAnsi="Courier New" w:cs="Courier New"/>
+        </w:rPr>
+        <w:t>pcp</w:t>
+      </w:r>
+      <w:proofErr w:type="spellEnd"/>
       <w:r>
         <w:t xml:space="preserve"> file.</w:t>
       </w:r>
@@ -3815,7 +4110,13 @@
         <w:pStyle w:val="Heading4"/>
       </w:pPr>
       <w:r>
-        <w:t xml:space="preserve">2.3.4.4 </w:t>
+        <w:t>2.</w:t>
+      </w:r>
+      <w:r>
+        <w:t>2</w:t>
+      </w:r>
+      <w:r>
+        <w:t xml:space="preserve">.4.4 </w:t>
       </w:r>
       <w:r>
         <w:t>Run the Microsoft Patch Builder Tool</w:t>
@@ -3829,8 +4130,16 @@
         <w:rPr>
           <w:rFonts w:ascii="Courier New" w:hAnsi="Courier New" w:cs="Courier New"/>
         </w:rPr>
-        <w:t>.pcp</w:t>
-      </w:r>
+        <w:t>.</w:t>
+      </w:r>
+      <w:proofErr w:type="spellStart"/>
+      <w:r>
+        <w:rPr>
+          <w:rFonts w:ascii="Courier New" w:hAnsi="Courier New" w:cs="Courier New"/>
+        </w:rPr>
+        <w:t>pcp</w:t>
+      </w:r>
+      <w:proofErr w:type="spellEnd"/>
       <w:r>
         <w:t xml:space="preserve"> file and administrative installs are combined to make a patch installer using the </w:t>
       </w:r>
@@ -3849,7 +4158,13 @@
         <w:pStyle w:val="Heading3"/>
       </w:pPr>
       <w:r>
-        <w:t>2.3.</w:t>
+        <w:t>2.</w:t>
+      </w:r>
+      <w:r>
+        <w:t>2</w:t>
+      </w:r>
+      <w:r>
+        <w:t>.</w:t>
       </w:r>
       <w:r>
         <w:t>5</w:t>
@@ -3869,12 +4184,30 @@
           <w:rFonts w:ascii="Courier New" w:hAnsi="Courier New" w:cs="Courier New"/>
         </w:rPr>
       </w:pPr>
-      <w:r>
-        <w:rPr>
-          <w:rFonts w:ascii="Courier New" w:hAnsi="Courier New" w:cs="Courier New"/>
-        </w:rPr>
-        <w:t>msiexec /update Patch700to701.msp REINSTALL=ALL REINSTALLMODE=omus</w:t>
-      </w:r>
+      <w:proofErr w:type="spellStart"/>
+      <w:proofErr w:type="gramStart"/>
+      <w:r>
+        <w:rPr>
+          <w:rFonts w:ascii="Courier New" w:hAnsi="Courier New" w:cs="Courier New"/>
+        </w:rPr>
+        <w:t>msiexec</w:t>
+      </w:r>
+      <w:proofErr w:type="spellEnd"/>
+      <w:proofErr w:type="gramEnd"/>
+      <w:r>
+        <w:rPr>
+          <w:rFonts w:ascii="Courier New" w:hAnsi="Courier New" w:cs="Courier New"/>
+        </w:rPr>
+        <w:t xml:space="preserve"> /update Patch700to701.msp REINSTALL=ALL REINSTALLMODE=</w:t>
+      </w:r>
+      <w:proofErr w:type="spellStart"/>
+      <w:r>
+        <w:rPr>
+          <w:rFonts w:ascii="Courier New" w:hAnsi="Courier New" w:cs="Courier New"/>
+        </w:rPr>
+        <w:t>omus</w:t>
+      </w:r>
+      <w:proofErr w:type="spellEnd"/>
     </w:p>
     <w:p>
       <w:r>
@@ -3904,33 +4237,159 @@
         <w:t>2.</w:t>
       </w:r>
       <w:r>
+        <w:t>3</w:t>
+      </w:r>
+      <w:r>
+        <w:t xml:space="preserve"> </w:t>
+      </w:r>
+      <w:r>
+        <w:t>Build the component installers and sign them.</w:t>
+      </w:r>
+    </w:p>
+    <w:p>
+      <w:r>
+        <w:t xml:space="preserve">A release of FieldWorks normally includes separate installers for the </w:t>
+      </w:r>
+      <w:proofErr w:type="spellStart"/>
+      <w:r>
+        <w:t>FLEx</w:t>
+      </w:r>
+      <w:proofErr w:type="spellEnd"/>
+      <w:r>
+        <w:t xml:space="preserve"> movies and the language packs. To generate these installers, r</w:t>
+      </w:r>
+      <w:r>
+        <w:t xml:space="preserve">un the </w:t>
+      </w:r>
+      <w:r>
+        <w:rPr>
+          <w:rFonts w:ascii="Courier New" w:hAnsi="Courier New" w:cs="Courier New"/>
+        </w:rPr>
+        <w:t>ComponentInstallerGenerator.exe</w:t>
+      </w:r>
+      <w:r>
+        <w:t xml:space="preserve"> utility. In the “select component” list, select “all of the above”. Press the “create installer” button to build all the installers.</w:t>
+      </w:r>
+      <w:r>
+        <w:t xml:space="preserve"> Once the installers are built, they should be signed with the SIL digital certificate.</w:t>
+      </w:r>
+    </w:p>
+    <w:p>
+      <w:pPr>
+        <w:pStyle w:val="Heading2"/>
+      </w:pPr>
+      <w:r>
+        <w:t>2.</w:t>
+      </w:r>
+      <w:r>
         <w:t>4</w:t>
       </w:r>
       <w:r>
+        <w:t xml:space="preserve"> Increment the installer version number in the WIX source. </w:t>
+      </w:r>
+    </w:p>
+    <w:p>
+      <w:r>
+        <w:t>This will enable the next build of the installer to be distinguished from the current release version.</w:t>
+      </w:r>
+    </w:p>
+    <w:p>
+      <w:pPr>
+        <w:pStyle w:val="Heading2"/>
+      </w:pPr>
+      <w:r>
+        <w:t>2.</w:t>
+      </w:r>
+      <w:r>
+        <w:t>5</w:t>
+      </w:r>
+      <w:r>
+        <w:t xml:space="preserve"> Submit to </w:t>
+      </w:r>
+      <w:r>
+        <w:t>Source Control</w:t>
+      </w:r>
+      <w:r>
+        <w:t xml:space="preserve">. </w:t>
+      </w:r>
+    </w:p>
+    <w:p>
+      <w:r>
+        <w:t xml:space="preserve">The files </w:t>
+      </w:r>
+      <w:proofErr w:type="spellStart"/>
+      <w:r>
+        <w:rPr>
+          <w:rFonts w:ascii="Courier New" w:hAnsi="Courier New" w:cs="Courier New"/>
+        </w:rPr>
+        <w:t>FW.wxs</w:t>
+      </w:r>
+      <w:proofErr w:type="spellEnd"/>
+      <w:r>
+        <w:t xml:space="preserve">, </w:t>
+      </w:r>
+      <w:r>
+        <w:rPr>
+          <w:rFonts w:ascii="Courier New" w:hAnsi="Courier New" w:cs="Courier New"/>
+        </w:rPr>
+        <w:t>FileLibrary.xml</w:t>
+      </w:r>
+      <w:r>
+        <w:t xml:space="preserve"> and</w:t>
+      </w:r>
+      <w:r>
+        <w:rPr>
+          <w:rFonts w:ascii="Courier New" w:hAnsi="Courier New" w:cs="Courier New"/>
+        </w:rPr>
         <w:t xml:space="preserve"> </w:t>
       </w:r>
-      <w:r>
-        <w:t>Build the component installers and sign them.</w:t>
-      </w:r>
-    </w:p>
-    <w:p>
-      <w:r>
-        <w:t>A release of FieldWorks normally includes separate installers for the FLEx movies and the language packs. To generate these installers, r</w:t>
-      </w:r>
-      <w:r>
-        <w:t xml:space="preserve">un the </w:t>
-      </w:r>
-      <w:r>
-        <w:rPr>
-          <w:rFonts w:ascii="Courier New" w:hAnsi="Courier New" w:cs="Courier New"/>
-        </w:rPr>
-        <w:t>ComponentInstallerGenerator.exe</w:t>
-      </w:r>
-      <w:r>
-        <w:t xml:space="preserve"> utility. In the “select component” list, select “all of the above”. Press the “create installer” button to build all the installers.</w:t>
-      </w:r>
-      <w:r>
-        <w:t xml:space="preserve"> Once the installers are built, they should be signed with the SIL digital certificate.</w:t>
+      <w:proofErr w:type="spellStart"/>
+      <w:r>
+        <w:rPr>
+          <w:rFonts w:ascii="Courier New" w:hAnsi="Courier New" w:cs="Courier New"/>
+        </w:rPr>
+        <w:t>PatchCorrections.wxs</w:t>
+      </w:r>
+      <w:proofErr w:type="spellEnd"/>
+      <w:r>
+        <w:t xml:space="preserve"> </w:t>
+      </w:r>
+      <w:r>
+        <w:t xml:space="preserve">need to be checked into </w:t>
+      </w:r>
+      <w:r>
+        <w:t>source control</w:t>
+      </w:r>
+      <w:r>
+        <w:t xml:space="preserve">. If </w:t>
+      </w:r>
+      <w:r>
+        <w:rPr>
+          <w:rFonts w:ascii="Courier New" w:hAnsi="Courier New" w:cs="Courier New"/>
+        </w:rPr>
+        <w:t>FileLibrary.xml</w:t>
+      </w:r>
+      <w:r>
+        <w:t xml:space="preserve"> is new, it will need to be added to the </w:t>
+      </w:r>
+      <w:proofErr w:type="spellStart"/>
+      <w:r>
+        <w:t>changelist</w:t>
+      </w:r>
+      <w:proofErr w:type="spellEnd"/>
+      <w:r>
+        <w:t xml:space="preserve"> before submitting.</w:t>
+      </w:r>
+      <w:r>
+        <w:t xml:space="preserve"> The new patches, and the intermediate builds used to make them, should all be checked into the Subversion repository (svn</w:t>
+      </w:r>
+      <w:proofErr w:type="gramStart"/>
+      <w:r>
+        <w:t>:/</w:t>
+      </w:r>
+      <w:proofErr w:type="gramEnd"/>
+      <w:r>
+        <w:t>/ls-cdbuilder/FwInstallers).</w:t>
       </w:r>
     </w:p>
     <w:p>
@@ -3938,178 +4397,133 @@
         <w:pStyle w:val="Heading2"/>
       </w:pPr>
       <w:r>
+        <w:t>2.6</w:t>
+      </w:r>
+      <w:r>
+        <w:t xml:space="preserve"> </w:t>
+      </w:r>
+      <w:r>
+        <w:t>Build the web download packages.</w:t>
+      </w:r>
+    </w:p>
+    <w:p>
+      <w:r>
+        <w:t xml:space="preserve">All the stuff needed to do this is on Alistair’s machine, but if you want to set up your own machine to do this, use a Subversion client to collect everything from </w:t>
+      </w:r>
+      <w:r>
+        <w:t>svn://ls-cdbuilder.dallas.sil.org/Master Installer</w:t>
+      </w:r>
+      <w:r>
+        <w:t xml:space="preserve"> and from </w:t>
+      </w:r>
+      <w:r>
+        <w:t>svn://ls-cdbuilder.dallas.sil.org/Products</w:t>
+      </w:r>
+      <w:r>
+        <w:t xml:space="preserve">. Then from your local Master Installer folder, in the </w:t>
+      </w:r>
+      <w:proofErr w:type="spellStart"/>
+      <w:r>
+        <w:t>Utils</w:t>
+      </w:r>
+      <w:proofErr w:type="spellEnd"/>
+      <w:r>
+        <w:t xml:space="preserve"> subfolder, run the InitUtils.exe utility.</w:t>
+      </w:r>
+    </w:p>
+    <w:p>
+      <w:r>
+        <w:lastRenderedPageBreak/>
+        <w:t xml:space="preserve">If there is not already a master installer XML file for the current release of FieldWorks, The quickest thing is to make a copy of the one for the last release and edit it carefully to reflect the new version. Put the copy in a subfolder reflecting the current version number. Also copy into the new subfolder the </w:t>
+      </w:r>
+      <w:r>
+        <w:rPr>
+          <w:rFonts w:ascii="Courier New" w:hAnsi="Courier New" w:cs="Courier New"/>
+        </w:rPr>
+        <w:t>ConfigureWebDownloads.xsl</w:t>
+      </w:r>
+      <w:r>
+        <w:t xml:space="preserve"> file from the </w:t>
+      </w:r>
+      <w:proofErr w:type="spellStart"/>
+      <w:r>
+        <w:t>Utils</w:t>
+      </w:r>
+      <w:proofErr w:type="spellEnd"/>
+      <w:r>
+        <w:t xml:space="preserve"> subfolder of the Master Installer folder.</w:t>
+      </w:r>
+    </w:p>
+    <w:p>
+      <w:r>
+        <w:t xml:space="preserve">To make the download packages, make sure the master installer XML file references the </w:t>
+      </w:r>
+      <w:r>
+        <w:rPr>
+          <w:rFonts w:ascii="Courier New" w:hAnsi="Courier New" w:cs="Courier New"/>
+        </w:rPr>
+        <w:t>xml-</w:t>
+      </w:r>
+      <w:proofErr w:type="spellStart"/>
+      <w:r>
+        <w:rPr>
+          <w:rFonts w:ascii="Courier New" w:hAnsi="Courier New" w:cs="Courier New"/>
+        </w:rPr>
+        <w:t>stylesheet</w:t>
+      </w:r>
+      <w:proofErr w:type="spellEnd"/>
+      <w:r>
+        <w:t xml:space="preserve"> “</w:t>
+      </w:r>
+      <w:r>
+        <w:rPr>
+          <w:rFonts w:ascii="Courier New" w:hAnsi="Courier New" w:cs="Courier New"/>
+        </w:rPr>
+        <w:t>ConfigureWebDownloads.xsl</w:t>
+      </w:r>
+      <w:r>
+        <w:t xml:space="preserve">”. Then simply double-click on the XML file. A web browser should open, allowing you to configure the web download packages. See the </w:t>
+      </w:r>
+      <w:r>
+        <w:rPr>
+          <w:rFonts w:ascii="Courier New" w:hAnsi="Courier New" w:cs="Courier New"/>
+        </w:rPr>
+        <w:t>Web download flavors configuration.doc</w:t>
+      </w:r>
+      <w:r>
+        <w:t xml:space="preserve"> file in the Docs subfolder of the Master Installer folder for details.</w:t>
+      </w:r>
+    </w:p>
+    <w:p>
+      <w:pPr>
+        <w:pStyle w:val="Heading2"/>
+      </w:pPr>
+      <w:r>
         <w:t>2.</w:t>
       </w:r>
       <w:r>
-        <w:t>5</w:t>
-      </w:r>
-      <w:r>
-        <w:t xml:space="preserve"> Increment the installer version number in the WIX source. </w:t>
-      </w:r>
-    </w:p>
-    <w:p>
-      <w:r>
-        <w:t>This will enable the next build of the installer to be distinguished from the current release version.</w:t>
-      </w:r>
-    </w:p>
-    <w:p>
-      <w:pPr>
-        <w:pStyle w:val="Heading2"/>
-      </w:pPr>
-      <w:r>
-        <w:t>2.6</w:t>
-      </w:r>
-      <w:r>
-        <w:t xml:space="preserve"> Submit to Perforce. </w:t>
-      </w:r>
-    </w:p>
-    <w:p>
-      <w:r>
-        <w:t xml:space="preserve">The files </w:t>
-      </w:r>
-      <w:r>
-        <w:rPr>
-          <w:rFonts w:ascii="Courier New" w:hAnsi="Courier New" w:cs="Courier New"/>
-        </w:rPr>
-        <w:t>FW.wxs</w:t>
-      </w:r>
-      <w:r>
-        <w:t xml:space="preserve">, </w:t>
-      </w:r>
-      <w:r>
-        <w:rPr>
-          <w:rFonts w:ascii="Courier New" w:hAnsi="Courier New" w:cs="Courier New"/>
-        </w:rPr>
-        <w:t>FileLibrary.xml</w:t>
-      </w:r>
-      <w:r>
-        <w:t xml:space="preserve"> and</w:t>
-      </w:r>
-      <w:r>
-        <w:rPr>
-          <w:rFonts w:ascii="Courier New" w:hAnsi="Courier New" w:cs="Courier New"/>
-        </w:rPr>
+        <w:t>7</w:t>
+      </w:r>
+      <w:r>
+        <w:t xml:space="preserve"> Post everything on the web server. </w:t>
+      </w:r>
+    </w:p>
+    <w:p>
+      <w:r>
+        <w:t xml:space="preserve">Use an FTP client to navigate to downloads.sil.org and in the FieldWorks folder, create a new folder labeled with the version number of the current FieldWorks release. Inside that folder, copy the </w:t>
+      </w:r>
+      <w:proofErr w:type="spellStart"/>
+      <w:r>
+        <w:t>FLEx</w:t>
+      </w:r>
+      <w:proofErr w:type="spellEnd"/>
+      <w:r>
+        <w:t xml:space="preserve"> movies installer and the language packs installer, and</w:t>
+      </w:r>
+      <w:r>
         <w:t xml:space="preserve"> </w:t>
       </w:r>
       <w:r>
-        <w:rPr>
-          <w:rFonts w:ascii="Courier New" w:hAnsi="Courier New" w:cs="Courier New"/>
-        </w:rPr>
-        <w:t>PatchCorrections.wxs</w:t>
-      </w:r>
-      <w:r>
-        <w:t xml:space="preserve"> </w:t>
-      </w:r>
-      <w:r>
-        <w:t xml:space="preserve">need to be checked into Perforce. If </w:t>
-      </w:r>
-      <w:r>
-        <w:rPr>
-          <w:rFonts w:ascii="Courier New" w:hAnsi="Courier New" w:cs="Courier New"/>
-        </w:rPr>
-        <w:t>FileLibrary.xml</w:t>
-      </w:r>
-      <w:r>
-        <w:t xml:space="preserve"> is new, it will need to be added to the changelist before submitting.</w:t>
-      </w:r>
-      <w:r>
-        <w:t xml:space="preserve"> The new patches, and the intermediate builds used to make them, should all be checked into the Subversion repository (svn://ls-cdbuilder/FwInstallers).</w:t>
-      </w:r>
-    </w:p>
-    <w:p>
-      <w:pPr>
-        <w:pStyle w:val="Heading2"/>
-      </w:pPr>
-      <w:r>
-        <w:lastRenderedPageBreak/>
-        <w:t xml:space="preserve">2.7 </w:t>
-      </w:r>
-      <w:r>
-        <w:t>Build the web download packages.</w:t>
-      </w:r>
-    </w:p>
-    <w:p>
-      <w:r>
-        <w:t xml:space="preserve">All the stuff needed to do this is on Alistair’s machine, but if you want to set up your own machine to do this, use a Subversion client to collect everything from </w:t>
-      </w:r>
-      <w:r>
-        <w:t>svn://ls-cdbuilder.dallas.sil.org/Master Installer</w:t>
-      </w:r>
-      <w:r>
-        <w:t xml:space="preserve"> and from </w:t>
-      </w:r>
-      <w:r>
-        <w:t>svn://ls-cdbuilder.dallas.sil.org/Products</w:t>
-      </w:r>
-      <w:r>
-        <w:t>. Then from your local Master Installer folder, in the Utils subfolder, run the InitUtils.exe utility.</w:t>
-      </w:r>
-    </w:p>
-    <w:p>
-      <w:r>
-        <w:t xml:space="preserve">If there is not already a master installer XML file for the current release of FieldWorks, The quickest thing is to make a copy of the one for the last release and edit it carefully to reflect the new version. Put the copy in a subfolder reflecting the current version number. Also copy into the new subfolder the </w:t>
-      </w:r>
-      <w:r>
-        <w:rPr>
-          <w:rFonts w:ascii="Courier New" w:hAnsi="Courier New" w:cs="Courier New"/>
-        </w:rPr>
-        <w:t>ConfigureWebDownloads.xsl</w:t>
-      </w:r>
-      <w:r>
-        <w:t xml:space="preserve"> file from the Utils subfolder of the Master Installer folder.</w:t>
-      </w:r>
-    </w:p>
-    <w:p>
-      <w:r>
-        <w:t xml:space="preserve">To make the download packages, make sure the master installer XML file references the </w:t>
-      </w:r>
-      <w:r>
-        <w:rPr>
-          <w:rFonts w:ascii="Courier New" w:hAnsi="Courier New" w:cs="Courier New"/>
-        </w:rPr>
-        <w:t>xml-stylesheet</w:t>
-      </w:r>
-      <w:r>
-        <w:t xml:space="preserve"> “</w:t>
-      </w:r>
-      <w:r>
-        <w:rPr>
-          <w:rFonts w:ascii="Courier New" w:hAnsi="Courier New" w:cs="Courier New"/>
-        </w:rPr>
-        <w:t>ConfigureWebDownloads.xsl</w:t>
-      </w:r>
-      <w:r>
-        <w:t xml:space="preserve">”. Then simply double-click on the XML file. A web browser should open, allowing you to configure the web download packages. See the </w:t>
-      </w:r>
-      <w:r>
-        <w:rPr>
-          <w:rFonts w:ascii="Courier New" w:hAnsi="Courier New" w:cs="Courier New"/>
-        </w:rPr>
-        <w:t>Web download flavors configuration.doc</w:t>
-      </w:r>
-      <w:r>
-        <w:t xml:space="preserve"> file in the Docs subfolder of the Master Installer folder for details.</w:t>
-      </w:r>
-    </w:p>
-    <w:p>
-      <w:pPr>
-        <w:pStyle w:val="Heading2"/>
-      </w:pPr>
-      <w:r>
-        <w:t>2.8</w:t>
-      </w:r>
-      <w:r>
-        <w:t xml:space="preserve"> Post everything on the web server. </w:t>
-      </w:r>
-    </w:p>
-    <w:p>
-      <w:r>
-        <w:t>Use an FTP client to navigate to downloads.sil.org and in the FieldWorks folder, create a new folder labeled with the version number of the current FieldWorks release. Inside that folder, copy the FLEx movies installer and the language packs installer, and</w:t>
-      </w:r>
-      <w:r>
-        <w:t xml:space="preserve"> </w:t>
-      </w:r>
-      <w:r>
         <w:t>create subfolders “BTE” and “SE”.</w:t>
       </w:r>
     </w:p>
@@ -4133,7 +4547,15 @@
         <w:t>WhichDownload.htm</w:t>
       </w:r>
       <w:r>
-        <w:t xml:space="preserve"> from the previous release folder on the server. Create a subfolder “ReadMes” and copy in all the BTE ReadMe files.</w:t>
+        <w:t xml:space="preserve"> from the previous release folder on the server. Create a subfolder “</w:t>
+      </w:r>
+      <w:proofErr w:type="spellStart"/>
+      <w:r>
+        <w:t>ReadMes</w:t>
+      </w:r>
+      <w:proofErr w:type="spellEnd"/>
+      <w:r>
+        <w:t>” and copy in all the BTE ReadMe files.</w:t>
       </w:r>
     </w:p>
     <w:p>
@@ -6938,7 +7360,7 @@
 </file>
 
 <file path=customXml/itemProps1.xml><?xml version="1.0" encoding="utf-8"?>
-<ds:datastoreItem xmlns:ds="http://schemas.openxmlformats.org/officeDocument/2006/customXml" ds:itemID="{353AD451-2ECA-4DBE-9D63-5592FA4AB54E}">
+<ds:datastoreItem xmlns:ds="http://schemas.openxmlformats.org/officeDocument/2006/customXml" ds:itemID="{AF4AC9A7-C375-4CCD-BD5A-3FEB31F3BFBA}">
   <ds:schemaRefs>
     <ds:schemaRef ds:uri="http://schemas.openxmlformats.org/officeDocument/2006/bibliography"/>
   </ds:schemaRefs>

</xml_diff>